<commit_message>
Added tables -- feel free to change/delete + add
</commit_message>
<xml_diff>
--- a/Doc/COMP392-Asgn3-GDD.docx
+++ b/Doc/COMP392-Asgn3-GDD.docx
@@ -656,124 +656,77 @@
           <w:r>
             <w:fldChar w:fldCharType="separate"/>
           </w:r>
-          <w:bookmarkStart w:id="0" w:name="_GoBack"/>
-          <w:bookmarkEnd w:id="0"/>
-          <w:r>
-            <w:rPr>
-              <w:rStyle w:val="Hyperlink"/>
-              <w:noProof/>
-            </w:rPr>
-            <w:fldChar w:fldCharType="begin"/>
-          </w:r>
-          <w:r>
-            <w:rPr>
-              <w:rStyle w:val="Hyperlink"/>
-              <w:noProof/>
-            </w:rPr>
-            <w:instrText xml:space="preserve"> </w:instrText>
-          </w:r>
-          <w:r>
-            <w:rPr>
-              <w:noProof/>
-            </w:rPr>
-            <w:instrText>HYPERLINK \l "_Toc445474973"</w:instrText>
-          </w:r>
-          <w:r>
-            <w:rPr>
-              <w:rStyle w:val="Hyperlink"/>
-              <w:noProof/>
-            </w:rPr>
-            <w:instrText xml:space="preserve"> </w:instrText>
-          </w:r>
-          <w:r>
-            <w:rPr>
-              <w:rStyle w:val="Hyperlink"/>
-              <w:noProof/>
-            </w:rPr>
-          </w:r>
-          <w:r>
-            <w:rPr>
-              <w:rStyle w:val="Hyperlink"/>
-              <w:noProof/>
-            </w:rPr>
-            <w:fldChar w:fldCharType="separate"/>
-          </w:r>
-          <w:r>
-            <w:rPr>
-              <w:rStyle w:val="Hyperlink"/>
-              <w:noProof/>
-            </w:rPr>
-            <w:t>I.</w:t>
-          </w:r>
-          <w:r>
-            <w:rPr>
-              <w:noProof/>
-              <w:lang w:eastAsia="en-CA"/>
-            </w:rPr>
-            <w:tab/>
-          </w:r>
-          <w:r>
-            <w:rPr>
-              <w:rStyle w:val="Hyperlink"/>
-              <w:noProof/>
-            </w:rPr>
-            <w:t>Game Overview</w:t>
-          </w:r>
-          <w:r>
-            <w:rPr>
-              <w:noProof/>
-              <w:webHidden/>
-            </w:rPr>
-            <w:tab/>
-          </w:r>
-          <w:r>
-            <w:rPr>
-              <w:noProof/>
-              <w:webHidden/>
-            </w:rPr>
-            <w:fldChar w:fldCharType="begin"/>
-          </w:r>
-          <w:r>
-            <w:rPr>
-              <w:noProof/>
-              <w:webHidden/>
-            </w:rPr>
-            <w:instrText xml:space="preserve"> PAGEREF _Toc445474973 \h </w:instrText>
-          </w:r>
-          <w:r>
-            <w:rPr>
-              <w:noProof/>
-              <w:webHidden/>
-            </w:rPr>
-          </w:r>
-          <w:r>
-            <w:rPr>
-              <w:noProof/>
-              <w:webHidden/>
-            </w:rPr>
-            <w:fldChar w:fldCharType="separate"/>
-          </w:r>
-          <w:r>
-            <w:rPr>
-              <w:noProof/>
-              <w:webHidden/>
-            </w:rPr>
-            <w:t>4</w:t>
-          </w:r>
-          <w:r>
-            <w:rPr>
-              <w:noProof/>
-              <w:webHidden/>
-            </w:rPr>
-            <w:fldChar w:fldCharType="end"/>
-          </w:r>
-          <w:r>
-            <w:rPr>
-              <w:rStyle w:val="Hyperlink"/>
-              <w:noProof/>
-            </w:rPr>
-            <w:fldChar w:fldCharType="end"/>
-          </w:r>
+          <w:hyperlink w:anchor="_Toc445474973" w:history="1">
+            <w:r>
+              <w:rPr>
+                <w:rStyle w:val="Hyperlink"/>
+                <w:noProof/>
+              </w:rPr>
+              <w:t>I.</w:t>
+            </w:r>
+            <w:r>
+              <w:rPr>
+                <w:noProof/>
+                <w:lang w:eastAsia="en-CA"/>
+              </w:rPr>
+              <w:tab/>
+            </w:r>
+            <w:r>
+              <w:rPr>
+                <w:rStyle w:val="Hyperlink"/>
+                <w:noProof/>
+              </w:rPr>
+              <w:t>Game Overview</w:t>
+            </w:r>
+            <w:r>
+              <w:rPr>
+                <w:noProof/>
+                <w:webHidden/>
+              </w:rPr>
+              <w:tab/>
+            </w:r>
+            <w:r>
+              <w:rPr>
+                <w:noProof/>
+                <w:webHidden/>
+              </w:rPr>
+              <w:fldChar w:fldCharType="begin"/>
+            </w:r>
+            <w:r>
+              <w:rPr>
+                <w:noProof/>
+                <w:webHidden/>
+              </w:rPr>
+              <w:instrText xml:space="preserve"> PAGEREF _Toc445474973 \h </w:instrText>
+            </w:r>
+            <w:r>
+              <w:rPr>
+                <w:noProof/>
+                <w:webHidden/>
+              </w:rPr>
+            </w:r>
+            <w:r>
+              <w:rPr>
+                <w:noProof/>
+                <w:webHidden/>
+              </w:rPr>
+              <w:fldChar w:fldCharType="separate"/>
+            </w:r>
+            <w:r>
+              <w:rPr>
+                <w:noProof/>
+                <w:webHidden/>
+              </w:rPr>
+              <w:t>4</w:t>
+            </w:r>
+            <w:r>
+              <w:rPr>
+                <w:noProof/>
+                <w:webHidden/>
+              </w:rPr>
+              <w:fldChar w:fldCharType="end"/>
+            </w:r>
+          </w:hyperlink>
         </w:p>
         <w:p>
           <w:pPr>
@@ -1663,7 +1616,7 @@
           <w:u w:val="single"/>
         </w:rPr>
       </w:pPr>
-      <w:bookmarkStart w:id="1" w:name="_Toc444543398"/>
+      <w:bookmarkStart w:id="0" w:name="_Toc444543398"/>
       <w:r>
         <w:rPr>
           <w:b/>
@@ -1674,7 +1627,7 @@
         <w:lastRenderedPageBreak/>
         <w:t>Game Description</w:t>
       </w:r>
-      <w:bookmarkEnd w:id="1"/>
+      <w:bookmarkEnd w:id="0"/>
     </w:p>
     <w:p>
       <w:pPr>
@@ -1684,13 +1637,13 @@
           <w:numId w:val="1"/>
         </w:numPr>
       </w:pPr>
-      <w:bookmarkStart w:id="2" w:name="_Toc444543399"/>
-      <w:bookmarkStart w:id="3" w:name="_Toc445474973"/>
+      <w:bookmarkStart w:id="1" w:name="_Toc444543399"/>
+      <w:bookmarkStart w:id="2" w:name="_Toc445474973"/>
       <w:r>
         <w:t>Game Overview</w:t>
       </w:r>
+      <w:bookmarkEnd w:id="1"/>
       <w:bookmarkEnd w:id="2"/>
-      <w:bookmarkEnd w:id="3"/>
       <w:r>
         <w:t xml:space="preserve"> </w:t>
       </w:r>
@@ -1736,11 +1689,11 @@
           <w:numId w:val="1"/>
         </w:numPr>
       </w:pPr>
-      <w:bookmarkStart w:id="4" w:name="_Toc445474974"/>
+      <w:bookmarkStart w:id="3" w:name="_Toc445474974"/>
       <w:r>
         <w:t>Game Mechanics</w:t>
       </w:r>
-      <w:bookmarkEnd w:id="4"/>
+      <w:bookmarkEnd w:id="3"/>
     </w:p>
     <w:p>
       <w:pPr>
@@ -1775,11 +1728,11 @@
           <w:numId w:val="1"/>
         </w:numPr>
       </w:pPr>
-      <w:bookmarkStart w:id="5" w:name="_Toc445474975"/>
+      <w:bookmarkStart w:id="4" w:name="_Toc445474975"/>
       <w:r>
         <w:t>Controls</w:t>
       </w:r>
-      <w:bookmarkEnd w:id="5"/>
+      <w:bookmarkEnd w:id="4"/>
       <w:r>
         <w:t xml:space="preserve"> </w:t>
       </w:r>
@@ -2159,11 +2112,11 @@
           <w:numId w:val="1"/>
         </w:numPr>
       </w:pPr>
-      <w:bookmarkStart w:id="6" w:name="_Toc445474976"/>
+      <w:bookmarkStart w:id="5" w:name="_Toc445474976"/>
       <w:r>
         <w:t>Interface Sketch</w:t>
       </w:r>
-      <w:bookmarkEnd w:id="6"/>
+      <w:bookmarkEnd w:id="5"/>
       <w:r>
         <w:t xml:space="preserve"> </w:t>
       </w:r>
@@ -2323,11 +2276,11 @@
           <w:numId w:val="1"/>
         </w:numPr>
       </w:pPr>
-      <w:bookmarkStart w:id="7" w:name="_Toc445474977"/>
+      <w:bookmarkStart w:id="6" w:name="_Toc445474977"/>
       <w:r>
         <w:t>Screen Descriptions – Will be included later</w:t>
       </w:r>
-      <w:bookmarkEnd w:id="7"/>
+      <w:bookmarkEnd w:id="6"/>
       <w:r>
         <w:t xml:space="preserve"> </w:t>
       </w:r>
@@ -2340,11 +2293,11 @@
           <w:numId w:val="1"/>
         </w:numPr>
       </w:pPr>
-      <w:bookmarkStart w:id="8" w:name="_Toc445474978"/>
+      <w:bookmarkStart w:id="7" w:name="_Toc445474978"/>
       <w:r>
         <w:t>Characters</w:t>
       </w:r>
-      <w:bookmarkEnd w:id="8"/>
+      <w:bookmarkEnd w:id="7"/>
       <w:r>
         <w:t xml:space="preserve"> </w:t>
       </w:r>
@@ -2365,11 +2318,11 @@
           <w:numId w:val="1"/>
         </w:numPr>
       </w:pPr>
-      <w:bookmarkStart w:id="9" w:name="_Toc445474979"/>
+      <w:bookmarkStart w:id="8" w:name="_Toc445474979"/>
       <w:r>
         <w:t>Enemies</w:t>
       </w:r>
-      <w:bookmarkEnd w:id="9"/>
+      <w:bookmarkEnd w:id="8"/>
       <w:r>
         <w:t xml:space="preserve"> </w:t>
       </w:r>
@@ -2527,12 +2480,12 @@
           <w:numId w:val="1"/>
         </w:numPr>
       </w:pPr>
-      <w:bookmarkStart w:id="10" w:name="_Toc445474980"/>
+      <w:bookmarkStart w:id="9" w:name="_Toc445474980"/>
       <w:r>
         <w:lastRenderedPageBreak/>
         <w:t>Scoring</w:t>
       </w:r>
-      <w:bookmarkEnd w:id="10"/>
+      <w:bookmarkEnd w:id="9"/>
       <w:r>
         <w:t xml:space="preserve"> </w:t>
       </w:r>
@@ -2653,15 +2606,110 @@
           <w:numId w:val="1"/>
         </w:numPr>
       </w:pPr>
-      <w:bookmarkStart w:id="11" w:name="_Toc445474981"/>
+      <w:bookmarkStart w:id="10" w:name="_Toc445474981"/>
       <w:r>
         <w:t>Sound Index</w:t>
       </w:r>
-      <w:bookmarkEnd w:id="11"/>
+      <w:bookmarkEnd w:id="10"/>
       <w:r>
         <w:t xml:space="preserve"> </w:t>
       </w:r>
+      <w:r>
+        <w:t>– FEEL FREE TO DELETE WHATEVER AND ADD WHATEVER</w:t>
+      </w:r>
     </w:p>
+    <w:tbl>
+      <w:tblPr>
+        <w:tblStyle w:val="TableGrid"/>
+        <w:tblW w:w="0" w:type="auto"/>
+        <w:tblLook w:val="04A0" w:firstRow="1" w:lastRow="0" w:firstColumn="1" w:lastColumn="0" w:noHBand="0" w:noVBand="1"/>
+      </w:tblPr>
+      <w:tblGrid>
+        <w:gridCol w:w="2250"/>
+        <w:gridCol w:w="7128"/>
+      </w:tblGrid>
+      <w:tr>
+        <w:tc>
+          <w:tcPr>
+            <w:tcW w:w="2250" w:type="dxa"/>
+          </w:tcPr>
+          <w:p>
+            <w:r>
+              <w:t>File Name</w:t>
+            </w:r>
+          </w:p>
+        </w:tc>
+        <w:tc>
+          <w:tcPr>
+            <w:tcW w:w="7128" w:type="dxa"/>
+          </w:tcPr>
+          <w:p>
+            <w:r>
+              <w:t>Description</w:t>
+            </w:r>
+          </w:p>
+        </w:tc>
+      </w:tr>
+      <w:tr>
+        <w:tc>
+          <w:tcPr>
+            <w:tcW w:w="2250" w:type="dxa"/>
+          </w:tcPr>
+          <w:p>
+            <w:r>
+              <w:t>Collecting.mp3</w:t>
+            </w:r>
+          </w:p>
+        </w:tc>
+        <w:tc>
+          <w:tcPr>
+            <w:tcW w:w="7128" w:type="dxa"/>
+          </w:tcPr>
+          <w:p>
+            <w:r>
+              <w:t>Sound played when player collides/picks up an object worth points</w:t>
+            </w:r>
+          </w:p>
+        </w:tc>
+      </w:tr>
+      <w:tr>
+        <w:tc>
+          <w:tcPr>
+            <w:tcW w:w="2250" w:type="dxa"/>
+          </w:tcPr>
+          <w:p>
+            <w:r>
+              <w:t>Collision.mp3</w:t>
+            </w:r>
+          </w:p>
+        </w:tc>
+        <w:tc>
+          <w:tcPr>
+            <w:tcW w:w="7128" w:type="dxa"/>
+          </w:tcPr>
+          <w:p>
+            <w:r>
+              <w:t>Sound played when player collides/hits an object causes the player to lose hitpoints.</w:t>
+            </w:r>
+          </w:p>
+        </w:tc>
+      </w:tr>
+      <w:tr>
+        <w:tc>
+          <w:tcPr>
+            <w:tcW w:w="2250" w:type="dxa"/>
+          </w:tcPr>
+          <w:p/>
+        </w:tc>
+        <w:tc>
+          <w:tcPr>
+            <w:tcW w:w="7128" w:type="dxa"/>
+          </w:tcPr>
+          <w:p/>
+        </w:tc>
+      </w:tr>
+    </w:tbl>
+    <w:p/>
     <w:p>
       <w:pPr>
         <w:pStyle w:val="Heading2"/>
@@ -2670,18 +2718,615 @@
           <w:numId w:val="1"/>
         </w:numPr>
       </w:pPr>
-      <w:bookmarkStart w:id="12" w:name="_Toc445474982"/>
+      <w:bookmarkStart w:id="11" w:name="_Toc445474982"/>
       <w:r>
         <w:t>Art/Multimedia Index</w:t>
       </w:r>
-      <w:bookmarkEnd w:id="12"/>
+      <w:bookmarkEnd w:id="11"/>
+      <w:r>
+        <w:t xml:space="preserve"> – FEEL FREE TO DELETE WHATEVER AND ADD WHATEVER</w:t>
+      </w:r>
     </w:p>
+    <w:tbl>
+      <w:tblPr>
+        <w:tblStyle w:val="TableGrid"/>
+        <w:tblW w:w="0" w:type="auto"/>
+        <w:tblLook w:val="04A0" w:firstRow="1" w:lastRow="0" w:firstColumn="1" w:lastColumn="0" w:noHBand="0" w:noVBand="1"/>
+      </w:tblPr>
+      <w:tblGrid>
+        <w:gridCol w:w="1368"/>
+        <w:gridCol w:w="8010"/>
+      </w:tblGrid>
+      <w:tr>
+        <w:tc>
+          <w:tcPr>
+            <w:tcW w:w="1368" w:type="dxa"/>
+          </w:tcPr>
+          <w:p>
+            <w:r>
+              <w:t>Thumbnail</w:t>
+            </w:r>
+          </w:p>
+        </w:tc>
+        <w:tc>
+          <w:tcPr>
+            <w:tcW w:w="8010" w:type="dxa"/>
+          </w:tcPr>
+          <w:p>
+            <w:r>
+              <w:t>File Name</w:t>
+            </w:r>
+          </w:p>
+        </w:tc>
+      </w:tr>
+      <w:tr>
+        <w:tc>
+          <w:tcPr>
+            <w:tcW w:w="1368" w:type="dxa"/>
+          </w:tcPr>
+          <w:p>
+            <w:r>
+              <w:rPr>
+                <w:noProof/>
+                <w:lang w:eastAsia="en-CA"/>
+              </w:rPr>
+              <w:drawing>
+                <wp:inline distT="0" distB="0" distL="0" distR="0" wp14:anchorId="42ED4AD1" wp14:editId="0B90E4C6">
+                  <wp:extent cx="485775" cy="485775"/>
+                  <wp:effectExtent l="0" t="0" r="9525" b="9525"/>
+                  <wp:docPr id="5" name="Picture 5"/>
+                  <wp:cNvGraphicFramePr>
+                    <a:graphicFrameLocks xmlns:a="http://schemas.openxmlformats.org/drawingml/2006/main" noChangeAspect="1"/>
+                  </wp:cNvGraphicFramePr>
+                  <a:graphic xmlns:a="http://schemas.openxmlformats.org/drawingml/2006/main">
+                    <a:graphicData uri="http://schemas.openxmlformats.org/drawingml/2006/picture">
+                      <pic:pic xmlns:pic="http://schemas.openxmlformats.org/drawingml/2006/picture">
+                        <pic:nvPicPr>
+                          <pic:cNvPr id="1" name=""/>
+                          <pic:cNvPicPr/>
+                        </pic:nvPicPr>
+                        <pic:blipFill>
+                          <a:blip r:embed="rId15"/>
+                          <a:stretch>
+                            <a:fillRect/>
+                          </a:stretch>
+                        </pic:blipFill>
+                        <pic:spPr>
+                          <a:xfrm>
+                            <a:off x="0" y="0"/>
+                            <a:ext cx="485775" cy="485775"/>
+                          </a:xfrm>
+                          <a:prstGeom prst="rect">
+                            <a:avLst/>
+                          </a:prstGeom>
+                        </pic:spPr>
+                      </pic:pic>
+                    </a:graphicData>
+                  </a:graphic>
+                </wp:inline>
+              </w:drawing>
+            </w:r>
+          </w:p>
+        </w:tc>
+        <w:tc>
+          <w:tcPr>
+            <w:tcW w:w="8010" w:type="dxa"/>
+          </w:tcPr>
+          <w:p>
+            <w:r>
+              <w:t>Basket.jpg</w:t>
+            </w:r>
+          </w:p>
+        </w:tc>
+      </w:tr>
+      <w:tr>
+        <w:tc>
+          <w:tcPr>
+            <w:tcW w:w="1368" w:type="dxa"/>
+          </w:tcPr>
+          <w:p>
+            <w:r>
+              <w:rPr>
+                <w:noProof/>
+                <w:lang w:eastAsia="en-CA"/>
+              </w:rPr>
+              <w:drawing>
+                <wp:inline distT="0" distB="0" distL="0" distR="0" wp14:anchorId="75D0BE43" wp14:editId="45F9DCB7">
+                  <wp:extent cx="466725" cy="477097"/>
+                  <wp:effectExtent l="0" t="0" r="0" b="0"/>
+                  <wp:docPr id="13" name="Picture 13"/>
+                  <wp:cNvGraphicFramePr>
+                    <a:graphicFrameLocks xmlns:a="http://schemas.openxmlformats.org/drawingml/2006/main" noChangeAspect="1"/>
+                  </wp:cNvGraphicFramePr>
+                  <a:graphic xmlns:a="http://schemas.openxmlformats.org/drawingml/2006/main">
+                    <a:graphicData uri="http://schemas.openxmlformats.org/drawingml/2006/picture">
+                      <pic:pic xmlns:pic="http://schemas.openxmlformats.org/drawingml/2006/picture">
+                        <pic:nvPicPr>
+                          <pic:cNvPr id="1" name=""/>
+                          <pic:cNvPicPr/>
+                        </pic:nvPicPr>
+                        <pic:blipFill>
+                          <a:blip r:embed="rId16"/>
+                          <a:stretch>
+                            <a:fillRect/>
+                          </a:stretch>
+                        </pic:blipFill>
+                        <pic:spPr>
+                          <a:xfrm>
+                            <a:off x="0" y="0"/>
+                            <a:ext cx="469100" cy="479525"/>
+                          </a:xfrm>
+                          <a:prstGeom prst="rect">
+                            <a:avLst/>
+                          </a:prstGeom>
+                        </pic:spPr>
+                      </pic:pic>
+                    </a:graphicData>
+                  </a:graphic>
+                </wp:inline>
+              </w:drawing>
+            </w:r>
+          </w:p>
+        </w:tc>
+        <w:tc>
+          <w:tcPr>
+            <w:tcW w:w="8010" w:type="dxa"/>
+          </w:tcPr>
+          <w:p>
+            <w:r>
+              <w:t>Background.jpg</w:t>
+            </w:r>
+            <w:r>
+              <w:t xml:space="preserve"> – </w:t>
+            </w:r>
+            <w:r>
+              <w:rPr>
+                <w:b/>
+              </w:rPr>
+              <w:t>PUT SOMETHING ELSE HERE TOO</w:t>
+            </w:r>
+          </w:p>
+        </w:tc>
+      </w:tr>
+      <w:tr>
+        <w:tc>
+          <w:tcPr>
+            <w:tcW w:w="1368" w:type="dxa"/>
+          </w:tcPr>
+          <w:p>
+            <w:r>
+              <w:rPr>
+                <w:noProof/>
+                <w:lang w:eastAsia="en-CA"/>
+              </w:rPr>
+              <w:drawing>
+                <wp:inline distT="0" distB="0" distL="0" distR="0" wp14:anchorId="2066DAB8" wp14:editId="060CF478">
+                  <wp:extent cx="493143" cy="466725"/>
+                  <wp:effectExtent l="0" t="0" r="2540" b="0"/>
+                  <wp:docPr id="6" name="Picture 6"/>
+                  <wp:cNvGraphicFramePr>
+                    <a:graphicFrameLocks xmlns:a="http://schemas.openxmlformats.org/drawingml/2006/main" noChangeAspect="1"/>
+                  </wp:cNvGraphicFramePr>
+                  <a:graphic xmlns:a="http://schemas.openxmlformats.org/drawingml/2006/main">
+                    <a:graphicData uri="http://schemas.openxmlformats.org/drawingml/2006/picture">
+                      <pic:pic xmlns:pic="http://schemas.openxmlformats.org/drawingml/2006/picture">
+                        <pic:nvPicPr>
+                          <pic:cNvPr id="1" name=""/>
+                          <pic:cNvPicPr/>
+                        </pic:nvPicPr>
+                        <pic:blipFill>
+                          <a:blip r:embed="rId17"/>
+                          <a:stretch>
+                            <a:fillRect/>
+                          </a:stretch>
+                        </pic:blipFill>
+                        <pic:spPr>
+                          <a:xfrm>
+                            <a:off x="0" y="0"/>
+                            <a:ext cx="495430" cy="468889"/>
+                          </a:xfrm>
+                          <a:prstGeom prst="rect">
+                            <a:avLst/>
+                          </a:prstGeom>
+                        </pic:spPr>
+                      </pic:pic>
+                    </a:graphicData>
+                  </a:graphic>
+                </wp:inline>
+              </w:drawing>
+            </w:r>
+          </w:p>
+        </w:tc>
+        <w:tc>
+          <w:tcPr>
+            <w:tcW w:w="8010" w:type="dxa"/>
+          </w:tcPr>
+          <w:p>
+            <w:r>
+              <w:t>Berry.jpg</w:t>
+            </w:r>
+          </w:p>
+        </w:tc>
+      </w:tr>
+      <w:tr>
+        <w:tc>
+          <w:tcPr>
+            <w:tcW w:w="1368" w:type="dxa"/>
+          </w:tcPr>
+          <w:p>
+            <w:r>
+              <w:rPr>
+                <w:noProof/>
+                <w:lang w:eastAsia="en-CA"/>
+              </w:rPr>
+              <w:drawing>
+                <wp:inline distT="0" distB="0" distL="0" distR="0" wp14:anchorId="1948DABC" wp14:editId="53202C27">
+                  <wp:extent cx="495300" cy="476250"/>
+                  <wp:effectExtent l="0" t="0" r="0" b="0"/>
+                  <wp:docPr id="7" name="Picture 7"/>
+                  <wp:cNvGraphicFramePr>
+                    <a:graphicFrameLocks xmlns:a="http://schemas.openxmlformats.org/drawingml/2006/main" noChangeAspect="1"/>
+                  </wp:cNvGraphicFramePr>
+                  <a:graphic xmlns:a="http://schemas.openxmlformats.org/drawingml/2006/main">
+                    <a:graphicData uri="http://schemas.openxmlformats.org/drawingml/2006/picture">
+                      <pic:pic xmlns:pic="http://schemas.openxmlformats.org/drawingml/2006/picture">
+                        <pic:nvPicPr>
+                          <pic:cNvPr id="1" name=""/>
+                          <pic:cNvPicPr/>
+                        </pic:nvPicPr>
+                        <pic:blipFill>
+                          <a:blip r:embed="rId18"/>
+                          <a:stretch>
+                            <a:fillRect/>
+                          </a:stretch>
+                        </pic:blipFill>
+                        <pic:spPr>
+                          <a:xfrm>
+                            <a:off x="0" y="0"/>
+                            <a:ext cx="495300" cy="476250"/>
+                          </a:xfrm>
+                          <a:prstGeom prst="rect">
+                            <a:avLst/>
+                          </a:prstGeom>
+                        </pic:spPr>
+                      </pic:pic>
+                    </a:graphicData>
+                  </a:graphic>
+                </wp:inline>
+              </w:drawing>
+            </w:r>
+          </w:p>
+        </w:tc>
+        <w:tc>
+          <w:tcPr>
+            <w:tcW w:w="8010" w:type="dxa"/>
+          </w:tcPr>
+          <w:p>
+            <w:r>
+              <w:t>Fallingbranch.jpg</w:t>
+            </w:r>
+          </w:p>
+        </w:tc>
+      </w:tr>
+      <w:tr>
+        <w:tc>
+          <w:tcPr>
+            <w:tcW w:w="1368" w:type="dxa"/>
+          </w:tcPr>
+          <w:p>
+            <w:r>
+              <w:rPr>
+                <w:noProof/>
+                <w:lang w:eastAsia="en-CA"/>
+              </w:rPr>
+              <w:drawing>
+                <wp:inline distT="0" distB="0" distL="0" distR="0" wp14:anchorId="021ADFC6" wp14:editId="1F408506">
+                  <wp:extent cx="485775" cy="485775"/>
+                  <wp:effectExtent l="0" t="0" r="9525" b="9525"/>
+                  <wp:docPr id="12" name="Picture 12"/>
+                  <wp:cNvGraphicFramePr>
+                    <a:graphicFrameLocks xmlns:a="http://schemas.openxmlformats.org/drawingml/2006/main" noChangeAspect="1"/>
+                  </wp:cNvGraphicFramePr>
+                  <a:graphic xmlns:a="http://schemas.openxmlformats.org/drawingml/2006/main">
+                    <a:graphicData uri="http://schemas.openxmlformats.org/drawingml/2006/picture">
+                      <pic:pic xmlns:pic="http://schemas.openxmlformats.org/drawingml/2006/picture">
+                        <pic:nvPicPr>
+                          <pic:cNvPr id="1" name=""/>
+                          <pic:cNvPicPr/>
+                        </pic:nvPicPr>
+                        <pic:blipFill>
+                          <a:blip r:embed="rId19"/>
+                          <a:stretch>
+                            <a:fillRect/>
+                          </a:stretch>
+                        </pic:blipFill>
+                        <pic:spPr>
+                          <a:xfrm>
+                            <a:off x="0" y="0"/>
+                            <a:ext cx="485775" cy="485775"/>
+                          </a:xfrm>
+                          <a:prstGeom prst="rect">
+                            <a:avLst/>
+                          </a:prstGeom>
+                        </pic:spPr>
+                      </pic:pic>
+                    </a:graphicData>
+                  </a:graphic>
+                </wp:inline>
+              </w:drawing>
+            </w:r>
+          </w:p>
+          <w:p>
+            <w:r>
+              <w:rPr>
+                <w:noProof/>
+                <w:lang w:eastAsia="en-CA"/>
+              </w:rPr>
+              <w:drawing>
+                <wp:inline distT="0" distB="0" distL="0" distR="0" wp14:anchorId="1D1E8E33" wp14:editId="0CD563FE">
+                  <wp:extent cx="485775" cy="485775"/>
+                  <wp:effectExtent l="0" t="0" r="9525" b="9525"/>
+                  <wp:docPr id="11" name="Picture 11"/>
+                  <wp:cNvGraphicFramePr>
+                    <a:graphicFrameLocks xmlns:a="http://schemas.openxmlformats.org/drawingml/2006/main" noChangeAspect="1"/>
+                  </wp:cNvGraphicFramePr>
+                  <a:graphic xmlns:a="http://schemas.openxmlformats.org/drawingml/2006/main">
+                    <a:graphicData uri="http://schemas.openxmlformats.org/drawingml/2006/picture">
+                      <pic:pic xmlns:pic="http://schemas.openxmlformats.org/drawingml/2006/picture">
+                        <pic:nvPicPr>
+                          <pic:cNvPr id="1" name=""/>
+                          <pic:cNvPicPr/>
+                        </pic:nvPicPr>
+                        <pic:blipFill>
+                          <a:blip r:embed="rId20"/>
+                          <a:stretch>
+                            <a:fillRect/>
+                          </a:stretch>
+                        </pic:blipFill>
+                        <pic:spPr>
+                          <a:xfrm>
+                            <a:off x="0" y="0"/>
+                            <a:ext cx="485775" cy="485775"/>
+                          </a:xfrm>
+                          <a:prstGeom prst="rect">
+                            <a:avLst/>
+                          </a:prstGeom>
+                        </pic:spPr>
+                      </pic:pic>
+                    </a:graphicData>
+                  </a:graphic>
+                </wp:inline>
+              </w:drawing>
+            </w:r>
+          </w:p>
+        </w:tc>
+        <w:tc>
+          <w:tcPr>
+            <w:tcW w:w="8010" w:type="dxa"/>
+          </w:tcPr>
+          <w:p>
+            <w:r>
+              <w:t xml:space="preserve">Floor.jpg OR Grass.jpg – </w:t>
+            </w:r>
+            <w:r>
+              <w:rPr>
+                <w:b/>
+              </w:rPr>
+              <w:t>PICK ONE O</w:t>
+            </w:r>
+            <w:bookmarkStart w:id="12" w:name="_GoBack"/>
+            <w:bookmarkEnd w:id="12"/>
+            <w:r>
+              <w:rPr>
+                <w:b/>
+              </w:rPr>
+              <w:t>R SOMETHING ELSE</w:t>
+            </w:r>
+          </w:p>
+        </w:tc>
+      </w:tr>
+      <w:tr>
+        <w:tc>
+          <w:tcPr>
+            <w:tcW w:w="1368" w:type="dxa"/>
+          </w:tcPr>
+          <w:p>
+            <w:r>
+              <w:rPr>
+                <w:noProof/>
+                <w:lang w:eastAsia="en-CA"/>
+              </w:rPr>
+              <w:drawing>
+                <wp:inline distT="0" distB="0" distL="0" distR="0" wp14:anchorId="31DD440E" wp14:editId="61C6EE51">
+                  <wp:extent cx="476250" cy="495300"/>
+                  <wp:effectExtent l="0" t="0" r="0" b="0"/>
+                  <wp:docPr id="10" name="Picture 10"/>
+                  <wp:cNvGraphicFramePr>
+                    <a:graphicFrameLocks xmlns:a="http://schemas.openxmlformats.org/drawingml/2006/main" noChangeAspect="1"/>
+                  </wp:cNvGraphicFramePr>
+                  <a:graphic xmlns:a="http://schemas.openxmlformats.org/drawingml/2006/main">
+                    <a:graphicData uri="http://schemas.openxmlformats.org/drawingml/2006/picture">
+                      <pic:pic xmlns:pic="http://schemas.openxmlformats.org/drawingml/2006/picture">
+                        <pic:nvPicPr>
+                          <pic:cNvPr id="1" name=""/>
+                          <pic:cNvPicPr/>
+                        </pic:nvPicPr>
+                        <pic:blipFill>
+                          <a:blip r:embed="rId21"/>
+                          <a:stretch>
+                            <a:fillRect/>
+                          </a:stretch>
+                        </pic:blipFill>
+                        <pic:spPr>
+                          <a:xfrm>
+                            <a:off x="0" y="0"/>
+                            <a:ext cx="476250" cy="495300"/>
+                          </a:xfrm>
+                          <a:prstGeom prst="rect">
+                            <a:avLst/>
+                          </a:prstGeom>
+                        </pic:spPr>
+                      </pic:pic>
+                    </a:graphicData>
+                  </a:graphic>
+                </wp:inline>
+              </w:drawing>
+            </w:r>
+          </w:p>
+        </w:tc>
+        <w:tc>
+          <w:tcPr>
+            <w:tcW w:w="8010" w:type="dxa"/>
+          </w:tcPr>
+          <w:p>
+            <w:r>
+              <w:t>Rabbit.jpg</w:t>
+            </w:r>
+          </w:p>
+        </w:tc>
+      </w:tr>
+      <w:tr>
+        <w:tc>
+          <w:tcPr>
+            <w:tcW w:w="1368" w:type="dxa"/>
+          </w:tcPr>
+          <w:p>
+            <w:r>
+              <w:rPr>
+                <w:noProof/>
+                <w:lang w:eastAsia="en-CA"/>
+              </w:rPr>
+              <w:drawing>
+                <wp:inline distT="0" distB="0" distL="0" distR="0" wp14:anchorId="438D9BE9" wp14:editId="63A0D295">
+                  <wp:extent cx="455984" cy="476250"/>
+                  <wp:effectExtent l="0" t="0" r="1270" b="0"/>
+                  <wp:docPr id="9" name="Picture 9"/>
+                  <wp:cNvGraphicFramePr>
+                    <a:graphicFrameLocks xmlns:a="http://schemas.openxmlformats.org/drawingml/2006/main" noChangeAspect="1"/>
+                  </wp:cNvGraphicFramePr>
+                  <a:graphic xmlns:a="http://schemas.openxmlformats.org/drawingml/2006/main">
+                    <a:graphicData uri="http://schemas.openxmlformats.org/drawingml/2006/picture">
+                      <pic:pic xmlns:pic="http://schemas.openxmlformats.org/drawingml/2006/picture">
+                        <pic:nvPicPr>
+                          <pic:cNvPr id="1" name=""/>
+                          <pic:cNvPicPr/>
+                        </pic:nvPicPr>
+                        <pic:blipFill>
+                          <a:blip r:embed="rId22"/>
+                          <a:stretch>
+                            <a:fillRect/>
+                          </a:stretch>
+                        </pic:blipFill>
+                        <pic:spPr>
+                          <a:xfrm>
+                            <a:off x="0" y="0"/>
+                            <a:ext cx="456038" cy="476306"/>
+                          </a:xfrm>
+                          <a:prstGeom prst="rect">
+                            <a:avLst/>
+                          </a:prstGeom>
+                        </pic:spPr>
+                      </pic:pic>
+                    </a:graphicData>
+                  </a:graphic>
+                </wp:inline>
+              </w:drawing>
+            </w:r>
+          </w:p>
+        </w:tc>
+        <w:tc>
+          <w:tcPr>
+            <w:tcW w:w="8010" w:type="dxa"/>
+          </w:tcPr>
+          <w:p>
+            <w:r>
+              <w:t>Rock.jpg</w:t>
+            </w:r>
+          </w:p>
+        </w:tc>
+      </w:tr>
+      <w:tr>
+        <w:tc>
+          <w:tcPr>
+            <w:tcW w:w="1368" w:type="dxa"/>
+          </w:tcPr>
+          <w:p>
+            <w:r>
+              <w:rPr>
+                <w:noProof/>
+                <w:lang w:eastAsia="en-CA"/>
+              </w:rPr>
+              <w:lastRenderedPageBreak/>
+              <w:drawing>
+                <wp:inline distT="0" distB="0" distL="0" distR="0" wp14:anchorId="6B8EAE6E" wp14:editId="759BF006">
+                  <wp:extent cx="466725" cy="476250"/>
+                  <wp:effectExtent l="0" t="0" r="9525" b="0"/>
+                  <wp:docPr id="8" name="Picture 8"/>
+                  <wp:cNvGraphicFramePr>
+                    <a:graphicFrameLocks xmlns:a="http://schemas.openxmlformats.org/drawingml/2006/main" noChangeAspect="1"/>
+                  </wp:cNvGraphicFramePr>
+                  <a:graphic xmlns:a="http://schemas.openxmlformats.org/drawingml/2006/main">
+                    <a:graphicData uri="http://schemas.openxmlformats.org/drawingml/2006/picture">
+                      <pic:pic xmlns:pic="http://schemas.openxmlformats.org/drawingml/2006/picture">
+                        <pic:nvPicPr>
+                          <pic:cNvPr id="1" name=""/>
+                          <pic:cNvPicPr/>
+                        </pic:nvPicPr>
+                        <pic:blipFill>
+                          <a:blip r:embed="rId23"/>
+                          <a:stretch>
+                            <a:fillRect/>
+                          </a:stretch>
+                        </pic:blipFill>
+                        <pic:spPr>
+                          <a:xfrm>
+                            <a:off x="0" y="0"/>
+                            <a:ext cx="466725" cy="476250"/>
+                          </a:xfrm>
+                          <a:prstGeom prst="rect">
+                            <a:avLst/>
+                          </a:prstGeom>
+                        </pic:spPr>
+                      </pic:pic>
+                    </a:graphicData>
+                  </a:graphic>
+                </wp:inline>
+              </w:drawing>
+            </w:r>
+          </w:p>
+        </w:tc>
+        <w:tc>
+          <w:tcPr>
+            <w:tcW w:w="8010" w:type="dxa"/>
+          </w:tcPr>
+          <w:p>
+            <w:r>
+              <w:t>Wall.jpg</w:t>
+            </w:r>
+          </w:p>
+        </w:tc>
+      </w:tr>
+      <w:tr>
+        <w:tc>
+          <w:tcPr>
+            <w:tcW w:w="1368" w:type="dxa"/>
+          </w:tcPr>
+          <w:p/>
+        </w:tc>
+        <w:tc>
+          <w:tcPr>
+            <w:tcW w:w="8010" w:type="dxa"/>
+          </w:tcPr>
+          <w:p/>
+        </w:tc>
+      </w:tr>
+    </w:tbl>
     <w:p/>
     <w:sectPr>
-      <w:headerReference w:type="even" r:id="rId15"/>
-      <w:headerReference w:type="default" r:id="rId16"/>
-      <w:footerReference w:type="even" r:id="rId17"/>
-      <w:footerReference w:type="default" r:id="rId18"/>
+      <w:headerReference w:type="even" r:id="rId24"/>
+      <w:headerReference w:type="default" r:id="rId25"/>
+      <w:footerReference w:type="even" r:id="rId26"/>
+      <w:footerReference w:type="default" r:id="rId27"/>
       <w:pgSz w:w="12240" w:h="15840"/>
       <w:pgMar w:top="1440" w:right="1440" w:bottom="1440" w:left="1440" w:header="720" w:footer="720" w:gutter="0"/>
       <w:pgBorders w:offsetFrom="page">
@@ -2768,7 +3413,7 @@
         <w:rFonts w:asciiTheme="majorHAnsi" w:hAnsiTheme="majorHAnsi"/>
         <w:noProof/>
       </w:rPr>
-      <w:t>2</w:t>
+      <w:t>8</w:t>
     </w:r>
     <w:r>
       <w:rPr>
@@ -2843,7 +3488,7 @@
         <w:rFonts w:asciiTheme="majorHAnsi" w:hAnsiTheme="majorHAnsi"/>
         <w:noProof/>
       </w:rPr>
-      <w:t>5</w:t>
+      <w:t>9</w:t>
     </w:r>
     <w:r>
       <w:rPr>
@@ -4249,6 +4894,25 @@
       <w:u w:val="single"/>
     </w:rPr>
   </w:style>
+  <w:style w:type="table" w:styleId="TableGrid">
+    <w:name w:val="Table Grid"/>
+    <w:basedOn w:val="TableNormal"/>
+    <w:uiPriority w:val="59"/>
+    <w:rsid w:val="005315E5"/>
+    <w:pPr>
+      <w:spacing w:after="0" w:line="240" w:lineRule="auto"/>
+    </w:pPr>
+    <w:tblPr>
+      <w:tblBorders>
+        <w:top w:val="single" w:sz="4" w:space="0" w:color="auto"/>
+        <w:left w:val="single" w:sz="4" w:space="0" w:color="auto"/>
+        <w:bottom w:val="single" w:sz="4" w:space="0" w:color="auto"/>
+        <w:right w:val="single" w:sz="4" w:space="0" w:color="auto"/>
+        <w:insideH w:val="single" w:sz="4" w:space="0" w:color="auto"/>
+        <w:insideV w:val="single" w:sz="4" w:space="0" w:color="auto"/>
+      </w:tblBorders>
+    </w:tblPr>
+  </w:style>
 </w:styles>
 </file>
 
@@ -4547,11 +5211,11 @@
 </file>
 
 <file path=customXml/item2.xml><?xml version="1.0" encoding="utf-8"?>
-<p:properties xmlns:p="http://schemas.microsoft.com/office/2006/metadata/properties" xmlns:xsi="http://www.w3.org/2001/XMLSchema-instance" xmlns:pc="http://schemas.microsoft.com/office/infopath/2007/PartnerControls"/>
+<ct:contentTypeSchema xmlns:ct="http://schemas.microsoft.com/office/2006/metadata/contentType" xmlns:ma="http://schemas.microsoft.com/office/2006/metadata/properties/metaAttributes" ct:_="" ma:_="" ma:contentTypeName="TemplateFile" ma:contentTypeID="0x0101006EDDDB5EE6D98C44930B742096920B300400F5B6D36B3EF94B4E9A635CDF2A18F5B8" ma:contentTypeVersion="33" ma:contentTypeDescription="Create a new document." ma:contentTypeScope="" ma:versionID="37d3ec2b48d53e45b233ad8f52fe1b11"/>
 </file>
 
 <file path=customXml/item3.xml><?xml version="1.0" encoding="utf-8"?>
-<ct:contentTypeSchema xmlns:ct="http://schemas.microsoft.com/office/2006/metadata/contentType" xmlns:ma="http://schemas.microsoft.com/office/2006/metadata/properties/metaAttributes" ct:_="" ma:_="" ma:contentTypeName="TemplateFile" ma:contentTypeID="0x0101006EDDDB5EE6D98C44930B742096920B300400F5B6D36B3EF94B4E9A635CDF2A18F5B8" ma:contentTypeVersion="33" ma:contentTypeDescription="Create a new document." ma:contentTypeScope="" ma:versionID="37d3ec2b48d53e45b233ad8f52fe1b11"/>
+<p:properties xmlns:p="http://schemas.microsoft.com/office/2006/metadata/properties" xmlns:xsi="http://www.w3.org/2001/XMLSchema-instance" xmlns:pc="http://schemas.microsoft.com/office/infopath/2007/PartnerControls"/>
 </file>
 
 <file path=customXml/item4.xml><?xml version="1.0" encoding="utf-8"?>
@@ -4576,19 +5240,19 @@
 </file>
 
 <file path=customXml/itemProps2.xml><?xml version="1.0" encoding="utf-8"?>
-<ds:datastoreItem xmlns:ds="http://schemas.openxmlformats.org/officeDocument/2006/customXml" ds:itemID="{6BD01D80-C71E-4C35-9EC9-AB4B2A68E7C1}">
+<ds:datastoreItem xmlns:ds="http://schemas.openxmlformats.org/officeDocument/2006/customXml" ds:itemID="{F9F1F569-4C10-4968-8575-367736BE939A}">
   <ds:schemaRefs>
-    <ds:schemaRef ds:uri="http://schemas.microsoft.com/office/2006/metadata/properties"/>
-    <ds:schemaRef ds:uri="http://schemas.microsoft.com/office/infopath/2007/PartnerControls"/>
+    <ds:schemaRef ds:uri="http://schemas.microsoft.com/office/2006/metadata/contentType"/>
+    <ds:schemaRef ds:uri="http://schemas.microsoft.com/office/2006/metadata/properties/metaAttributes"/>
   </ds:schemaRefs>
 </ds:datastoreItem>
 </file>
 
 <file path=customXml/itemProps3.xml><?xml version="1.0" encoding="utf-8"?>
-<ds:datastoreItem xmlns:ds="http://schemas.openxmlformats.org/officeDocument/2006/customXml" ds:itemID="{F9F1F569-4C10-4968-8575-367736BE939A}">
+<ds:datastoreItem xmlns:ds="http://schemas.openxmlformats.org/officeDocument/2006/customXml" ds:itemID="{6BD01D80-C71E-4C35-9EC9-AB4B2A68E7C1}">
   <ds:schemaRefs>
-    <ds:schemaRef ds:uri="http://schemas.microsoft.com/office/2006/metadata/contentType"/>
-    <ds:schemaRef ds:uri="http://schemas.microsoft.com/office/2006/metadata/properties/metaAttributes"/>
+    <ds:schemaRef ds:uri="http://schemas.microsoft.com/office/2006/metadata/properties"/>
+    <ds:schemaRef ds:uri="http://schemas.microsoft.com/office/infopath/2007/PartnerControls"/>
   </ds:schemaRefs>
 </ds:datastoreItem>
 </file>
@@ -4602,7 +5266,7 @@
 </file>
 
 <file path=customXml/itemProps5.xml><?xml version="1.0" encoding="utf-8"?>
-<ds:datastoreItem xmlns:ds="http://schemas.openxmlformats.org/officeDocument/2006/customXml" ds:itemID="{280963E8-90E7-444E-8830-EAAFF2F30C1B}">
+<ds:datastoreItem xmlns:ds="http://schemas.openxmlformats.org/officeDocument/2006/customXml" ds:itemID="{FB980F21-5A95-4376-9E5D-45A5A48E6052}">
   <ds:schemaRefs>
     <ds:schemaRef ds:uri="http://schemas.openxmlformats.org/officeDocument/2006/bibliography"/>
   </ds:schemaRefs>

</xml_diff>

<commit_message>
added logo to the GDD
</commit_message>
<xml_diff>
--- a/Doc/COMP392-Asgn3-GDD.docx
+++ b/Doc/COMP392-Asgn3-GDD.docx
@@ -1,6 +1,6 @@
 
 <file path=word/document.xml><?xml version="1.0" encoding="utf-8"?>
-<w:document xmlns:wpc="http://schemas.microsoft.com/office/word/2010/wordprocessingCanvas" xmlns:mc="http://schemas.openxmlformats.org/markup-compatibility/2006" xmlns:o="urn:schemas-microsoft-com:office:office" xmlns:r="http://schemas.openxmlformats.org/officeDocument/2006/relationships" xmlns:m="http://schemas.openxmlformats.org/officeDocument/2006/math" xmlns:v="urn:schemas-microsoft-com:vml" xmlns:wp14="http://schemas.microsoft.com/office/word/2010/wordprocessingDrawing" xmlns:wp="http://schemas.openxmlformats.org/drawingml/2006/wordprocessingDrawing" xmlns:w10="urn:schemas-microsoft-com:office:word" xmlns:w="http://schemas.openxmlformats.org/wordprocessingml/2006/main" xmlns:w14="http://schemas.microsoft.com/office/word/2010/wordml" xmlns:w15="http://schemas.microsoft.com/office/word/2012/wordml" xmlns:wpg="http://schemas.microsoft.com/office/word/2010/wordprocessingGroup" xmlns:wpi="http://schemas.microsoft.com/office/word/2010/wordprocessingInk" xmlns:wne="http://schemas.microsoft.com/office/word/2006/wordml" xmlns:wps="http://schemas.microsoft.com/office/word/2010/wordprocessingShape" mc:Ignorable="w14 w15 wp14">
+<w:document xmlns:wpc="http://schemas.microsoft.com/office/word/2010/wordprocessingCanvas" xmlns:cx="http://schemas.microsoft.com/office/drawing/2014/chartex" xmlns:cx1="http://schemas.microsoft.com/office/drawing/2015/9/8/chartex" xmlns:cx2="http://schemas.microsoft.com/office/drawing/2015/10/21/chartex" xmlns:mc="http://schemas.openxmlformats.org/markup-compatibility/2006" xmlns:o="urn:schemas-microsoft-com:office:office" xmlns:r="http://schemas.openxmlformats.org/officeDocument/2006/relationships" xmlns:m="http://schemas.openxmlformats.org/officeDocument/2006/math" xmlns:v="urn:schemas-microsoft-com:vml" xmlns:wp14="http://schemas.microsoft.com/office/word/2010/wordprocessingDrawing" xmlns:wp="http://schemas.openxmlformats.org/drawingml/2006/wordprocessingDrawing" xmlns:w10="urn:schemas-microsoft-com:office:word" xmlns:w="http://schemas.openxmlformats.org/wordprocessingml/2006/main" xmlns:w14="http://schemas.microsoft.com/office/word/2010/wordml" xmlns:w15="http://schemas.microsoft.com/office/word/2012/wordml" xmlns:w16se="http://schemas.microsoft.com/office/word/2015/wordml/symex" xmlns:wpg="http://schemas.microsoft.com/office/word/2010/wordprocessingGroup" xmlns:wpi="http://schemas.microsoft.com/office/word/2010/wordprocessingInk" xmlns:wne="http://schemas.microsoft.com/office/word/2006/wordml" xmlns:wps="http://schemas.microsoft.com/office/word/2010/wordprocessingShape" mc:Ignorable="w14 w15 w16se wp14">
   <w:background w:color="FFFFFF" w:themeColor="background1"/>
   <w:body>
     <w:sdt>
@@ -36,24 +36,23 @@
               <w:trHeight w:val="2880"/>
               <w:jc w:val="center"/>
             </w:trPr>
-            <w:sdt>
-              <w:sdtPr>
-                <w:rPr>
-                  <w:rFonts w:asciiTheme="majorHAnsi" w:eastAsiaTheme="majorEastAsia" w:hAnsiTheme="majorHAnsi" w:cstheme="majorBidi"/>
-                  <w:caps/>
-                </w:rPr>
-                <w:alias w:val="Company"/>
-                <w:id w:val="15524243"/>
-                <w:showingPlcHdr/>
-                <w:dataBinding w:prefixMappings="xmlns:ns0='http://schemas.openxmlformats.org/officeDocument/2006/extended-properties'" w:xpath="/ns0:Properties[1]/ns0:Company[1]" w:storeItemID="{6668398D-A668-4E3E-A5EB-62B293D839F1}"/>
-                <w:text/>
-              </w:sdtPr>
-              <w:sdtEndPr/>
-              <w:sdtContent>
-                <w:tc>
-                  <w:tcPr>
-                    <w:tcW w:w="5000" w:type="pct"/>
-                  </w:tcPr>
+            <w:tc>
+              <w:tcPr>
+                <w:tcW w:w="5000" w:type="pct"/>
+              </w:tcPr>
+              <w:sdt>
+                <w:sdtPr>
+                  <w:rPr>
+                    <w:rFonts w:asciiTheme="majorHAnsi" w:eastAsiaTheme="majorEastAsia" w:hAnsiTheme="majorHAnsi" w:cstheme="majorBidi"/>
+                    <w:caps/>
+                  </w:rPr>
+                  <w:alias w:val="Company"/>
+                  <w:id w:val="15524243"/>
+                  <w:dataBinding w:prefixMappings="xmlns:ns0='http://schemas.openxmlformats.org/officeDocument/2006/extended-properties'" w:xpath="/ns0:Properties[1]/ns0:Company[1]" w:storeItemID="{6668398D-A668-4E3E-A5EB-62B293D839F1}"/>
+                  <w:text/>
+                </w:sdtPr>
+                <w:sdtEndPr/>
+                <w:sdtContent>
                   <w:p>
                     <w:pPr>
                       <w:pStyle w:val="NoSpacing"/>
@@ -68,12 +67,162 @@
                         <w:rFonts w:asciiTheme="majorHAnsi" w:eastAsiaTheme="majorEastAsia" w:hAnsiTheme="majorHAnsi" w:cstheme="majorBidi"/>
                         <w:caps/>
                       </w:rPr>
-                      <w:t>[Type the company name]</w:t>
+                      <w:t>AMAZE GAMES</w:t>
                     </w:r>
                   </w:p>
-                </w:tc>
-              </w:sdtContent>
-            </w:sdt>
+                </w:sdtContent>
+              </w:sdt>
+              <w:p>
+                <w:pPr>
+                  <w:pStyle w:val="NoSpacing"/>
+                  <w:jc w:val="center"/>
+                  <w:rPr>
+                    <w:rFonts w:asciiTheme="majorHAnsi" w:eastAsiaTheme="majorEastAsia" w:hAnsiTheme="majorHAnsi" w:cstheme="majorBidi"/>
+                    <w:caps/>
+                  </w:rPr>
+                </w:pPr>
+              </w:p>
+              <w:p>
+                <w:pPr>
+                  <w:pStyle w:val="NoSpacing"/>
+                  <w:jc w:val="center"/>
+                  <w:rPr>
+                    <w:rFonts w:asciiTheme="majorHAnsi" w:eastAsiaTheme="majorEastAsia" w:hAnsiTheme="majorHAnsi" w:cstheme="majorBidi"/>
+                    <w:caps/>
+                  </w:rPr>
+                </w:pPr>
+              </w:p>
+              <w:p>
+                <w:pPr>
+                  <w:pStyle w:val="NoSpacing"/>
+                  <w:jc w:val="center"/>
+                  <w:rPr>
+                    <w:rFonts w:asciiTheme="majorHAnsi" w:eastAsiaTheme="majorEastAsia" w:hAnsiTheme="majorHAnsi" w:cstheme="majorBidi"/>
+                    <w:caps/>
+                  </w:rPr>
+                </w:pPr>
+              </w:p>
+              <w:p>
+                <w:pPr>
+                  <w:pStyle w:val="NoSpacing"/>
+                  <w:jc w:val="center"/>
+                  <w:rPr>
+                    <w:rFonts w:asciiTheme="majorHAnsi" w:eastAsiaTheme="majorEastAsia" w:hAnsiTheme="majorHAnsi" w:cstheme="majorBidi"/>
+                    <w:caps/>
+                  </w:rPr>
+                </w:pPr>
+              </w:p>
+              <w:p>
+                <w:pPr>
+                  <w:pStyle w:val="NoSpacing"/>
+                  <w:jc w:val="center"/>
+                  <w:rPr>
+                    <w:rFonts w:asciiTheme="majorHAnsi" w:eastAsiaTheme="majorEastAsia" w:hAnsiTheme="majorHAnsi" w:cstheme="majorBidi"/>
+                    <w:caps/>
+                  </w:rPr>
+                </w:pPr>
+              </w:p>
+              <w:p>
+                <w:pPr>
+                  <w:pStyle w:val="NoSpacing"/>
+                  <w:jc w:val="center"/>
+                  <w:rPr>
+                    <w:rFonts w:asciiTheme="majorHAnsi" w:eastAsiaTheme="majorEastAsia" w:hAnsiTheme="majorHAnsi" w:cstheme="majorBidi"/>
+                    <w:caps/>
+                  </w:rPr>
+                </w:pPr>
+              </w:p>
+              <w:p>
+                <w:pPr>
+                  <w:pStyle w:val="NoSpacing"/>
+                  <w:jc w:val="center"/>
+                  <w:rPr>
+                    <w:rFonts w:asciiTheme="majorHAnsi" w:eastAsiaTheme="majorEastAsia" w:hAnsiTheme="majorHAnsi" w:cstheme="majorBidi"/>
+                    <w:caps/>
+                  </w:rPr>
+                </w:pPr>
+              </w:p>
+              <w:p>
+                <w:pPr>
+                  <w:pStyle w:val="NoSpacing"/>
+                  <w:jc w:val="center"/>
+                  <w:rPr>
+                    <w:rFonts w:asciiTheme="majorHAnsi" w:eastAsiaTheme="majorEastAsia" w:hAnsiTheme="majorHAnsi" w:cstheme="majorBidi"/>
+                    <w:caps/>
+                  </w:rPr>
+                </w:pPr>
+              </w:p>
+              <w:p>
+                <w:pPr>
+                  <w:pStyle w:val="NoSpacing"/>
+                  <w:jc w:val="center"/>
+                  <w:rPr>
+                    <w:rFonts w:asciiTheme="majorHAnsi" w:eastAsiaTheme="majorEastAsia" w:hAnsiTheme="majorHAnsi" w:cstheme="majorBidi"/>
+                    <w:caps/>
+                  </w:rPr>
+                </w:pPr>
+              </w:p>
+              <w:p>
+                <w:pPr>
+                  <w:pStyle w:val="NoSpacing"/>
+                  <w:jc w:val="center"/>
+                  <w:rPr>
+                    <w:rFonts w:asciiTheme="majorHAnsi" w:eastAsiaTheme="majorEastAsia" w:hAnsiTheme="majorHAnsi" w:cstheme="majorBidi"/>
+                    <w:caps/>
+                  </w:rPr>
+                </w:pPr>
+              </w:p>
+              <w:p>
+                <w:pPr>
+                  <w:pStyle w:val="NoSpacing"/>
+                  <w:jc w:val="center"/>
+                  <w:rPr>
+                    <w:rFonts w:asciiTheme="majorHAnsi" w:eastAsiaTheme="majorEastAsia" w:hAnsiTheme="majorHAnsi" w:cstheme="majorBidi"/>
+                    <w:caps/>
+                  </w:rPr>
+                </w:pPr>
+              </w:p>
+              <w:p>
+                <w:pPr>
+                  <w:pStyle w:val="NoSpacing"/>
+                  <w:jc w:val="center"/>
+                  <w:rPr>
+                    <w:rFonts w:asciiTheme="majorHAnsi" w:eastAsiaTheme="majorEastAsia" w:hAnsiTheme="majorHAnsi" w:cstheme="majorBidi"/>
+                    <w:caps/>
+                  </w:rPr>
+                </w:pPr>
+              </w:p>
+              <w:p>
+                <w:pPr>
+                  <w:pStyle w:val="NoSpacing"/>
+                  <w:jc w:val="center"/>
+                  <w:rPr>
+                    <w:rFonts w:asciiTheme="majorHAnsi" w:eastAsiaTheme="majorEastAsia" w:hAnsiTheme="majorHAnsi" w:cstheme="majorBidi"/>
+                    <w:caps/>
+                  </w:rPr>
+                </w:pPr>
+              </w:p>
+              <w:p>
+                <w:pPr>
+                  <w:pStyle w:val="NoSpacing"/>
+                  <w:jc w:val="center"/>
+                  <w:rPr>
+                    <w:rFonts w:asciiTheme="majorHAnsi" w:eastAsiaTheme="majorEastAsia" w:hAnsiTheme="majorHAnsi" w:cstheme="majorBidi"/>
+                    <w:caps/>
+                  </w:rPr>
+                </w:pPr>
+              </w:p>
+              <w:p>
+                <w:pPr>
+                  <w:pStyle w:val="NoSpacing"/>
+                  <w:jc w:val="center"/>
+                  <w:rPr>
+                    <w:rFonts w:asciiTheme="majorHAnsi" w:eastAsiaTheme="majorEastAsia" w:hAnsiTheme="majorHAnsi" w:cstheme="majorBidi"/>
+                    <w:caps/>
+                  </w:rPr>
+                </w:pPr>
+              </w:p>
+            </w:tc>
           </w:tr>
           <w:tr>
             <w:trPr>
@@ -89,7 +238,6 @@
                 </w:rPr>
                 <w:alias w:val="Title"/>
                 <w:id w:val="15524250"/>
-                <w:showingPlcHdr/>
                 <w:dataBinding w:prefixMappings="xmlns:ns0='http://schemas.openxmlformats.org/package/2006/metadata/core-properties' xmlns:ns1='http://purl.org/dc/elements/1.1/'" w:xpath="/ns0:coreProperties[1]/ns1:title[1]" w:storeItemID="{6C3C8BC8-F283-45AE-878A-BAB7291924A1}"/>
                 <w:text/>
               </w:sdtPr>
@@ -116,10 +264,10 @@
                     <w:r>
                       <w:rPr>
                         <w:rFonts w:asciiTheme="majorHAnsi" w:eastAsiaTheme="majorEastAsia" w:hAnsiTheme="majorHAnsi" w:cstheme="majorBidi"/>
-                        <w:sz w:val="80"/>
-                        <w:szCs w:val="80"/>
+                        <w:sz w:val="56"/>
+                        <w:szCs w:val="56"/>
                       </w:rPr>
-                      <w:t>[Type the document title]</w:t>
+                      <w:t>aMAZE Sky</w:t>
                     </w:r>
                   </w:p>
                 </w:tc>
@@ -157,34 +305,8 @@
                     <w:sz w:val="60"/>
                     <w:szCs w:val="60"/>
                   </w:rPr>
-                  <w:t>[</w:t>
+                  <w:t>A game about mazes</w:t>
                 </w:r>
-                <w:sdt>
-                  <w:sdtPr>
-                    <w:rPr>
-                      <w:rFonts w:asciiTheme="majorHAnsi" w:eastAsiaTheme="majorEastAsia" w:hAnsiTheme="majorHAnsi" w:cstheme="majorBidi"/>
-                      <w:b/>
-                      <w:sz w:val="60"/>
-                      <w:szCs w:val="60"/>
-                    </w:rPr>
-                    <w:alias w:val="Subtitle"/>
-                    <w:id w:val="15524255"/>
-                    <w:showingPlcHdr/>
-                    <w:dataBinding w:prefixMappings="xmlns:ns0='http://schemas.openxmlformats.org/package/2006/metadata/core-properties' xmlns:ns1='http://purl.org/dc/elements/1.1/'" w:xpath="/ns0:coreProperties[1]/ns1:subject[1]" w:storeItemID="{6C3C8BC8-F283-45AE-878A-BAB7291924A1}"/>
-                    <w:text/>
-                  </w:sdtPr>
-                  <w:sdtEndPr/>
-                  <w:sdtContent>
-                    <w:r>
-                      <w:rPr>
-                        <w:rFonts w:asciiTheme="majorHAnsi" w:eastAsiaTheme="majorEastAsia" w:hAnsiTheme="majorHAnsi" w:cstheme="majorBidi"/>
-                        <w:sz w:val="44"/>
-                        <w:szCs w:val="44"/>
-                      </w:rPr>
-                      <w:t>[Type the document subtitle]</w:t>
-                    </w:r>
-                  </w:sdtContent>
-                </w:sdt>
               </w:p>
             </w:tc>
           </w:tr>
@@ -260,7 +382,14 @@
                     <w:sz w:val="24"/>
                     <w:szCs w:val="24"/>
                   </w:rPr>
-                  <w:t>Version #XX</w:t>
+                  <w:t>Version #</w:t>
+                </w:r>
+                <w:r>
+                  <w:rPr>
+                    <w:sz w:val="24"/>
+                    <w:szCs w:val="24"/>
+                  </w:rPr>
+                  <w:t>02</w:t>
                 </w:r>
               </w:p>
               <w:p>
@@ -278,10 +407,19 @@
                   <w:t xml:space="preserve">All work Copyright © </w:t>
                 </w:r>
                 <w:r>
-                  <w:t>2012</w:t>
+                  <w:t>201</w:t>
                 </w:r>
                 <w:r>
-                  <w:t xml:space="preserve"> by XX Games.</w:t>
+                  <w:t>6</w:t>
+                </w:r>
+                <w:r>
+                  <w:t xml:space="preserve"> by </w:t>
+                </w:r>
+                <w:r>
+                  <w:t>aMAZE Games</w:t>
+                </w:r>
+                <w:r>
+                  <w:t>.</w:t>
                 </w:r>
               </w:p>
               <w:p>
@@ -359,7 +497,7 @@
                         <w:szCs w:val="28"/>
                         <w:u w:val="single"/>
                       </w:rPr>
-                      <w:t>[Type Author’s Name Here]</w:t>
+                      <w:t>Christine and Douglas</w:t>
                     </w:r>
                   </w:p>
                 </w:tc>
@@ -389,26 +527,25 @@
             </w:tc>
           </w:tr>
         </w:tbl>
-        <w:p/>
         <w:p>
           <w:r>
             <w:rPr>
               <w:noProof/>
-              <w:lang w:eastAsia="en-CA"/>
+              <w:lang w:eastAsia="ko-KR"/>
             </w:rPr>
             <mc:AlternateContent>
               <mc:Choice Requires="wps">
                 <w:drawing>
-                  <wp:anchor distT="0" distB="0" distL="114300" distR="114300" simplePos="0" relativeHeight="251660288" behindDoc="0" locked="0" layoutInCell="1" allowOverlap="1" wp14:anchorId="447DE918" wp14:editId="2D641337">
+                  <wp:anchor distT="0" distB="0" distL="114300" distR="114300" simplePos="0" relativeHeight="251660288" behindDoc="0" locked="0" layoutInCell="1" allowOverlap="1" wp14:anchorId="76F7976F" wp14:editId="13797510">
                     <wp:simplePos x="0" y="0"/>
                     <wp:positionH relativeFrom="column">
                       <wp:posOffset>1783080</wp:posOffset>
                     </wp:positionH>
                     <wp:positionV relativeFrom="paragraph">
-                      <wp:posOffset>-5914390</wp:posOffset>
+                      <wp:posOffset>-6678295</wp:posOffset>
                     </wp:positionV>
-                    <wp:extent cx="2353310" cy="1019175"/>
-                    <wp:effectExtent l="13335" t="8890" r="5080" b="10160"/>
+                    <wp:extent cx="2392680" cy="2108835"/>
+                    <wp:effectExtent l="0" t="0" r="26670" b="24765"/>
                     <wp:wrapNone/>
                     <wp:docPr id="1" name="Text Box 4"/>
                     <wp:cNvGraphicFramePr>
@@ -423,7 +560,7 @@
                           <wps:spPr bwMode="auto">
                             <a:xfrm>
                               <a:off x="0" y="0"/>
-                              <a:ext cx="2353310" cy="1019175"/>
+                              <a:ext cx="2392680" cy="2108835"/>
                             </a:xfrm>
                             <a:prstGeom prst="rect">
                               <a:avLst/>
@@ -446,23 +583,52 @@
                                 <w:pPr>
                                   <w:jc w:val="center"/>
                                 </w:pPr>
-                              </w:p>
-                              <w:p>
-                                <w:pPr>
-                                  <w:jc w:val="center"/>
-                                  <w:rPr>
-                                    <w:b/>
-                                    <w:sz w:val="28"/>
-                                    <w:szCs w:val="28"/>
-                                  </w:rPr>
-                                </w:pPr>
                                 <w:r>
                                   <w:rPr>
-                                    <w:b/>
-                                    <w:sz w:val="28"/>
-                                    <w:szCs w:val="28"/>
+                                    <w:noProof/>
+                                    <w:lang w:eastAsia="ko-KR"/>
                                   </w:rPr>
-                                  <w:t>Insert a Company Logo here</w:t>
+                                  <w:drawing>
+                                    <wp:inline distT="0" distB="0" distL="0" distR="0" wp14:anchorId="4E7504B2" wp14:editId="7A41F375">
+                                      <wp:extent cx="1973580" cy="1973580"/>
+                                      <wp:effectExtent l="0" t="0" r="7620" b="7620"/>
+                                      <wp:docPr id="16" name="Picture 16"/>
+                                      <wp:cNvGraphicFramePr>
+                                        <a:graphicFrameLocks xmlns:a="http://schemas.openxmlformats.org/drawingml/2006/main" noChangeAspect="1"/>
+                                      </wp:cNvGraphicFramePr>
+                                      <a:graphic xmlns:a="http://schemas.openxmlformats.org/drawingml/2006/main">
+                                        <a:graphicData uri="http://schemas.openxmlformats.org/drawingml/2006/picture">
+                                          <pic:pic xmlns:pic="http://schemas.openxmlformats.org/drawingml/2006/picture">
+                                            <pic:nvPicPr>
+                                              <pic:cNvPr id="14" name="comapanyLogo.png"/>
+                                              <pic:cNvPicPr/>
+                                            </pic:nvPicPr>
+                                            <pic:blipFill>
+                                              <a:blip r:embed="rId12">
+                                                <a:extLst>
+                                                  <a:ext uri="{28A0092B-C50C-407E-A947-70E740481C1C}">
+                                                    <a14:useLocalDpi xmlns:a14="http://schemas.microsoft.com/office/drawing/2010/main" val="0"/>
+                                                  </a:ext>
+                                                </a:extLst>
+                                              </a:blip>
+                                              <a:stretch>
+                                                <a:fillRect/>
+                                              </a:stretch>
+                                            </pic:blipFill>
+                                            <pic:spPr>
+                                              <a:xfrm>
+                                                <a:off x="0" y="0"/>
+                                                <a:ext cx="1973580" cy="1973580"/>
+                                              </a:xfrm>
+                                              <a:prstGeom prst="rect">
+                                                <a:avLst/>
+                                              </a:prstGeom>
+                                            </pic:spPr>
+                                          </pic:pic>
+                                        </a:graphicData>
+                                      </a:graphic>
+                                    </wp:inline>
+                                  </w:drawing>
                                 </w:r>
                               </w:p>
                             </w:txbxContent>
@@ -474,7 +640,7 @@
                       </a:graphicData>
                     </a:graphic>
                     <wp14:sizeRelH relativeFrom="margin">
-                      <wp14:pctWidth>40000</wp14:pctWidth>
+                      <wp14:pctWidth>0</wp14:pctWidth>
                     </wp14:sizeRelH>
                     <wp14:sizeRelV relativeFrom="margin">
                       <wp14:pctHeight>0</wp14:pctHeight>
@@ -484,34 +650,63 @@
               </mc:Choice>
               <mc:Fallback>
                 <w:pict>
-                  <v:shapetype w14:anchorId="447DE918" id="_x0000_t202" coordsize="21600,21600" o:spt="202" path="m,l,21600r21600,l21600,xe">
+                  <v:shapetype w14:anchorId="76F7976F" id="_x0000_t202" coordsize="21600,21600" o:spt="202" path="m,l,21600r21600,l21600,xe">
                     <v:stroke joinstyle="miter"/>
                     <v:path gradientshapeok="t" o:connecttype="rect"/>
                   </v:shapetype>
-                  <v:shape id="Text Box 4" o:spid="_x0000_s1026" type="#_x0000_t202" style="position:absolute;margin-left:140.4pt;margin-top:-465.7pt;width:185.3pt;height:80.25pt;z-index:251660288;visibility:visible;mso-wrap-style:square;mso-width-percent:400;mso-height-percent:0;mso-wrap-distance-left:9pt;mso-wrap-distance-top:0;mso-wrap-distance-right:9pt;mso-wrap-distance-bottom:0;mso-position-horizontal:absolute;mso-position-horizontal-relative:text;mso-position-vertical:absolute;mso-position-vertical-relative:text;mso-width-percent:400;mso-height-percent:0;mso-width-relative:margin;mso-height-relative:margin;v-text-anchor:top" o:gfxdata="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">
+                  <v:shape id="Text Box 4" o:spid="_x0000_s1026" type="#_x0000_t202" style="position:absolute;margin-left:140.4pt;margin-top:-525.85pt;width:188.4pt;height:166.05pt;z-index:251660288;visibility:visible;mso-wrap-style:square;mso-width-percent:0;mso-height-percent:0;mso-wrap-distance-left:9pt;mso-wrap-distance-top:0;mso-wrap-distance-right:9pt;mso-wrap-distance-bottom:0;mso-position-horizontal:absolute;mso-position-horizontal-relative:text;mso-position-vertical:absolute;mso-position-vertical-relative:text;mso-width-percent:0;mso-height-percent:0;mso-width-relative:margin;mso-height-relative:margin;v-text-anchor:top" o:gfxdata="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">
                     <v:textbox>
                       <w:txbxContent>
                         <w:p>
                           <w:pPr>
                             <w:jc w:val="center"/>
                           </w:pPr>
-                        </w:p>
-                        <w:p>
-                          <w:pPr>
-                            <w:jc w:val="center"/>
-                            <w:rPr>
-                              <w:b/>
-                              <w:sz w:val="28"/>
-                              <w:szCs w:val="28"/>
-                            </w:rPr>
-                          </w:pPr>
                           <w:r>
                             <w:rPr>
-                              <w:b/>
-                              <w:sz w:val="28"/>
-                              <w:szCs w:val="28"/>
+                              <w:noProof/>
+                              <w:lang w:eastAsia="ko-KR"/>
                             </w:rPr>
-                            <w:t>Insert a Company Logo here</w:t>
+                            <w:drawing>
+                              <wp:inline distT="0" distB="0" distL="0" distR="0" wp14:anchorId="4E7504B2" wp14:editId="7A41F375">
+                                <wp:extent cx="1973580" cy="1973580"/>
+                                <wp:effectExtent l="0" t="0" r="7620" b="7620"/>
+                                <wp:docPr id="16" name="Picture 16"/>
+                                <wp:cNvGraphicFramePr>
+                                  <a:graphicFrameLocks xmlns:a="http://schemas.openxmlformats.org/drawingml/2006/main" noChangeAspect="1"/>
+                                </wp:cNvGraphicFramePr>
+                                <a:graphic xmlns:a="http://schemas.openxmlformats.org/drawingml/2006/main">
+                                  <a:graphicData uri="http://schemas.openxmlformats.org/drawingml/2006/picture">
+                                    <pic:pic xmlns:pic="http://schemas.openxmlformats.org/drawingml/2006/picture">
+                                      <pic:nvPicPr>
+                                        <pic:cNvPr id="14" name="comapanyLogo.png"/>
+                                        <pic:cNvPicPr/>
+                                      </pic:nvPicPr>
+                                      <pic:blipFill>
+                                        <a:blip r:embed="rId12">
+                                          <a:extLst>
+                                            <a:ext uri="{28A0092B-C50C-407E-A947-70E740481C1C}">
+                                              <a14:useLocalDpi xmlns:a14="http://schemas.microsoft.com/office/drawing/2010/main" val="0"/>
+                                            </a:ext>
+                                          </a:extLst>
+                                        </a:blip>
+                                        <a:stretch>
+                                          <a:fillRect/>
+                                        </a:stretch>
+                                      </pic:blipFill>
+                                      <pic:spPr>
+                                        <a:xfrm>
+                                          <a:off x="0" y="0"/>
+                                          <a:ext cx="1973580" cy="1973580"/>
+                                        </a:xfrm>
+                                        <a:prstGeom prst="rect">
+                                          <a:avLst/>
+                                        </a:prstGeom>
+                                      </pic:spPr>
+                                    </pic:pic>
+                                  </a:graphicData>
+                                </a:graphic>
+                              </wp:inline>
+                            </w:drawing>
                           </w:r>
                         </w:p>
                       </w:txbxContent>
@@ -522,6 +717,7 @@
             </mc:AlternateContent>
           </w:r>
         </w:p>
+        <w:p/>
         <w:tbl>
           <w:tblPr>
             <w:tblpPr w:leftFromText="187" w:rightFromText="187" w:horzAnchor="margin" w:tblpXSpec="center" w:tblpYSpec="bottom"/>
@@ -550,7 +746,21 @@
                     <w:sz w:val="24"/>
                     <w:szCs w:val="24"/>
                   </w:rPr>
-                  <w:t>May 16</w:t>
+                  <w:t>March</w:t>
+                </w:r>
+                <w:r>
+                  <w:rPr>
+                    <w:sz w:val="24"/>
+                    <w:szCs w:val="24"/>
+                  </w:rPr>
+                  <w:t xml:space="preserve"> 1</w:t>
+                </w:r>
+                <w:r>
+                  <w:rPr>
+                    <w:sz w:val="24"/>
+                    <w:szCs w:val="24"/>
+                  </w:rPr>
+                  <w:t>1</w:t>
                 </w:r>
                 <w:r>
                   <w:rPr>
@@ -572,38 +782,27 @@
                     <w:sz w:val="24"/>
                     <w:szCs w:val="24"/>
                   </w:rPr>
-                  <w:t>2</w:t>
+                  <w:t>6</w:t>
                 </w:r>
               </w:p>
             </w:tc>
           </w:tr>
         </w:tbl>
         <w:p/>
-        <w:p>
-          <w:r>
-            <w:br w:type="page"/>
-          </w:r>
-        </w:p>
+        <w:p/>
       </w:sdtContent>
     </w:sdt>
     <w:p>
       <w:pPr>
         <w:jc w:val="center"/>
+      </w:pPr>
+      <w:r>
         <w:rPr>
           <w:b/>
           <w:sz w:val="24"/>
           <w:szCs w:val="24"/>
           <w:u w:val="single"/>
         </w:rPr>
-      </w:pPr>
-      <w:r>
-        <w:rPr>
-          <w:b/>
-          <w:sz w:val="24"/>
-          <w:szCs w:val="24"/>
-          <w:u w:val="single"/>
-        </w:rPr>
-        <w:lastRenderedPageBreak/>
         <w:t>Table of Contents</w:t>
       </w:r>
     </w:p>
@@ -1598,6 +1797,26 @@
         </w:rPr>
         <w:t>Added Game Overview, Mechanics, Controls, Characters, Enemies, and Scoring</w:t>
       </w:r>
+    </w:p>
+    <w:p>
+      <w:pPr>
+        <w:pStyle w:val="ListParagraph"/>
+        <w:numPr>
+          <w:ilvl w:val="0"/>
+          <w:numId w:val="4"/>
+        </w:numPr>
+        <w:rPr>
+          <w:sz w:val="24"/>
+          <w:szCs w:val="24"/>
+        </w:rPr>
+      </w:pPr>
+      <w:r>
+        <w:rPr>
+          <w:sz w:val="24"/>
+          <w:szCs w:val="24"/>
+        </w:rPr>
+        <w:t>Added Company Logo, Name of game</w:t>
+      </w:r>
       <w:r>
         <w:rPr>
           <w:sz w:val="24"/>
@@ -2106,6 +2325,60 @@
     </w:p>
     <w:p>
       <w:pPr>
+        <w:rPr>
+          <w:i/>
+          <w:sz w:val="24"/>
+          <w:szCs w:val="24"/>
+        </w:rPr>
+      </w:pPr>
+    </w:p>
+    <w:p>
+      <w:pPr>
+        <w:rPr>
+          <w:i/>
+          <w:sz w:val="24"/>
+          <w:szCs w:val="24"/>
+        </w:rPr>
+      </w:pPr>
+    </w:p>
+    <w:p>
+      <w:pPr>
+        <w:rPr>
+          <w:i/>
+          <w:sz w:val="24"/>
+          <w:szCs w:val="24"/>
+        </w:rPr>
+      </w:pPr>
+    </w:p>
+    <w:p>
+      <w:pPr>
+        <w:rPr>
+          <w:i/>
+          <w:sz w:val="24"/>
+          <w:szCs w:val="24"/>
+        </w:rPr>
+      </w:pPr>
+    </w:p>
+    <w:p>
+      <w:pPr>
+        <w:rPr>
+          <w:i/>
+          <w:sz w:val="24"/>
+          <w:szCs w:val="24"/>
+        </w:rPr>
+      </w:pPr>
+    </w:p>
+    <w:p>
+      <w:pPr>
+        <w:rPr>
+          <w:i/>
+          <w:sz w:val="24"/>
+          <w:szCs w:val="24"/>
+        </w:rPr>
+      </w:pPr>
+    </w:p>
+    <w:p>
+      <w:pPr>
         <w:pStyle w:val="Heading2"/>
         <w:numPr>
           <w:ilvl w:val="0"/>
@@ -2114,6 +2387,7 @@
       </w:pPr>
       <w:bookmarkStart w:id="5" w:name="_Toc445474976"/>
       <w:r>
+        <w:lastRenderedPageBreak/>
         <w:t>Interface Sketch</w:t>
       </w:r>
       <w:bookmarkEnd w:id="5"/>
@@ -2127,66 +2401,19 @@
       </w:r>
     </w:p>
     <w:p>
+      <w:pPr>
+        <w:jc w:val="center"/>
+      </w:pPr>
       <w:r>
         <w:rPr>
           <w:noProof/>
-          <w:lang w:eastAsia="en-CA"/>
-        </w:rPr>
-        <w:lastRenderedPageBreak/>
+          <w:lang w:eastAsia="ko-KR"/>
+        </w:rPr>
         <w:drawing>
           <wp:inline distT="0" distB="0" distL="0" distR="0" wp14:anchorId="06F719E6" wp14:editId="2E162125">
-            <wp:extent cx="5943600" cy="4457700"/>
-            <wp:effectExtent l="0" t="0" r="0" b="0"/>
+            <wp:extent cx="5935980" cy="4451985"/>
+            <wp:effectExtent l="0" t="0" r="7620" b="5715"/>
             <wp:docPr id="3" name="Picture 3"/>
-            <wp:cNvGraphicFramePr>
-              <a:graphicFrameLocks xmlns:a="http://schemas.openxmlformats.org/drawingml/2006/main" noChangeAspect="1"/>
-            </wp:cNvGraphicFramePr>
-            <a:graphic xmlns:a="http://schemas.openxmlformats.org/drawingml/2006/main">
-              <a:graphicData uri="http://schemas.openxmlformats.org/drawingml/2006/picture">
-                <pic:pic xmlns:pic="http://schemas.openxmlformats.org/drawingml/2006/picture">
-                  <pic:nvPicPr>
-                    <pic:cNvPr id="1" name=""/>
-                    <pic:cNvPicPr/>
-                  </pic:nvPicPr>
-                  <pic:blipFill>
-                    <a:blip r:embed="rId12"/>
-                    <a:stretch>
-                      <a:fillRect/>
-                    </a:stretch>
-                  </pic:blipFill>
-                  <pic:spPr>
-                    <a:xfrm>
-                      <a:off x="0" y="0"/>
-                      <a:ext cx="5943600" cy="4457700"/>
-                    </a:xfrm>
-                    <a:prstGeom prst="rect">
-                      <a:avLst/>
-                    </a:prstGeom>
-                  </pic:spPr>
-                </pic:pic>
-              </a:graphicData>
-            </a:graphic>
-          </wp:inline>
-        </w:drawing>
-      </w:r>
-    </w:p>
-    <w:p>
-      <w:r>
-        <w:t>Game Screen:</w:t>
-      </w:r>
-    </w:p>
-    <w:p>
-      <w:r>
-        <w:rPr>
-          <w:noProof/>
-          <w:lang w:eastAsia="en-CA"/>
-        </w:rPr>
-        <w:lastRenderedPageBreak/>
-        <w:drawing>
-          <wp:inline distT="0" distB="0" distL="0" distR="0" wp14:anchorId="44CAAE7E" wp14:editId="16E90171">
-            <wp:extent cx="5943600" cy="4457700"/>
-            <wp:effectExtent l="0" t="0" r="0" b="0"/>
-            <wp:docPr id="2" name="Picture 2"/>
             <wp:cNvGraphicFramePr>
               <a:graphicFrameLocks xmlns:a="http://schemas.openxmlformats.org/drawingml/2006/main" noChangeAspect="1"/>
             </wp:cNvGraphicFramePr>
@@ -2206,7 +2433,7 @@
                   <pic:spPr>
                     <a:xfrm>
                       <a:off x="0" y="0"/>
-                      <a:ext cx="5943600" cy="4457700"/>
+                      <a:ext cx="5935980" cy="4451985"/>
                     </a:xfrm>
                     <a:prstGeom prst="rect">
                       <a:avLst/>
@@ -2219,23 +2446,35 @@
         </w:drawing>
       </w:r>
     </w:p>
+    <w:p/>
+    <w:p/>
+    <w:p/>
+    <w:p/>
+    <w:p/>
+    <w:p/>
+    <w:p/>
+    <w:p/>
+    <w:p/>
     <w:p>
       <w:r>
-        <w:t>Game Over Screen:</w:t>
+        <w:lastRenderedPageBreak/>
+        <w:t>Game Screen:</w:t>
       </w:r>
     </w:p>
     <w:p>
+      <w:pPr>
+        <w:jc w:val="center"/>
+      </w:pPr>
       <w:r>
         <w:rPr>
           <w:noProof/>
-          <w:lang w:eastAsia="en-CA"/>
-        </w:rPr>
-        <w:lastRenderedPageBreak/>
+          <w:lang w:eastAsia="ko-KR"/>
+        </w:rPr>
         <w:drawing>
-          <wp:inline distT="0" distB="0" distL="0" distR="0" wp14:anchorId="07138422" wp14:editId="2B6006B6">
-            <wp:extent cx="5943600" cy="4457700"/>
-            <wp:effectExtent l="0" t="0" r="0" b="0"/>
-            <wp:docPr id="4" name="Picture 4"/>
+          <wp:inline distT="0" distB="0" distL="0" distR="0" wp14:anchorId="44CAAE7E" wp14:editId="16E90171">
+            <wp:extent cx="5463540" cy="4097655"/>
+            <wp:effectExtent l="0" t="0" r="3810" b="0"/>
+            <wp:docPr id="2" name="Picture 2"/>
             <wp:cNvGraphicFramePr>
               <a:graphicFrameLocks xmlns:a="http://schemas.openxmlformats.org/drawingml/2006/main" noChangeAspect="1"/>
             </wp:cNvGraphicFramePr>
@@ -2255,6 +2494,68 @@
                   <pic:spPr>
                     <a:xfrm>
                       <a:off x="0" y="0"/>
+                      <a:ext cx="5463540" cy="4097655"/>
+                    </a:xfrm>
+                    <a:prstGeom prst="rect">
+                      <a:avLst/>
+                    </a:prstGeom>
+                  </pic:spPr>
+                </pic:pic>
+              </a:graphicData>
+            </a:graphic>
+          </wp:inline>
+        </w:drawing>
+      </w:r>
+    </w:p>
+    <w:p/>
+    <w:p/>
+    <w:p/>
+    <w:p/>
+    <w:p/>
+    <w:p/>
+    <w:p/>
+    <w:p/>
+    <w:p/>
+    <w:p/>
+    <w:p/>
+    <w:p>
+      <w:bookmarkStart w:id="6" w:name="_GoBack"/>
+      <w:bookmarkEnd w:id="6"/>
+      <w:r>
+        <w:lastRenderedPageBreak/>
+        <w:t>Game Over Screen:</w:t>
+      </w:r>
+    </w:p>
+    <w:p>
+      <w:r>
+        <w:rPr>
+          <w:noProof/>
+          <w:lang w:eastAsia="ko-KR"/>
+        </w:rPr>
+        <w:drawing>
+          <wp:inline distT="0" distB="0" distL="0" distR="0" wp14:anchorId="07138422" wp14:editId="2B6006B6">
+            <wp:extent cx="5943600" cy="4457700"/>
+            <wp:effectExtent l="0" t="0" r="0" b="0"/>
+            <wp:docPr id="4" name="Picture 4"/>
+            <wp:cNvGraphicFramePr>
+              <a:graphicFrameLocks xmlns:a="http://schemas.openxmlformats.org/drawingml/2006/main" noChangeAspect="1"/>
+            </wp:cNvGraphicFramePr>
+            <a:graphic xmlns:a="http://schemas.openxmlformats.org/drawingml/2006/main">
+              <a:graphicData uri="http://schemas.openxmlformats.org/drawingml/2006/picture">
+                <pic:pic xmlns:pic="http://schemas.openxmlformats.org/drawingml/2006/picture">
+                  <pic:nvPicPr>
+                    <pic:cNvPr id="1" name=""/>
+                    <pic:cNvPicPr/>
+                  </pic:nvPicPr>
+                  <pic:blipFill>
+                    <a:blip r:embed="rId15"/>
+                    <a:stretch>
+                      <a:fillRect/>
+                    </a:stretch>
+                  </pic:blipFill>
+                  <pic:spPr>
+                    <a:xfrm>
+                      <a:off x="0" y="0"/>
                       <a:ext cx="5943600" cy="4457700"/>
                     </a:xfrm>
                     <a:prstGeom prst="rect">
@@ -2276,11 +2577,11 @@
           <w:numId w:val="1"/>
         </w:numPr>
       </w:pPr>
-      <w:bookmarkStart w:id="6" w:name="_Toc445474977"/>
+      <w:bookmarkStart w:id="7" w:name="_Toc445474977"/>
       <w:r>
         <w:t>Screen Descriptions – Will be included later</w:t>
       </w:r>
-      <w:bookmarkEnd w:id="6"/>
+      <w:bookmarkEnd w:id="7"/>
       <w:r>
         <w:t xml:space="preserve"> </w:t>
       </w:r>
@@ -2293,11 +2594,11 @@
           <w:numId w:val="1"/>
         </w:numPr>
       </w:pPr>
-      <w:bookmarkStart w:id="7" w:name="_Toc445474978"/>
+      <w:bookmarkStart w:id="8" w:name="_Toc445474978"/>
       <w:r>
         <w:t>Characters</w:t>
       </w:r>
-      <w:bookmarkEnd w:id="7"/>
+      <w:bookmarkEnd w:id="8"/>
       <w:r>
         <w:t xml:space="preserve"> </w:t>
       </w:r>
@@ -2318,11 +2619,11 @@
           <w:numId w:val="1"/>
         </w:numPr>
       </w:pPr>
-      <w:bookmarkStart w:id="8" w:name="_Toc445474979"/>
+      <w:bookmarkStart w:id="9" w:name="_Toc445474979"/>
       <w:r>
         <w:t>Enemies</w:t>
       </w:r>
-      <w:bookmarkEnd w:id="8"/>
+      <w:bookmarkEnd w:id="9"/>
       <w:r>
         <w:t xml:space="preserve"> </w:t>
       </w:r>
@@ -2480,12 +2781,12 @@
           <w:numId w:val="1"/>
         </w:numPr>
       </w:pPr>
-      <w:bookmarkStart w:id="9" w:name="_Toc445474980"/>
+      <w:bookmarkStart w:id="10" w:name="_Toc445474980"/>
       <w:r>
         <w:lastRenderedPageBreak/>
         <w:t>Scoring</w:t>
       </w:r>
-      <w:bookmarkEnd w:id="9"/>
+      <w:bookmarkEnd w:id="10"/>
       <w:r>
         <w:t xml:space="preserve"> </w:t>
       </w:r>
@@ -2606,11 +2907,11 @@
           <w:numId w:val="1"/>
         </w:numPr>
       </w:pPr>
-      <w:bookmarkStart w:id="10" w:name="_Toc445474981"/>
+      <w:bookmarkStart w:id="11" w:name="_Toc445474981"/>
       <w:r>
         <w:t>Sound Index</w:t>
       </w:r>
-      <w:bookmarkEnd w:id="10"/>
+      <w:bookmarkEnd w:id="11"/>
       <w:r>
         <w:t xml:space="preserve"> </w:t>
       </w:r>
@@ -2718,11 +3019,11 @@
           <w:numId w:val="1"/>
         </w:numPr>
       </w:pPr>
-      <w:bookmarkStart w:id="11" w:name="_Toc445474982"/>
+      <w:bookmarkStart w:id="12" w:name="_Toc445474982"/>
       <w:r>
         <w:t>Art/Multimedia Index</w:t>
       </w:r>
-      <w:bookmarkEnd w:id="11"/>
+      <w:bookmarkEnd w:id="12"/>
       <w:r>
         <w:t xml:space="preserve"> – FEEL FREE TO DELETE WHATEVER AND ADD WHATEVER</w:t>
       </w:r>
@@ -2768,73 +3069,13 @@
             <w:r>
               <w:rPr>
                 <w:noProof/>
-                <w:lang w:eastAsia="en-CA"/>
+                <w:lang w:eastAsia="ko-KR"/>
               </w:rPr>
               <w:drawing>
                 <wp:inline distT="0" distB="0" distL="0" distR="0" wp14:anchorId="42ED4AD1" wp14:editId="0B90E4C6">
                   <wp:extent cx="485775" cy="485775"/>
                   <wp:effectExtent l="0" t="0" r="9525" b="9525"/>
                   <wp:docPr id="5" name="Picture 5"/>
-                  <wp:cNvGraphicFramePr>
-                    <a:graphicFrameLocks xmlns:a="http://schemas.openxmlformats.org/drawingml/2006/main" noChangeAspect="1"/>
-                  </wp:cNvGraphicFramePr>
-                  <a:graphic xmlns:a="http://schemas.openxmlformats.org/drawingml/2006/main">
-                    <a:graphicData uri="http://schemas.openxmlformats.org/drawingml/2006/picture">
-                      <pic:pic xmlns:pic="http://schemas.openxmlformats.org/drawingml/2006/picture">
-                        <pic:nvPicPr>
-                          <pic:cNvPr id="1" name=""/>
-                          <pic:cNvPicPr/>
-                        </pic:nvPicPr>
-                        <pic:blipFill>
-                          <a:blip r:embed="rId15"/>
-                          <a:stretch>
-                            <a:fillRect/>
-                          </a:stretch>
-                        </pic:blipFill>
-                        <pic:spPr>
-                          <a:xfrm>
-                            <a:off x="0" y="0"/>
-                            <a:ext cx="485775" cy="485775"/>
-                          </a:xfrm>
-                          <a:prstGeom prst="rect">
-                            <a:avLst/>
-                          </a:prstGeom>
-                        </pic:spPr>
-                      </pic:pic>
-                    </a:graphicData>
-                  </a:graphic>
-                </wp:inline>
-              </w:drawing>
-            </w:r>
-          </w:p>
-        </w:tc>
-        <w:tc>
-          <w:tcPr>
-            <w:tcW w:w="8010" w:type="dxa"/>
-          </w:tcPr>
-          <w:p>
-            <w:r>
-              <w:t>Basket.jpg</w:t>
-            </w:r>
-          </w:p>
-        </w:tc>
-      </w:tr>
-      <w:tr>
-        <w:tc>
-          <w:tcPr>
-            <w:tcW w:w="1368" w:type="dxa"/>
-          </w:tcPr>
-          <w:p>
-            <w:r>
-              <w:rPr>
-                <w:noProof/>
-                <w:lang w:eastAsia="en-CA"/>
-              </w:rPr>
-              <w:drawing>
-                <wp:inline distT="0" distB="0" distL="0" distR="0" wp14:anchorId="75D0BE43" wp14:editId="45F9DCB7">
-                  <wp:extent cx="466725" cy="477097"/>
-                  <wp:effectExtent l="0" t="0" r="0" b="0"/>
-                  <wp:docPr id="13" name="Picture 13"/>
                   <wp:cNvGraphicFramePr>
                     <a:graphicFrameLocks xmlns:a="http://schemas.openxmlformats.org/drawingml/2006/main" noChangeAspect="1"/>
                   </wp:cNvGraphicFramePr>
@@ -2854,7 +3095,7 @@
                         <pic:spPr>
                           <a:xfrm>
                             <a:off x="0" y="0"/>
-                            <a:ext cx="469100" cy="479525"/>
+                            <a:ext cx="485775" cy="485775"/>
                           </a:xfrm>
                           <a:prstGeom prst="rect">
                             <a:avLst/>
@@ -2874,16 +3115,7 @@
           </w:tcPr>
           <w:p>
             <w:r>
-              <w:t>Background.jpg</w:t>
-            </w:r>
-            <w:r>
-              <w:t xml:space="preserve"> – </w:t>
-            </w:r>
-            <w:r>
-              <w:rPr>
-                <w:b/>
-              </w:rPr>
-              <w:t>PUT SOMETHING ELSE HERE TOO</w:t>
+              <w:t>Basket.jpg</w:t>
             </w:r>
           </w:p>
         </w:tc>
@@ -2897,13 +3129,13 @@
             <w:r>
               <w:rPr>
                 <w:noProof/>
-                <w:lang w:eastAsia="en-CA"/>
+                <w:lang w:eastAsia="ko-KR"/>
               </w:rPr>
               <w:drawing>
-                <wp:inline distT="0" distB="0" distL="0" distR="0" wp14:anchorId="2066DAB8" wp14:editId="060CF478">
-                  <wp:extent cx="493143" cy="466725"/>
-                  <wp:effectExtent l="0" t="0" r="2540" b="0"/>
-                  <wp:docPr id="6" name="Picture 6"/>
+                <wp:inline distT="0" distB="0" distL="0" distR="0" wp14:anchorId="75D0BE43" wp14:editId="45F9DCB7">
+                  <wp:extent cx="466725" cy="477097"/>
+                  <wp:effectExtent l="0" t="0" r="0" b="0"/>
+                  <wp:docPr id="13" name="Picture 13"/>
                   <wp:cNvGraphicFramePr>
                     <a:graphicFrameLocks xmlns:a="http://schemas.openxmlformats.org/drawingml/2006/main" noChangeAspect="1"/>
                   </wp:cNvGraphicFramePr>
@@ -2923,7 +3155,7 @@
                         <pic:spPr>
                           <a:xfrm>
                             <a:off x="0" y="0"/>
-                            <a:ext cx="495430" cy="468889"/>
+                            <a:ext cx="469100" cy="479525"/>
                           </a:xfrm>
                           <a:prstGeom prst="rect">
                             <a:avLst/>
@@ -2943,7 +3175,16 @@
           </w:tcPr>
           <w:p>
             <w:r>
-              <w:t>Berry.jpg</w:t>
+              <w:t>Background.jpg</w:t>
+            </w:r>
+            <w:r>
+              <w:t xml:space="preserve"> – </w:t>
+            </w:r>
+            <w:r>
+              <w:rPr>
+                <w:b/>
+              </w:rPr>
+              <w:t>PUT SOMETHING ELSE HERE TOO</w:t>
             </w:r>
           </w:p>
         </w:tc>
@@ -2957,13 +3198,13 @@
             <w:r>
               <w:rPr>
                 <w:noProof/>
-                <w:lang w:eastAsia="en-CA"/>
+                <w:lang w:eastAsia="ko-KR"/>
               </w:rPr>
               <w:drawing>
-                <wp:inline distT="0" distB="0" distL="0" distR="0" wp14:anchorId="1948DABC" wp14:editId="53202C27">
-                  <wp:extent cx="495300" cy="476250"/>
-                  <wp:effectExtent l="0" t="0" r="0" b="0"/>
-                  <wp:docPr id="7" name="Picture 7"/>
+                <wp:inline distT="0" distB="0" distL="0" distR="0" wp14:anchorId="2066DAB8" wp14:editId="060CF478">
+                  <wp:extent cx="493143" cy="466725"/>
+                  <wp:effectExtent l="0" t="0" r="2540" b="0"/>
+                  <wp:docPr id="6" name="Picture 6"/>
                   <wp:cNvGraphicFramePr>
                     <a:graphicFrameLocks xmlns:a="http://schemas.openxmlformats.org/drawingml/2006/main" noChangeAspect="1"/>
                   </wp:cNvGraphicFramePr>
@@ -2983,7 +3224,7 @@
                         <pic:spPr>
                           <a:xfrm>
                             <a:off x="0" y="0"/>
-                            <a:ext cx="495300" cy="476250"/>
+                            <a:ext cx="495430" cy="468889"/>
                           </a:xfrm>
                           <a:prstGeom prst="rect">
                             <a:avLst/>
@@ -3003,7 +3244,7 @@
           </w:tcPr>
           <w:p>
             <w:r>
-              <w:t>Fallingbranch.jpg</w:t>
+              <w:t>Berry.jpg</w:t>
             </w:r>
           </w:p>
         </w:tc>
@@ -3017,13 +3258,13 @@
             <w:r>
               <w:rPr>
                 <w:noProof/>
-                <w:lang w:eastAsia="en-CA"/>
+                <w:lang w:eastAsia="ko-KR"/>
               </w:rPr>
               <w:drawing>
-                <wp:inline distT="0" distB="0" distL="0" distR="0" wp14:anchorId="021ADFC6" wp14:editId="1F408506">
-                  <wp:extent cx="485775" cy="485775"/>
-                  <wp:effectExtent l="0" t="0" r="9525" b="9525"/>
-                  <wp:docPr id="12" name="Picture 12"/>
+                <wp:inline distT="0" distB="0" distL="0" distR="0" wp14:anchorId="1948DABC" wp14:editId="53202C27">
+                  <wp:extent cx="495300" cy="476250"/>
+                  <wp:effectExtent l="0" t="0" r="0" b="0"/>
+                  <wp:docPr id="7" name="Picture 7"/>
                   <wp:cNvGraphicFramePr>
                     <a:graphicFrameLocks xmlns:a="http://schemas.openxmlformats.org/drawingml/2006/main" noChangeAspect="1"/>
                   </wp:cNvGraphicFramePr>
@@ -3043,7 +3284,7 @@
                         <pic:spPr>
                           <a:xfrm>
                             <a:off x="0" y="0"/>
-                            <a:ext cx="485775" cy="485775"/>
+                            <a:ext cx="495300" cy="476250"/>
                           </a:xfrm>
                           <a:prstGeom prst="rect">
                             <a:avLst/>
@@ -3056,17 +3297,34 @@
               </w:drawing>
             </w:r>
           </w:p>
+        </w:tc>
+        <w:tc>
+          <w:tcPr>
+            <w:tcW w:w="8010" w:type="dxa"/>
+          </w:tcPr>
           <w:p>
             <w:r>
-              <w:rPr>
-                <w:noProof/>
-                <w:lang w:eastAsia="en-CA"/>
+              <w:t>Fallingbranch.jpg</w:t>
+            </w:r>
+          </w:p>
+        </w:tc>
+      </w:tr>
+      <w:tr>
+        <w:tc>
+          <w:tcPr>
+            <w:tcW w:w="1368" w:type="dxa"/>
+          </w:tcPr>
+          <w:p>
+            <w:r>
+              <w:rPr>
+                <w:noProof/>
+                <w:lang w:eastAsia="ko-KR"/>
               </w:rPr>
               <w:drawing>
-                <wp:inline distT="0" distB="0" distL="0" distR="0" wp14:anchorId="1D1E8E33" wp14:editId="0CD563FE">
+                <wp:inline distT="0" distB="0" distL="0" distR="0" wp14:anchorId="021ADFC6" wp14:editId="1F408506">
                   <wp:extent cx="485775" cy="485775"/>
                   <wp:effectExtent l="0" t="0" r="9525" b="9525"/>
-                  <wp:docPr id="11" name="Picture 11"/>
+                  <wp:docPr id="12" name="Picture 12"/>
                   <wp:cNvGraphicFramePr>
                     <a:graphicFrameLocks xmlns:a="http://schemas.openxmlformats.org/drawingml/2006/main" noChangeAspect="1"/>
                   </wp:cNvGraphicFramePr>
@@ -3099,48 +3357,17 @@
               </w:drawing>
             </w:r>
           </w:p>
-        </w:tc>
-        <w:tc>
-          <w:tcPr>
-            <w:tcW w:w="8010" w:type="dxa"/>
-          </w:tcPr>
           <w:p>
             <w:r>
-              <w:t xml:space="preserve">Floor.jpg OR Grass.jpg – </w:t>
-            </w:r>
-            <w:r>
-              <w:rPr>
-                <w:b/>
-              </w:rPr>
-              <w:t>PICK ONE O</w:t>
-            </w:r>
-            <w:bookmarkStart w:id="12" w:name="_GoBack"/>
-            <w:bookmarkEnd w:id="12"/>
-            <w:r>
-              <w:rPr>
-                <w:b/>
-              </w:rPr>
-              <w:t>R SOMETHING ELSE</w:t>
-            </w:r>
-          </w:p>
-        </w:tc>
-      </w:tr>
-      <w:tr>
-        <w:tc>
-          <w:tcPr>
-            <w:tcW w:w="1368" w:type="dxa"/>
-          </w:tcPr>
-          <w:p>
-            <w:r>
-              <w:rPr>
-                <w:noProof/>
-                <w:lang w:eastAsia="en-CA"/>
+              <w:rPr>
+                <w:noProof/>
+                <w:lang w:eastAsia="ko-KR"/>
               </w:rPr>
               <w:drawing>
-                <wp:inline distT="0" distB="0" distL="0" distR="0" wp14:anchorId="31DD440E" wp14:editId="61C6EE51">
-                  <wp:extent cx="476250" cy="495300"/>
-                  <wp:effectExtent l="0" t="0" r="0" b="0"/>
-                  <wp:docPr id="10" name="Picture 10"/>
+                <wp:inline distT="0" distB="0" distL="0" distR="0" wp14:anchorId="1D1E8E33" wp14:editId="0CD563FE">
+                  <wp:extent cx="485775" cy="485775"/>
+                  <wp:effectExtent l="0" t="0" r="9525" b="9525"/>
+                  <wp:docPr id="11" name="Picture 11"/>
                   <wp:cNvGraphicFramePr>
                     <a:graphicFrameLocks xmlns:a="http://schemas.openxmlformats.org/drawingml/2006/main" noChangeAspect="1"/>
                   </wp:cNvGraphicFramePr>
@@ -3160,7 +3387,7 @@
                         <pic:spPr>
                           <a:xfrm>
                             <a:off x="0" y="0"/>
-                            <a:ext cx="476250" cy="495300"/>
+                            <a:ext cx="485775" cy="485775"/>
                           </a:xfrm>
                           <a:prstGeom prst="rect">
                             <a:avLst/>
@@ -3180,7 +3407,13 @@
           </w:tcPr>
           <w:p>
             <w:r>
-              <w:t>Rabbit.jpg</w:t>
+              <w:t xml:space="preserve">Floor.jpg OR Grass.jpg – </w:t>
+            </w:r>
+            <w:r>
+              <w:rPr>
+                <w:b/>
+              </w:rPr>
+              <w:t>PICK ONE OR SOMETHING ELSE</w:t>
             </w:r>
           </w:p>
         </w:tc>
@@ -3194,13 +3427,13 @@
             <w:r>
               <w:rPr>
                 <w:noProof/>
-                <w:lang w:eastAsia="en-CA"/>
+                <w:lang w:eastAsia="ko-KR"/>
               </w:rPr>
               <w:drawing>
-                <wp:inline distT="0" distB="0" distL="0" distR="0" wp14:anchorId="438D9BE9" wp14:editId="63A0D295">
-                  <wp:extent cx="455984" cy="476250"/>
-                  <wp:effectExtent l="0" t="0" r="1270" b="0"/>
-                  <wp:docPr id="9" name="Picture 9"/>
+                <wp:inline distT="0" distB="0" distL="0" distR="0" wp14:anchorId="31DD440E" wp14:editId="61C6EE51">
+                  <wp:extent cx="476250" cy="495300"/>
+                  <wp:effectExtent l="0" t="0" r="0" b="0"/>
+                  <wp:docPr id="10" name="Picture 10"/>
                   <wp:cNvGraphicFramePr>
                     <a:graphicFrameLocks xmlns:a="http://schemas.openxmlformats.org/drawingml/2006/main" noChangeAspect="1"/>
                   </wp:cNvGraphicFramePr>
@@ -3220,6 +3453,66 @@
                         <pic:spPr>
                           <a:xfrm>
                             <a:off x="0" y="0"/>
+                            <a:ext cx="476250" cy="495300"/>
+                          </a:xfrm>
+                          <a:prstGeom prst="rect">
+                            <a:avLst/>
+                          </a:prstGeom>
+                        </pic:spPr>
+                      </pic:pic>
+                    </a:graphicData>
+                  </a:graphic>
+                </wp:inline>
+              </w:drawing>
+            </w:r>
+          </w:p>
+        </w:tc>
+        <w:tc>
+          <w:tcPr>
+            <w:tcW w:w="8010" w:type="dxa"/>
+          </w:tcPr>
+          <w:p>
+            <w:r>
+              <w:t>Rabbit.jpg</w:t>
+            </w:r>
+          </w:p>
+        </w:tc>
+      </w:tr>
+      <w:tr>
+        <w:tc>
+          <w:tcPr>
+            <w:tcW w:w="1368" w:type="dxa"/>
+          </w:tcPr>
+          <w:p>
+            <w:r>
+              <w:rPr>
+                <w:noProof/>
+                <w:lang w:eastAsia="ko-KR"/>
+              </w:rPr>
+              <w:drawing>
+                <wp:inline distT="0" distB="0" distL="0" distR="0" wp14:anchorId="438D9BE9" wp14:editId="63A0D295">
+                  <wp:extent cx="455984" cy="476250"/>
+                  <wp:effectExtent l="0" t="0" r="1270" b="0"/>
+                  <wp:docPr id="9" name="Picture 9"/>
+                  <wp:cNvGraphicFramePr>
+                    <a:graphicFrameLocks xmlns:a="http://schemas.openxmlformats.org/drawingml/2006/main" noChangeAspect="1"/>
+                  </wp:cNvGraphicFramePr>
+                  <a:graphic xmlns:a="http://schemas.openxmlformats.org/drawingml/2006/main">
+                    <a:graphicData uri="http://schemas.openxmlformats.org/drawingml/2006/picture">
+                      <pic:pic xmlns:pic="http://schemas.openxmlformats.org/drawingml/2006/picture">
+                        <pic:nvPicPr>
+                          <pic:cNvPr id="1" name=""/>
+                          <pic:cNvPicPr/>
+                        </pic:nvPicPr>
+                        <pic:blipFill>
+                          <a:blip r:embed="rId23"/>
+                          <a:stretch>
+                            <a:fillRect/>
+                          </a:stretch>
+                        </pic:blipFill>
+                        <pic:spPr>
+                          <a:xfrm>
+                            <a:off x="0" y="0"/>
                             <a:ext cx="456038" cy="476306"/>
                           </a:xfrm>
                           <a:prstGeom prst="rect">
@@ -3243,6 +3536,10 @@
               <w:t>Rock.jpg</w:t>
             </w:r>
           </w:p>
+          <w:p/>
+          <w:p/>
+          <w:p/>
+          <w:p/>
         </w:tc>
       </w:tr>
       <w:tr>
@@ -3254,7 +3551,7 @@
             <w:r>
               <w:rPr>
                 <w:noProof/>
-                <w:lang w:eastAsia="en-CA"/>
+                <w:lang w:eastAsia="ko-KR"/>
               </w:rPr>
               <w:lastRenderedPageBreak/>
               <w:drawing>
@@ -3273,7 +3570,7 @@
                           <pic:cNvPicPr/>
                         </pic:nvPicPr>
                         <pic:blipFill>
-                          <a:blip r:embed="rId23"/>
+                          <a:blip r:embed="rId24"/>
                           <a:stretch>
                             <a:fillRect/>
                           </a:stretch>
@@ -3323,10 +3620,10 @@
     </w:tbl>
     <w:p/>
     <w:sectPr>
-      <w:headerReference w:type="even" r:id="rId24"/>
-      <w:headerReference w:type="default" r:id="rId25"/>
-      <w:footerReference w:type="even" r:id="rId26"/>
-      <w:footerReference w:type="default" r:id="rId27"/>
+      <w:headerReference w:type="even" r:id="rId25"/>
+      <w:headerReference w:type="default" r:id="rId26"/>
+      <w:footerReference w:type="even" r:id="rId27"/>
+      <w:footerReference w:type="default" r:id="rId28"/>
       <w:pgSz w:w="12240" w:h="15840"/>
       <w:pgMar w:top="1440" w:right="1440" w:bottom="1440" w:left="1440" w:header="720" w:footer="720" w:gutter="0"/>
       <w:pgBorders w:offsetFrom="page">
@@ -3344,7 +3641,7 @@
 </file>
 
 <file path=word/endnotes.xml><?xml version="1.0" encoding="utf-8"?>
-<w:endnotes xmlns:wpc="http://schemas.microsoft.com/office/word/2010/wordprocessingCanvas" xmlns:mc="http://schemas.openxmlformats.org/markup-compatibility/2006" xmlns:o="urn:schemas-microsoft-com:office:office" xmlns:r="http://schemas.openxmlformats.org/officeDocument/2006/relationships" xmlns:m="http://schemas.openxmlformats.org/officeDocument/2006/math" xmlns:v="urn:schemas-microsoft-com:vml" xmlns:wp14="http://schemas.microsoft.com/office/word/2010/wordprocessingDrawing" xmlns:wp="http://schemas.openxmlformats.org/drawingml/2006/wordprocessingDrawing" xmlns:w10="urn:schemas-microsoft-com:office:word" xmlns:w="http://schemas.openxmlformats.org/wordprocessingml/2006/main" xmlns:w14="http://schemas.microsoft.com/office/word/2010/wordml" xmlns:w15="http://schemas.microsoft.com/office/word/2012/wordml" xmlns:wpg="http://schemas.microsoft.com/office/word/2010/wordprocessingGroup" xmlns:wpi="http://schemas.microsoft.com/office/word/2010/wordprocessingInk" xmlns:wne="http://schemas.microsoft.com/office/word/2006/wordml" xmlns:wps="http://schemas.microsoft.com/office/word/2010/wordprocessingShape" mc:Ignorable="w14 w15 wp14">
+<w:endnotes xmlns:wpc="http://schemas.microsoft.com/office/word/2010/wordprocessingCanvas" xmlns:cx="http://schemas.microsoft.com/office/drawing/2014/chartex" xmlns:cx1="http://schemas.microsoft.com/office/drawing/2015/9/8/chartex" xmlns:cx2="http://schemas.microsoft.com/office/drawing/2015/10/21/chartex" xmlns:mc="http://schemas.openxmlformats.org/markup-compatibility/2006" xmlns:o="urn:schemas-microsoft-com:office:office" xmlns:r="http://schemas.openxmlformats.org/officeDocument/2006/relationships" xmlns:m="http://schemas.openxmlformats.org/officeDocument/2006/math" xmlns:v="urn:schemas-microsoft-com:vml" xmlns:wp14="http://schemas.microsoft.com/office/word/2010/wordprocessingDrawing" xmlns:wp="http://schemas.openxmlformats.org/drawingml/2006/wordprocessingDrawing" xmlns:w10="urn:schemas-microsoft-com:office:word" xmlns:w="http://schemas.openxmlformats.org/wordprocessingml/2006/main" xmlns:w14="http://schemas.microsoft.com/office/word/2010/wordml" xmlns:w15="http://schemas.microsoft.com/office/word/2012/wordml" xmlns:w16se="http://schemas.microsoft.com/office/word/2015/wordml/symex" xmlns:wpg="http://schemas.microsoft.com/office/word/2010/wordprocessingGroup" xmlns:wpi="http://schemas.microsoft.com/office/word/2010/wordprocessingInk" xmlns:wne="http://schemas.microsoft.com/office/word/2006/wordml" xmlns:wps="http://schemas.microsoft.com/office/word/2010/wordprocessingShape" mc:Ignorable="w14 w15 w16se wp14">
   <w:endnote w:type="separator" w:id="-1">
     <w:p>
       <w:pPr>
@@ -3369,7 +3666,7 @@
 </file>
 
 <file path=word/footer1.xml><?xml version="1.0" encoding="utf-8"?>
-<w:ftr xmlns:wpc="http://schemas.microsoft.com/office/word/2010/wordprocessingCanvas" xmlns:mc="http://schemas.openxmlformats.org/markup-compatibility/2006" xmlns:o="urn:schemas-microsoft-com:office:office" xmlns:r="http://schemas.openxmlformats.org/officeDocument/2006/relationships" xmlns:m="http://schemas.openxmlformats.org/officeDocument/2006/math" xmlns:v="urn:schemas-microsoft-com:vml" xmlns:wp14="http://schemas.microsoft.com/office/word/2010/wordprocessingDrawing" xmlns:wp="http://schemas.openxmlformats.org/drawingml/2006/wordprocessingDrawing" xmlns:w10="urn:schemas-microsoft-com:office:word" xmlns:w="http://schemas.openxmlformats.org/wordprocessingml/2006/main" xmlns:w14="http://schemas.microsoft.com/office/word/2010/wordml" xmlns:w15="http://schemas.microsoft.com/office/word/2012/wordml" xmlns:wpg="http://schemas.microsoft.com/office/word/2010/wordprocessingGroup" xmlns:wpi="http://schemas.microsoft.com/office/word/2010/wordprocessingInk" xmlns:wne="http://schemas.microsoft.com/office/word/2006/wordml" xmlns:wps="http://schemas.microsoft.com/office/word/2010/wordprocessingShape" mc:Ignorable="w14 w15 wp14">
+<w:ftr xmlns:wpc="http://schemas.microsoft.com/office/word/2010/wordprocessingCanvas" xmlns:cx="http://schemas.microsoft.com/office/drawing/2014/chartex" xmlns:cx1="http://schemas.microsoft.com/office/drawing/2015/9/8/chartex" xmlns:cx2="http://schemas.microsoft.com/office/drawing/2015/10/21/chartex" xmlns:mc="http://schemas.openxmlformats.org/markup-compatibility/2006" xmlns:o="urn:schemas-microsoft-com:office:office" xmlns:r="http://schemas.openxmlformats.org/officeDocument/2006/relationships" xmlns:m="http://schemas.openxmlformats.org/officeDocument/2006/math" xmlns:v="urn:schemas-microsoft-com:vml" xmlns:wp14="http://schemas.microsoft.com/office/word/2010/wordprocessingDrawing" xmlns:wp="http://schemas.openxmlformats.org/drawingml/2006/wordprocessingDrawing" xmlns:w10="urn:schemas-microsoft-com:office:word" xmlns:w="http://schemas.openxmlformats.org/wordprocessingml/2006/main" xmlns:w14="http://schemas.microsoft.com/office/word/2010/wordml" xmlns:w15="http://schemas.microsoft.com/office/word/2012/wordml" xmlns:w16se="http://schemas.microsoft.com/office/word/2015/wordml/symex" xmlns:wpg="http://schemas.microsoft.com/office/word/2010/wordprocessingGroup" xmlns:wpi="http://schemas.microsoft.com/office/word/2010/wordprocessingInk" xmlns:wne="http://schemas.microsoft.com/office/word/2006/wordml" xmlns:wps="http://schemas.microsoft.com/office/word/2010/wordprocessingShape" mc:Ignorable="w14 w15 w16se wp14">
   <w:p>
     <w:pPr>
       <w:pStyle w:val="Footer"/>
@@ -3385,7 +3682,21 @@
         <w:rFonts w:asciiTheme="majorHAnsi" w:hAnsiTheme="majorHAnsi"/>
         <w:b/>
       </w:rPr>
-      <w:t>Version Number XX.</w:t>
+      <w:t xml:space="preserve">Version Number </w:t>
+    </w:r>
+    <w:r>
+      <w:rPr>
+        <w:rFonts w:asciiTheme="majorHAnsi" w:hAnsiTheme="majorHAnsi"/>
+        <w:b/>
+      </w:rPr>
+      <w:t>02</w:t>
+    </w:r>
+    <w:r>
+      <w:rPr>
+        <w:rFonts w:asciiTheme="majorHAnsi" w:hAnsiTheme="majorHAnsi"/>
+        <w:b/>
+      </w:rPr>
+      <w:t>.</w:t>
     </w:r>
     <w:r>
       <w:rPr>
@@ -3413,7 +3724,7 @@
         <w:rFonts w:asciiTheme="majorHAnsi" w:hAnsiTheme="majorHAnsi"/>
         <w:noProof/>
       </w:rPr>
-      <w:t>8</w:t>
+      <w:t>2</w:t>
     </w:r>
     <w:r>
       <w:rPr>
@@ -3432,7 +3743,7 @@
 </file>
 
 <file path=word/footer2.xml><?xml version="1.0" encoding="utf-8"?>
-<w:ftr xmlns:wpc="http://schemas.microsoft.com/office/word/2010/wordprocessingCanvas" xmlns:mc="http://schemas.openxmlformats.org/markup-compatibility/2006" xmlns:o="urn:schemas-microsoft-com:office:office" xmlns:r="http://schemas.openxmlformats.org/officeDocument/2006/relationships" xmlns:m="http://schemas.openxmlformats.org/officeDocument/2006/math" xmlns:v="urn:schemas-microsoft-com:vml" xmlns:wp14="http://schemas.microsoft.com/office/word/2010/wordprocessingDrawing" xmlns:wp="http://schemas.openxmlformats.org/drawingml/2006/wordprocessingDrawing" xmlns:w10="urn:schemas-microsoft-com:office:word" xmlns:w="http://schemas.openxmlformats.org/wordprocessingml/2006/main" xmlns:w14="http://schemas.microsoft.com/office/word/2010/wordml" xmlns:w15="http://schemas.microsoft.com/office/word/2012/wordml" xmlns:wpg="http://schemas.microsoft.com/office/word/2010/wordprocessingGroup" xmlns:wpi="http://schemas.microsoft.com/office/word/2010/wordprocessingInk" xmlns:wne="http://schemas.microsoft.com/office/word/2006/wordml" xmlns:wps="http://schemas.microsoft.com/office/word/2010/wordprocessingShape" mc:Ignorable="w14 w15 wp14">
+<w:ftr xmlns:wpc="http://schemas.microsoft.com/office/word/2010/wordprocessingCanvas" xmlns:cx="http://schemas.microsoft.com/office/drawing/2014/chartex" xmlns:cx1="http://schemas.microsoft.com/office/drawing/2015/9/8/chartex" xmlns:cx2="http://schemas.microsoft.com/office/drawing/2015/10/21/chartex" xmlns:mc="http://schemas.openxmlformats.org/markup-compatibility/2006" xmlns:o="urn:schemas-microsoft-com:office:office" xmlns:r="http://schemas.openxmlformats.org/officeDocument/2006/relationships" xmlns:m="http://schemas.openxmlformats.org/officeDocument/2006/math" xmlns:v="urn:schemas-microsoft-com:vml" xmlns:wp14="http://schemas.microsoft.com/office/word/2010/wordprocessingDrawing" xmlns:wp="http://schemas.openxmlformats.org/drawingml/2006/wordprocessingDrawing" xmlns:w10="urn:schemas-microsoft-com:office:word" xmlns:w="http://schemas.openxmlformats.org/wordprocessingml/2006/main" xmlns:w14="http://schemas.microsoft.com/office/word/2010/wordml" xmlns:w15="http://schemas.microsoft.com/office/word/2012/wordml" xmlns:w16se="http://schemas.microsoft.com/office/word/2015/wordml/symex" xmlns:wpg="http://schemas.microsoft.com/office/word/2010/wordprocessingGroup" xmlns:wpi="http://schemas.microsoft.com/office/word/2010/wordprocessingInk" xmlns:wne="http://schemas.microsoft.com/office/word/2006/wordml" xmlns:wps="http://schemas.microsoft.com/office/word/2010/wordprocessingShape" mc:Ignorable="w14 w15 w16se wp14">
   <w:p>
     <w:pPr>
       <w:pStyle w:val="Footer"/>
@@ -3443,25 +3754,12 @@
         <w:rFonts w:asciiTheme="majorHAnsi" w:hAnsiTheme="majorHAnsi"/>
       </w:rPr>
     </w:pPr>
-    <w:sdt>
-      <w:sdtPr>
-        <w:rPr>
-          <w:rFonts w:asciiTheme="majorHAnsi" w:hAnsiTheme="majorHAnsi"/>
-        </w:rPr>
-        <w:id w:val="76027555"/>
-        <w:temporary/>
-        <w:showingPlcHdr/>
-      </w:sdtPr>
-      <w:sdtEndPr/>
-      <w:sdtContent>
-        <w:r>
-          <w:rPr>
-            <w:rFonts w:asciiTheme="majorHAnsi" w:hAnsiTheme="majorHAnsi"/>
-          </w:rPr>
-          <w:t>[Type text]</w:t>
-        </w:r>
-      </w:sdtContent>
-    </w:sdt>
+    <w:r>
+      <w:rPr>
+        <w:rFonts w:asciiTheme="majorHAnsi" w:hAnsiTheme="majorHAnsi"/>
+      </w:rPr>
+      <w:t xml:space="preserve">aMAZE Sky </w:t>
+    </w:r>
     <w:r>
       <w:rPr>
         <w:rFonts w:asciiTheme="majorHAnsi" w:hAnsiTheme="majorHAnsi"/>
@@ -3507,7 +3805,7 @@
 </file>
 
 <file path=word/footnotes.xml><?xml version="1.0" encoding="utf-8"?>
-<w:footnotes xmlns:wpc="http://schemas.microsoft.com/office/word/2010/wordprocessingCanvas" xmlns:mc="http://schemas.openxmlformats.org/markup-compatibility/2006" xmlns:o="urn:schemas-microsoft-com:office:office" xmlns:r="http://schemas.openxmlformats.org/officeDocument/2006/relationships" xmlns:m="http://schemas.openxmlformats.org/officeDocument/2006/math" xmlns:v="urn:schemas-microsoft-com:vml" xmlns:wp14="http://schemas.microsoft.com/office/word/2010/wordprocessingDrawing" xmlns:wp="http://schemas.openxmlformats.org/drawingml/2006/wordprocessingDrawing" xmlns:w10="urn:schemas-microsoft-com:office:word" xmlns:w="http://schemas.openxmlformats.org/wordprocessingml/2006/main" xmlns:w14="http://schemas.microsoft.com/office/word/2010/wordml" xmlns:w15="http://schemas.microsoft.com/office/word/2012/wordml" xmlns:wpg="http://schemas.microsoft.com/office/word/2010/wordprocessingGroup" xmlns:wpi="http://schemas.microsoft.com/office/word/2010/wordprocessingInk" xmlns:wne="http://schemas.microsoft.com/office/word/2006/wordml" xmlns:wps="http://schemas.microsoft.com/office/word/2010/wordprocessingShape" mc:Ignorable="w14 w15 wp14">
+<w:footnotes xmlns:wpc="http://schemas.microsoft.com/office/word/2010/wordprocessingCanvas" xmlns:cx="http://schemas.microsoft.com/office/drawing/2014/chartex" xmlns:cx1="http://schemas.microsoft.com/office/drawing/2015/9/8/chartex" xmlns:cx2="http://schemas.microsoft.com/office/drawing/2015/10/21/chartex" xmlns:mc="http://schemas.openxmlformats.org/markup-compatibility/2006" xmlns:o="urn:schemas-microsoft-com:office:office" xmlns:r="http://schemas.openxmlformats.org/officeDocument/2006/relationships" xmlns:m="http://schemas.openxmlformats.org/officeDocument/2006/math" xmlns:v="urn:schemas-microsoft-com:vml" xmlns:wp14="http://schemas.microsoft.com/office/word/2010/wordprocessingDrawing" xmlns:wp="http://schemas.openxmlformats.org/drawingml/2006/wordprocessingDrawing" xmlns:w10="urn:schemas-microsoft-com:office:word" xmlns:w="http://schemas.openxmlformats.org/wordprocessingml/2006/main" xmlns:w14="http://schemas.microsoft.com/office/word/2010/wordml" xmlns:w15="http://schemas.microsoft.com/office/word/2012/wordml" xmlns:w16se="http://schemas.microsoft.com/office/word/2015/wordml/symex" xmlns:wpg="http://schemas.microsoft.com/office/word/2010/wordprocessingGroup" xmlns:wpi="http://schemas.microsoft.com/office/word/2010/wordprocessingInk" xmlns:wne="http://schemas.microsoft.com/office/word/2006/wordml" xmlns:wps="http://schemas.microsoft.com/office/word/2010/wordprocessingShape" mc:Ignorable="w14 w15 w16se wp14">
   <w:footnote w:type="separator" w:id="-1">
     <w:p>
       <w:pPr>
@@ -3532,7 +3830,7 @@
 </file>
 
 <file path=word/header1.xml><?xml version="1.0" encoding="utf-8"?>
-<w:hdr xmlns:wpc="http://schemas.microsoft.com/office/word/2010/wordprocessingCanvas" xmlns:mc="http://schemas.openxmlformats.org/markup-compatibility/2006" xmlns:o="urn:schemas-microsoft-com:office:office" xmlns:r="http://schemas.openxmlformats.org/officeDocument/2006/relationships" xmlns:m="http://schemas.openxmlformats.org/officeDocument/2006/math" xmlns:v="urn:schemas-microsoft-com:vml" xmlns:wp14="http://schemas.microsoft.com/office/word/2010/wordprocessingDrawing" xmlns:wp="http://schemas.openxmlformats.org/drawingml/2006/wordprocessingDrawing" xmlns:w10="urn:schemas-microsoft-com:office:word" xmlns:w="http://schemas.openxmlformats.org/wordprocessingml/2006/main" xmlns:w14="http://schemas.microsoft.com/office/word/2010/wordml" xmlns:w15="http://schemas.microsoft.com/office/word/2012/wordml" xmlns:wpg="http://schemas.microsoft.com/office/word/2010/wordprocessingGroup" xmlns:wpi="http://schemas.microsoft.com/office/word/2010/wordprocessingInk" xmlns:wne="http://schemas.microsoft.com/office/word/2006/wordml" xmlns:wps="http://schemas.microsoft.com/office/word/2010/wordprocessingShape" mc:Ignorable="w14 w15 wp14">
+<w:hdr xmlns:wpc="http://schemas.microsoft.com/office/word/2010/wordprocessingCanvas" xmlns:cx="http://schemas.microsoft.com/office/drawing/2014/chartex" xmlns:cx1="http://schemas.microsoft.com/office/drawing/2015/9/8/chartex" xmlns:cx2="http://schemas.microsoft.com/office/drawing/2015/10/21/chartex" xmlns:mc="http://schemas.openxmlformats.org/markup-compatibility/2006" xmlns:o="urn:schemas-microsoft-com:office:office" xmlns:r="http://schemas.openxmlformats.org/officeDocument/2006/relationships" xmlns:m="http://schemas.openxmlformats.org/officeDocument/2006/math" xmlns:v="urn:schemas-microsoft-com:vml" xmlns:wp14="http://schemas.microsoft.com/office/word/2010/wordprocessingDrawing" xmlns:wp="http://schemas.openxmlformats.org/drawingml/2006/wordprocessingDrawing" xmlns:w10="urn:schemas-microsoft-com:office:word" xmlns:w="http://schemas.openxmlformats.org/wordprocessingml/2006/main" xmlns:w14="http://schemas.microsoft.com/office/word/2010/wordml" xmlns:w15="http://schemas.microsoft.com/office/word/2012/wordml" xmlns:w16se="http://schemas.microsoft.com/office/word/2015/wordml/symex" xmlns:wpg="http://schemas.microsoft.com/office/word/2010/wordprocessingGroup" xmlns:wpi="http://schemas.microsoft.com/office/word/2010/wordprocessingInk" xmlns:wne="http://schemas.microsoft.com/office/word/2006/wordml" xmlns:wps="http://schemas.microsoft.com/office/word/2010/wordprocessingShape" mc:Ignorable="w14 w15 w16se wp14">
   <w:tbl>
     <w:tblPr>
       <w:tblW w:w="5000" w:type="pct"/>
@@ -3577,46 +3875,7 @@
               <w:sz w:val="24"/>
               <w:szCs w:val="24"/>
             </w:rPr>
-            <w:t>[</w:t>
-          </w:r>
-          <w:sdt>
-            <w:sdtPr>
-              <w:rPr>
-                <w:b/>
-                <w:bCs/>
-                <w:caps/>
-                <w:sz w:val="24"/>
-                <w:szCs w:val="24"/>
-              </w:rPr>
-              <w:alias w:val="Title"/>
-              <w:id w:val="77677295"/>
-              <w:showingPlcHdr/>
-              <w:dataBinding w:prefixMappings="xmlns:ns0='http://schemas.openxmlformats.org/package/2006/metadata/core-properties' xmlns:ns1='http://purl.org/dc/elements/1.1/'" w:xpath="/ns0:coreProperties[1]/ns1:title[1]" w:storeItemID="{6C3C8BC8-F283-45AE-878A-BAB7291924A1}"/>
-              <w:text/>
-            </w:sdtPr>
-            <w:sdtEndPr/>
-            <w:sdtContent>
-              <w:r>
-                <w:rPr>
-                  <w:b/>
-                  <w:bCs/>
-                  <w:caps/>
-                  <w:sz w:val="24"/>
-                  <w:szCs w:val="24"/>
-                </w:rPr>
-                <w:t>Type the document title</w:t>
-              </w:r>
-            </w:sdtContent>
-          </w:sdt>
-          <w:r>
-            <w:rPr>
-              <w:b/>
-              <w:bCs/>
-              <w:color w:val="76923C" w:themeColor="accent3" w:themeShade="BF"/>
-              <w:sz w:val="24"/>
-              <w:szCs w:val="24"/>
-            </w:rPr>
-            <w:t>]</w:t>
+            <w:t>aMAZE Sky</w:t>
           </w:r>
         </w:p>
       </w:tc>
@@ -3628,7 +3887,7 @@
           <w:alias w:val="Date"/>
           <w:id w:val="77677290"/>
           <w:dataBinding w:prefixMappings="xmlns:ns0='http://schemas.microsoft.com/office/2006/coverPageProps'" w:xpath="/ns0:CoverPageProperties[1]/ns0:PublishDate[1]" w:storeItemID="{55AF091B-3C7A-41E3-B477-F2FDAA23CFDA}"/>
-          <w:date w:fullDate="2012-05-16T00:00:00Z">
+          <w:date w:fullDate="2016-03-11T00:00:00Z">
             <w:dateFormat w:val="MMMM d, yyyy"/>
             <w:lid w:val="en-US"/>
             <w:storeMappedDataAs w:val="dateTime"/>
@@ -3658,7 +3917,21 @@
                   <w:color w:val="FFFFFF" w:themeColor="background1"/>
                   <w:lang w:val="en-US"/>
                 </w:rPr>
-                <w:t>May 16, 2012</w:t>
+                <w:t>March 11</w:t>
+              </w:r>
+              <w:r>
+                <w:rPr>
+                  <w:color w:val="FFFFFF" w:themeColor="background1"/>
+                  <w:lang w:val="en-US"/>
+                </w:rPr>
+                <w:t>, 201</w:t>
+              </w:r>
+              <w:r>
+                <w:rPr>
+                  <w:color w:val="FFFFFF" w:themeColor="background1"/>
+                  <w:lang w:val="en-US"/>
+                </w:rPr>
+                <w:t>6</w:t>
               </w:r>
             </w:p>
           </w:tc>
@@ -3675,7 +3948,7 @@
 </file>
 
 <file path=word/header2.xml><?xml version="1.0" encoding="utf-8"?>
-<w:hdr xmlns:wpc="http://schemas.microsoft.com/office/word/2010/wordprocessingCanvas" xmlns:mc="http://schemas.openxmlformats.org/markup-compatibility/2006" xmlns:o="urn:schemas-microsoft-com:office:office" xmlns:r="http://schemas.openxmlformats.org/officeDocument/2006/relationships" xmlns:m="http://schemas.openxmlformats.org/officeDocument/2006/math" xmlns:v="urn:schemas-microsoft-com:vml" xmlns:wp14="http://schemas.microsoft.com/office/word/2010/wordprocessingDrawing" xmlns:wp="http://schemas.openxmlformats.org/drawingml/2006/wordprocessingDrawing" xmlns:w10="urn:schemas-microsoft-com:office:word" xmlns:w="http://schemas.openxmlformats.org/wordprocessingml/2006/main" xmlns:w14="http://schemas.microsoft.com/office/word/2010/wordml" xmlns:w15="http://schemas.microsoft.com/office/word/2012/wordml" xmlns:wpg="http://schemas.microsoft.com/office/word/2010/wordprocessingGroup" xmlns:wpi="http://schemas.microsoft.com/office/word/2010/wordprocessingInk" xmlns:wne="http://schemas.microsoft.com/office/word/2006/wordml" xmlns:wps="http://schemas.microsoft.com/office/word/2010/wordprocessingShape" mc:Ignorable="w14 w15 wp14">
+<w:hdr xmlns:wpc="http://schemas.microsoft.com/office/word/2010/wordprocessingCanvas" xmlns:cx="http://schemas.microsoft.com/office/drawing/2014/chartex" xmlns:cx1="http://schemas.microsoft.com/office/drawing/2015/9/8/chartex" xmlns:cx2="http://schemas.microsoft.com/office/drawing/2015/10/21/chartex" xmlns:mc="http://schemas.openxmlformats.org/markup-compatibility/2006" xmlns:o="urn:schemas-microsoft-com:office:office" xmlns:r="http://schemas.openxmlformats.org/officeDocument/2006/relationships" xmlns:m="http://schemas.openxmlformats.org/officeDocument/2006/math" xmlns:v="urn:schemas-microsoft-com:vml" xmlns:wp14="http://schemas.microsoft.com/office/word/2010/wordprocessingDrawing" xmlns:wp="http://schemas.openxmlformats.org/drawingml/2006/wordprocessingDrawing" xmlns:w10="urn:schemas-microsoft-com:office:word" xmlns:w="http://schemas.openxmlformats.org/wordprocessingml/2006/main" xmlns:w14="http://schemas.microsoft.com/office/word/2010/wordml" xmlns:w15="http://schemas.microsoft.com/office/word/2012/wordml" xmlns:w16se="http://schemas.microsoft.com/office/word/2015/wordml/symex" xmlns:wpg="http://schemas.microsoft.com/office/word/2010/wordprocessingGroup" xmlns:wpi="http://schemas.microsoft.com/office/word/2010/wordprocessingInk" xmlns:wne="http://schemas.microsoft.com/office/word/2006/wordml" xmlns:wps="http://schemas.microsoft.com/office/word/2010/wordprocessingShape" mc:Ignorable="w14 w15 w16se wp14">
   <w:tbl>
     <w:tblPr>
       <w:tblW w:w="5000" w:type="pct"/>
@@ -3700,7 +3973,7 @@
           <w:alias w:val="Date"/>
           <w:id w:val="77625188"/>
           <w:dataBinding w:prefixMappings="xmlns:ns0='http://schemas.microsoft.com/office/2006/coverPageProps'" w:xpath="/ns0:CoverPageProperties[1]/ns0:PublishDate[1]" w:storeItemID="{55AF091B-3C7A-41E3-B477-F2FDAA23CFDA}"/>
-          <w:date w:fullDate="2012-05-16T00:00:00Z">
+          <w:date w:fullDate="2016-03-11T00:00:00Z">
             <w:dateFormat w:val="MMMM d, yyyy"/>
             <w:lid w:val="en-US"/>
             <w:storeMappedDataAs w:val="dateTime"/>
@@ -3733,7 +4006,7 @@
                   <w:color w:val="FFFFFF" w:themeColor="background1"/>
                   <w:lang w:val="en-US"/>
                 </w:rPr>
-                <w:t>May 16, 2012</w:t>
+                <w:t>March 11, 2016</w:t>
               </w:r>
             </w:p>
           </w:tc>
@@ -3778,7 +4051,6 @@
               </w:rPr>
               <w:alias w:val="Title"/>
               <w:id w:val="77625180"/>
-              <w:showingPlcHdr/>
               <w:dataBinding w:prefixMappings="xmlns:ns0='http://schemas.openxmlformats.org/package/2006/metadata/core-properties' xmlns:ns1='http://purl.org/dc/elements/1.1/'" w:xpath="/ns0:coreProperties[1]/ns1:title[1]" w:storeItemID="{6C3C8BC8-F283-45AE-878A-BAB7291924A1}"/>
               <w:text/>
             </w:sdtPr>
@@ -3792,7 +4064,7 @@
                   <w:sz w:val="24"/>
                   <w:szCs w:val="24"/>
                 </w:rPr>
-                <w:t>Type the document title</w:t>
+                <w:t>aMAZE Sky</w:t>
               </w:r>
             </w:sdtContent>
           </w:sdt>
@@ -3819,7 +4091,7 @@
 </file>
 
 <file path=word/numbering.xml><?xml version="1.0" encoding="utf-8"?>
-<w:numbering xmlns:wpc="http://schemas.microsoft.com/office/word/2010/wordprocessingCanvas" xmlns:mc="http://schemas.openxmlformats.org/markup-compatibility/2006" xmlns:o="urn:schemas-microsoft-com:office:office" xmlns:r="http://schemas.openxmlformats.org/officeDocument/2006/relationships" xmlns:m="http://schemas.openxmlformats.org/officeDocument/2006/math" xmlns:v="urn:schemas-microsoft-com:vml" xmlns:wp14="http://schemas.microsoft.com/office/word/2010/wordprocessingDrawing" xmlns:wp="http://schemas.openxmlformats.org/drawingml/2006/wordprocessingDrawing" xmlns:w10="urn:schemas-microsoft-com:office:word" xmlns:w="http://schemas.openxmlformats.org/wordprocessingml/2006/main" xmlns:w14="http://schemas.microsoft.com/office/word/2010/wordml" xmlns:w15="http://schemas.microsoft.com/office/word/2012/wordml" xmlns:wpg="http://schemas.microsoft.com/office/word/2010/wordprocessingGroup" xmlns:wpi="http://schemas.microsoft.com/office/word/2010/wordprocessingInk" xmlns:wne="http://schemas.microsoft.com/office/word/2006/wordml" xmlns:wps="http://schemas.microsoft.com/office/word/2010/wordprocessingShape" mc:Ignorable="w14 w15 wp14">
+<w:numbering xmlns:wpc="http://schemas.microsoft.com/office/word/2010/wordprocessingCanvas" xmlns:cx="http://schemas.microsoft.com/office/drawing/2014/chartex" xmlns:cx1="http://schemas.microsoft.com/office/drawing/2015/9/8/chartex" xmlns:cx2="http://schemas.microsoft.com/office/drawing/2015/10/21/chartex" xmlns:mc="http://schemas.openxmlformats.org/markup-compatibility/2006" xmlns:o="urn:schemas-microsoft-com:office:office" xmlns:r="http://schemas.openxmlformats.org/officeDocument/2006/relationships" xmlns:m="http://schemas.openxmlformats.org/officeDocument/2006/math" xmlns:v="urn:schemas-microsoft-com:vml" xmlns:wp14="http://schemas.microsoft.com/office/word/2010/wordprocessingDrawing" xmlns:wp="http://schemas.openxmlformats.org/drawingml/2006/wordprocessingDrawing" xmlns:w10="urn:schemas-microsoft-com:office:word" xmlns:w="http://schemas.openxmlformats.org/wordprocessingml/2006/main" xmlns:w14="http://schemas.microsoft.com/office/word/2010/wordml" xmlns:w15="http://schemas.microsoft.com/office/word/2012/wordml" xmlns:w16se="http://schemas.microsoft.com/office/word/2015/wordml/symex" xmlns:wpg="http://schemas.microsoft.com/office/word/2010/wordprocessingGroup" xmlns:wpi="http://schemas.microsoft.com/office/word/2010/wordprocessingInk" xmlns:wne="http://schemas.microsoft.com/office/word/2006/wordml" xmlns:wps="http://schemas.microsoft.com/office/word/2010/wordprocessingShape" mc:Ignorable="w14 w15 w16se wp14">
   <w:abstractNum w:abstractNumId="0" w15:restartNumberingAfterBreak="0">
     <w:nsid w:val="0833490E"/>
     <w:multiLevelType w:val="hybridMultilevel"/>
@@ -4264,7 +4536,7 @@
 </file>
 
 <file path=word/styles.xml><?xml version="1.0" encoding="utf-8"?>
-<w:styles xmlns:mc="http://schemas.openxmlformats.org/markup-compatibility/2006" xmlns:r="http://schemas.openxmlformats.org/officeDocument/2006/relationships" xmlns:w="http://schemas.openxmlformats.org/wordprocessingml/2006/main" xmlns:w14="http://schemas.microsoft.com/office/word/2010/wordml" xmlns:w15="http://schemas.microsoft.com/office/word/2012/wordml" mc:Ignorable="w14 w15">
+<w:styles xmlns:mc="http://schemas.openxmlformats.org/markup-compatibility/2006" xmlns:r="http://schemas.openxmlformats.org/officeDocument/2006/relationships" xmlns:w="http://schemas.openxmlformats.org/wordprocessingml/2006/main" xmlns:w14="http://schemas.microsoft.com/office/word/2010/wordml" xmlns:w15="http://schemas.microsoft.com/office/word/2012/wordml" xmlns:w16se="http://schemas.microsoft.com/office/word/2015/wordml/symex" mc:Ignorable="w14 w15 w16se">
   <w:docDefaults>
     <w:rPrDefault>
       <w:rPr>
@@ -4280,7 +4552,7 @@
       </w:pPr>
     </w:pPrDefault>
   </w:docDefaults>
-  <w:latentStyles w:defLockedState="0" w:defUIPriority="99" w:defSemiHidden="0" w:defUnhideWhenUsed="0" w:defQFormat="0" w:count="371">
+  <w:latentStyles w:defLockedState="0" w:defUIPriority="99" w:defSemiHidden="0" w:defUnhideWhenUsed="0" w:defQFormat="0" w:count="372">
     <w:lsdException w:name="Normal" w:uiPriority="0" w:qFormat="1"/>
     <w:lsdException w:name="heading 1" w:uiPriority="9" w:qFormat="1"/>
     <w:lsdException w:name="heading 2" w:semiHidden="1" w:uiPriority="9" w:unhideWhenUsed="1" w:qFormat="1"/>
@@ -4386,7 +4658,6 @@
     <w:lsdException w:name="HTML Sample" w:semiHidden="1" w:unhideWhenUsed="1"/>
     <w:lsdException w:name="HTML Typewriter" w:semiHidden="1" w:unhideWhenUsed="1"/>
     <w:lsdException w:name="HTML Variable" w:semiHidden="1" w:unhideWhenUsed="1"/>
-    <w:lsdException w:name="Normal Table" w:semiHidden="1" w:unhideWhenUsed="1"/>
     <w:lsdException w:name="annotation subject" w:semiHidden="1" w:unhideWhenUsed="1"/>
     <w:lsdException w:name="No List" w:semiHidden="1" w:unhideWhenUsed="1"/>
     <w:lsdException w:name="Outline List 1" w:semiHidden="1" w:unhideWhenUsed="1"/>
@@ -4433,10 +4704,8 @@
     <w:lsdException w:name="Table Subtle 2" w:semiHidden="1" w:unhideWhenUsed="1"/>
     <w:lsdException w:name="Table Web 1" w:semiHidden="1" w:unhideWhenUsed="1"/>
     <w:lsdException w:name="Table Web 2" w:semiHidden="1" w:unhideWhenUsed="1"/>
-    <w:lsdException w:name="Table Web 3" w:semiHidden="1" w:unhideWhenUsed="1"/>
     <w:lsdException w:name="Balloon Text" w:semiHidden="1" w:unhideWhenUsed="1"/>
     <w:lsdException w:name="Table Grid" w:uiPriority="59"/>
-    <w:lsdException w:name="Table Theme" w:semiHidden="1" w:unhideWhenUsed="1"/>
     <w:lsdException w:name="Placeholder Text" w:semiHidden="1"/>
     <w:lsdException w:name="No Spacing" w:uiPriority="1" w:qFormat="1"/>
     <w:lsdException w:name="Light Shading" w:uiPriority="60"/>
@@ -4652,6 +4921,7 @@
     <w:lsdException w:name="List Table 5 Dark Accent 6" w:uiPriority="50"/>
     <w:lsdException w:name="List Table 6 Colorful Accent 6" w:uiPriority="51"/>
     <w:lsdException w:name="List Table 7 Colorful Accent 6" w:uiPriority="52"/>
+    <w:lsdException w:name="Mention" w:semiHidden="1" w:unhideWhenUsed="1"/>
   </w:latentStyles>
   <w:style w:type="paragraph" w:default="1" w:styleId="Normal">
     <w:name w:val="Normal"/>
@@ -5201,7 +5471,7 @@
 
 <file path=customXml/item1.xml><?xml version="1.0" encoding="utf-8"?>
 <CoverPageProperties xmlns="http://schemas.microsoft.com/office/2006/coverPageProps">
-  <PublishDate>2012-05-16T00:00:00</PublishDate>
+  <PublishDate>2016-03-11T00:00:00</PublishDate>
   <Abstract/>
   <CompanyAddress/>
   <CompanyPhone/>
@@ -5211,11 +5481,11 @@
 </file>
 
 <file path=customXml/item2.xml><?xml version="1.0" encoding="utf-8"?>
-<ct:contentTypeSchema xmlns:ct="http://schemas.microsoft.com/office/2006/metadata/contentType" xmlns:ma="http://schemas.microsoft.com/office/2006/metadata/properties/metaAttributes" ct:_="" ma:_="" ma:contentTypeName="TemplateFile" ma:contentTypeID="0x0101006EDDDB5EE6D98C44930B742096920B300400F5B6D36B3EF94B4E9A635CDF2A18F5B8" ma:contentTypeVersion="33" ma:contentTypeDescription="Create a new document." ma:contentTypeScope="" ma:versionID="37d3ec2b48d53e45b233ad8f52fe1b11"/>
+<p:properties xmlns:p="http://schemas.microsoft.com/office/2006/metadata/properties" xmlns:xsi="http://www.w3.org/2001/XMLSchema-instance" xmlns:pc="http://schemas.microsoft.com/office/infopath/2007/PartnerControls"/>
 </file>
 
 <file path=customXml/item3.xml><?xml version="1.0" encoding="utf-8"?>
-<p:properties xmlns:p="http://schemas.microsoft.com/office/2006/metadata/properties" xmlns:xsi="http://www.w3.org/2001/XMLSchema-instance" xmlns:pc="http://schemas.microsoft.com/office/infopath/2007/PartnerControls"/>
+<ct:contentTypeSchema xmlns:ct="http://schemas.microsoft.com/office/2006/metadata/contentType" xmlns:ma="http://schemas.microsoft.com/office/2006/metadata/properties/metaAttributes" ct:_="" ma:_="" ma:contentTypeName="TemplateFile" ma:contentTypeID="0x0101006EDDDB5EE6D98C44930B742096920B300400F5B6D36B3EF94B4E9A635CDF2A18F5B8" ma:contentTypeVersion="33" ma:contentTypeDescription="Create a new document." ma:contentTypeScope="" ma:versionID="37d3ec2b48d53e45b233ad8f52fe1b11"/>
 </file>
 
 <file path=customXml/item4.xml><?xml version="1.0" encoding="utf-8"?>
@@ -5240,19 +5510,19 @@
 </file>
 
 <file path=customXml/itemProps2.xml><?xml version="1.0" encoding="utf-8"?>
-<ds:datastoreItem xmlns:ds="http://schemas.openxmlformats.org/officeDocument/2006/customXml" ds:itemID="{F9F1F569-4C10-4968-8575-367736BE939A}">
+<ds:datastoreItem xmlns:ds="http://schemas.openxmlformats.org/officeDocument/2006/customXml" ds:itemID="{6BD01D80-C71E-4C35-9EC9-AB4B2A68E7C1}">
   <ds:schemaRefs>
-    <ds:schemaRef ds:uri="http://schemas.microsoft.com/office/2006/metadata/contentType"/>
-    <ds:schemaRef ds:uri="http://schemas.microsoft.com/office/2006/metadata/properties/metaAttributes"/>
+    <ds:schemaRef ds:uri="http://schemas.microsoft.com/office/2006/metadata/properties"/>
+    <ds:schemaRef ds:uri="http://schemas.microsoft.com/office/infopath/2007/PartnerControls"/>
   </ds:schemaRefs>
 </ds:datastoreItem>
 </file>
 
 <file path=customXml/itemProps3.xml><?xml version="1.0" encoding="utf-8"?>
-<ds:datastoreItem xmlns:ds="http://schemas.openxmlformats.org/officeDocument/2006/customXml" ds:itemID="{6BD01D80-C71E-4C35-9EC9-AB4B2A68E7C1}">
+<ds:datastoreItem xmlns:ds="http://schemas.openxmlformats.org/officeDocument/2006/customXml" ds:itemID="{F9F1F569-4C10-4968-8575-367736BE939A}">
   <ds:schemaRefs>
-    <ds:schemaRef ds:uri="http://schemas.microsoft.com/office/2006/metadata/properties"/>
-    <ds:schemaRef ds:uri="http://schemas.microsoft.com/office/infopath/2007/PartnerControls"/>
+    <ds:schemaRef ds:uri="http://schemas.microsoft.com/office/2006/metadata/contentType"/>
+    <ds:schemaRef ds:uri="http://schemas.microsoft.com/office/2006/metadata/properties/metaAttributes"/>
   </ds:schemaRefs>
 </ds:datastoreItem>
 </file>
@@ -5266,7 +5536,7 @@
 </file>
 
 <file path=customXml/itemProps5.xml><?xml version="1.0" encoding="utf-8"?>
-<ds:datastoreItem xmlns:ds="http://schemas.openxmlformats.org/officeDocument/2006/customXml" ds:itemID="{FB980F21-5A95-4376-9E5D-45A5A48E6052}">
+<ds:datastoreItem xmlns:ds="http://schemas.openxmlformats.org/officeDocument/2006/customXml" ds:itemID="{E6382131-2E75-4526-AD30-89BE0680E488}">
   <ds:schemaRefs>
     <ds:schemaRef ds:uri="http://schemas.openxmlformats.org/officeDocument/2006/bibliography"/>
   </ds:schemaRefs>

</xml_diff>

<commit_message>
removed some comments left on GDD, added a texture for the pressure plate, create folders to better organize the assets
</commit_message>
<xml_diff>
--- a/Doc/COMP392-Asgn3-GDD.docx
+++ b/Doc/COMP392-Asgn3-GDD.docx
@@ -2519,8 +2519,6 @@
     <w:p/>
     <w:p/>
     <w:p>
-      <w:bookmarkStart w:id="6" w:name="_GoBack"/>
-      <w:bookmarkEnd w:id="6"/>
       <w:r>
         <w:lastRenderedPageBreak/>
         <w:t>Game Over Screen:</w:t>
@@ -2577,11 +2575,11 @@
           <w:numId w:val="1"/>
         </w:numPr>
       </w:pPr>
-      <w:bookmarkStart w:id="7" w:name="_Toc445474977"/>
+      <w:bookmarkStart w:id="6" w:name="_Toc445474977"/>
       <w:r>
         <w:t>Screen Descriptions – Will be included later</w:t>
       </w:r>
-      <w:bookmarkEnd w:id="7"/>
+      <w:bookmarkEnd w:id="6"/>
       <w:r>
         <w:t xml:space="preserve"> </w:t>
       </w:r>
@@ -2594,11 +2592,11 @@
           <w:numId w:val="1"/>
         </w:numPr>
       </w:pPr>
-      <w:bookmarkStart w:id="8" w:name="_Toc445474978"/>
+      <w:bookmarkStart w:id="7" w:name="_Toc445474978"/>
       <w:r>
         <w:t>Characters</w:t>
       </w:r>
-      <w:bookmarkEnd w:id="8"/>
+      <w:bookmarkEnd w:id="7"/>
       <w:r>
         <w:t xml:space="preserve"> </w:t>
       </w:r>
@@ -2619,11 +2617,11 @@
           <w:numId w:val="1"/>
         </w:numPr>
       </w:pPr>
-      <w:bookmarkStart w:id="9" w:name="_Toc445474979"/>
+      <w:bookmarkStart w:id="8" w:name="_Toc445474979"/>
       <w:r>
         <w:t>Enemies</w:t>
       </w:r>
-      <w:bookmarkEnd w:id="9"/>
+      <w:bookmarkEnd w:id="8"/>
       <w:r>
         <w:t xml:space="preserve"> </w:t>
       </w:r>
@@ -2781,12 +2779,12 @@
           <w:numId w:val="1"/>
         </w:numPr>
       </w:pPr>
-      <w:bookmarkStart w:id="10" w:name="_Toc445474980"/>
+      <w:bookmarkStart w:id="9" w:name="_Toc445474980"/>
       <w:r>
         <w:lastRenderedPageBreak/>
         <w:t>Scoring</w:t>
       </w:r>
-      <w:bookmarkEnd w:id="10"/>
+      <w:bookmarkEnd w:id="9"/>
       <w:r>
         <w:t xml:space="preserve"> </w:t>
       </w:r>
@@ -2907,17 +2905,11 @@
           <w:numId w:val="1"/>
         </w:numPr>
       </w:pPr>
-      <w:bookmarkStart w:id="11" w:name="_Toc445474981"/>
+      <w:bookmarkStart w:id="10" w:name="_Toc445474981"/>
       <w:r>
         <w:t>Sound Index</w:t>
       </w:r>
-      <w:bookmarkEnd w:id="11"/>
-      <w:r>
-        <w:t xml:space="preserve"> </w:t>
-      </w:r>
-      <w:r>
-        <w:t>– FEEL FREE TO DELETE WHATEVER AND ADD WHATEVER</w:t>
-      </w:r>
+      <w:bookmarkEnd w:id="10"/>
     </w:p>
     <w:tbl>
       <w:tblPr>
@@ -3019,14 +3011,11 @@
           <w:numId w:val="1"/>
         </w:numPr>
       </w:pPr>
-      <w:bookmarkStart w:id="12" w:name="_Toc445474982"/>
+      <w:bookmarkStart w:id="11" w:name="_Toc445474982"/>
       <w:r>
         <w:t>Art/Multimedia Index</w:t>
       </w:r>
-      <w:bookmarkEnd w:id="12"/>
-      <w:r>
-        <w:t xml:space="preserve"> – FEEL FREE TO DELETE WHATEVER AND ADD WHATEVER</w:t>
-      </w:r>
+      <w:bookmarkEnd w:id="11"/>
     </w:p>
     <w:tbl>
       <w:tblPr>
@@ -3177,15 +3166,6 @@
             <w:r>
               <w:t>Background.jpg</w:t>
             </w:r>
-            <w:r>
-              <w:t xml:space="preserve"> – </w:t>
-            </w:r>
-            <w:r>
-              <w:rPr>
-                <w:b/>
-              </w:rPr>
-              <w:t>PUT SOMETHING ELSE HERE TOO</w:t>
-            </w:r>
           </w:p>
         </w:tc>
       </w:tr>
@@ -3357,17 +3337,34 @@
               </w:drawing>
             </w:r>
           </w:p>
+        </w:tc>
+        <w:tc>
+          <w:tcPr>
+            <w:tcW w:w="8010" w:type="dxa"/>
+          </w:tcPr>
           <w:p>
             <w:r>
+              <w:t>Floor.jpg</w:t>
+            </w:r>
+          </w:p>
+        </w:tc>
+      </w:tr>
+      <w:tr>
+        <w:tc>
+          <w:tcPr>
+            <w:tcW w:w="1368" w:type="dxa"/>
+          </w:tcPr>
+          <w:p>
+            <w:r>
               <w:rPr>
                 <w:noProof/>
                 <w:lang w:eastAsia="ko-KR"/>
               </w:rPr>
               <w:drawing>
-                <wp:inline distT="0" distB="0" distL="0" distR="0" wp14:anchorId="1D1E8E33" wp14:editId="0CD563FE">
-                  <wp:extent cx="485775" cy="485775"/>
-                  <wp:effectExtent l="0" t="0" r="9525" b="9525"/>
-                  <wp:docPr id="11" name="Picture 11"/>
+                <wp:inline distT="0" distB="0" distL="0" distR="0" wp14:anchorId="31DD440E" wp14:editId="61C6EE51">
+                  <wp:extent cx="476250" cy="495300"/>
+                  <wp:effectExtent l="0" t="0" r="0" b="0"/>
+                  <wp:docPr id="10" name="Picture 10"/>
                   <wp:cNvGraphicFramePr>
                     <a:graphicFrameLocks xmlns:a="http://schemas.openxmlformats.org/drawingml/2006/main" noChangeAspect="1"/>
                   </wp:cNvGraphicFramePr>
@@ -3387,7 +3384,7 @@
                         <pic:spPr>
                           <a:xfrm>
                             <a:off x="0" y="0"/>
-                            <a:ext cx="485775" cy="485775"/>
+                            <a:ext cx="476250" cy="495300"/>
                           </a:xfrm>
                           <a:prstGeom prst="rect">
                             <a:avLst/>
@@ -3407,13 +3404,7 @@
           </w:tcPr>
           <w:p>
             <w:r>
-              <w:t xml:space="preserve">Floor.jpg OR Grass.jpg – </w:t>
-            </w:r>
-            <w:r>
-              <w:rPr>
-                <w:b/>
-              </w:rPr>
-              <w:t>PICK ONE OR SOMETHING ELSE</w:t>
+              <w:t>Rabbit.jpg</w:t>
             </w:r>
           </w:p>
         </w:tc>
@@ -3430,10 +3421,10 @@
                 <w:lang w:eastAsia="ko-KR"/>
               </w:rPr>
               <w:drawing>
-                <wp:inline distT="0" distB="0" distL="0" distR="0" wp14:anchorId="31DD440E" wp14:editId="61C6EE51">
-                  <wp:extent cx="476250" cy="495300"/>
-                  <wp:effectExtent l="0" t="0" r="0" b="0"/>
-                  <wp:docPr id="10" name="Picture 10"/>
+                <wp:inline distT="0" distB="0" distL="0" distR="0" wp14:anchorId="438D9BE9" wp14:editId="63A0D295">
+                  <wp:extent cx="455930" cy="476193"/>
+                  <wp:effectExtent l="0" t="0" r="1270" b="635"/>
+                  <wp:docPr id="9" name="Picture 9"/>
                   <wp:cNvGraphicFramePr>
                     <a:graphicFrameLocks xmlns:a="http://schemas.openxmlformats.org/drawingml/2006/main" noChangeAspect="1"/>
                   </wp:cNvGraphicFramePr>
@@ -3453,7 +3444,7 @@
                         <pic:spPr>
                           <a:xfrm>
                             <a:off x="0" y="0"/>
-                            <a:ext cx="476250" cy="495300"/>
+                            <a:ext cx="456038" cy="476306"/>
                           </a:xfrm>
                           <a:prstGeom prst="rect">
                             <a:avLst/>
@@ -3473,8 +3464,12 @@
           </w:tcPr>
           <w:p>
             <w:r>
-              <w:t>Rabbit.jpg</w:t>
-            </w:r>
+              <w:t>Rock.jpg</w:t>
+            </w:r>
+          </w:p>
+          <w:p>
+            <w:bookmarkStart w:id="12" w:name="_GoBack"/>
+            <w:bookmarkEnd w:id="12"/>
           </w:p>
         </w:tc>
       </w:tr>
@@ -3490,10 +3485,10 @@
                 <w:lang w:eastAsia="ko-KR"/>
               </w:rPr>
               <w:drawing>
-                <wp:inline distT="0" distB="0" distL="0" distR="0" wp14:anchorId="438D9BE9" wp14:editId="63A0D295">
-                  <wp:extent cx="455984" cy="476250"/>
-                  <wp:effectExtent l="0" t="0" r="1270" b="0"/>
-                  <wp:docPr id="9" name="Picture 9"/>
+                <wp:inline distT="0" distB="0" distL="0" distR="0" wp14:anchorId="6B8EAE6E" wp14:editId="759BF006">
+                  <wp:extent cx="466725" cy="476250"/>
+                  <wp:effectExtent l="0" t="0" r="9525" b="0"/>
+                  <wp:docPr id="8" name="Picture 8"/>
                   <wp:cNvGraphicFramePr>
                     <a:graphicFrameLocks xmlns:a="http://schemas.openxmlformats.org/drawingml/2006/main" noChangeAspect="1"/>
                   </wp:cNvGraphicFramePr>
@@ -3513,71 +3508,6 @@
                         <pic:spPr>
                           <a:xfrm>
                             <a:off x="0" y="0"/>
-                            <a:ext cx="456038" cy="476306"/>
-                          </a:xfrm>
-                          <a:prstGeom prst="rect">
-                            <a:avLst/>
-                          </a:prstGeom>
-                        </pic:spPr>
-                      </pic:pic>
-                    </a:graphicData>
-                  </a:graphic>
-                </wp:inline>
-              </w:drawing>
-            </w:r>
-          </w:p>
-        </w:tc>
-        <w:tc>
-          <w:tcPr>
-            <w:tcW w:w="8010" w:type="dxa"/>
-          </w:tcPr>
-          <w:p>
-            <w:r>
-              <w:t>Rock.jpg</w:t>
-            </w:r>
-          </w:p>
-          <w:p/>
-          <w:p/>
-          <w:p/>
-          <w:p/>
-        </w:tc>
-      </w:tr>
-      <w:tr>
-        <w:tc>
-          <w:tcPr>
-            <w:tcW w:w="1368" w:type="dxa"/>
-          </w:tcPr>
-          <w:p>
-            <w:r>
-              <w:rPr>
-                <w:noProof/>
-                <w:lang w:eastAsia="ko-KR"/>
-              </w:rPr>
-              <w:lastRenderedPageBreak/>
-              <w:drawing>
-                <wp:inline distT="0" distB="0" distL="0" distR="0" wp14:anchorId="6B8EAE6E" wp14:editId="759BF006">
-                  <wp:extent cx="466725" cy="476250"/>
-                  <wp:effectExtent l="0" t="0" r="9525" b="0"/>
-                  <wp:docPr id="8" name="Picture 8"/>
-                  <wp:cNvGraphicFramePr>
-                    <a:graphicFrameLocks xmlns:a="http://schemas.openxmlformats.org/drawingml/2006/main" noChangeAspect="1"/>
-                  </wp:cNvGraphicFramePr>
-                  <a:graphic xmlns:a="http://schemas.openxmlformats.org/drawingml/2006/main">
-                    <a:graphicData uri="http://schemas.openxmlformats.org/drawingml/2006/picture">
-                      <pic:pic xmlns:pic="http://schemas.openxmlformats.org/drawingml/2006/picture">
-                        <pic:nvPicPr>
-                          <pic:cNvPr id="1" name=""/>
-                          <pic:cNvPicPr/>
-                        </pic:nvPicPr>
-                        <pic:blipFill>
-                          <a:blip r:embed="rId24"/>
-                          <a:stretch>
-                            <a:fillRect/>
-                          </a:stretch>
-                        </pic:blipFill>
-                        <pic:spPr>
-                          <a:xfrm>
-                            <a:off x="0" y="0"/>
                             <a:ext cx="466725" cy="476250"/>
                           </a:xfrm>
                           <a:prstGeom prst="rect">
@@ -3608,13 +3538,66 @@
           <w:tcPr>
             <w:tcW w:w="1368" w:type="dxa"/>
           </w:tcPr>
-          <w:p/>
+          <w:p>
+            <w:r>
+              <w:rPr>
+                <w:noProof/>
+                <w:lang w:eastAsia="ko-KR"/>
+              </w:rPr>
+              <w:lastRenderedPageBreak/>
+              <w:drawing>
+                <wp:inline distT="0" distB="0" distL="0" distR="0">
+                  <wp:extent cx="480060" cy="480060"/>
+                  <wp:effectExtent l="0" t="0" r="0" b="0"/>
+                  <wp:docPr id="14" name="Picture 14"/>
+                  <wp:cNvGraphicFramePr>
+                    <a:graphicFrameLocks xmlns:a="http://schemas.openxmlformats.org/drawingml/2006/main" noChangeAspect="1"/>
+                  </wp:cNvGraphicFramePr>
+                  <a:graphic xmlns:a="http://schemas.openxmlformats.org/drawingml/2006/main">
+                    <a:graphicData uri="http://schemas.openxmlformats.org/drawingml/2006/picture">
+                      <pic:pic xmlns:pic="http://schemas.openxmlformats.org/drawingml/2006/picture">
+                        <pic:nvPicPr>
+                          <pic:cNvPr id="14" name="PressurePlate.jpg"/>
+                          <pic:cNvPicPr/>
+                        </pic:nvPicPr>
+                        <pic:blipFill>
+                          <a:blip r:embed="rId24" cstate="print">
+                            <a:extLst>
+                              <a:ext uri="{28A0092B-C50C-407E-A947-70E740481C1C}">
+                                <a14:useLocalDpi xmlns:a14="http://schemas.microsoft.com/office/drawing/2010/main" val="0"/>
+                              </a:ext>
+                            </a:extLst>
+                          </a:blip>
+                          <a:stretch>
+                            <a:fillRect/>
+                          </a:stretch>
+                        </pic:blipFill>
+                        <pic:spPr>
+                          <a:xfrm>
+                            <a:off x="0" y="0"/>
+                            <a:ext cx="480060" cy="480060"/>
+                          </a:xfrm>
+                          <a:prstGeom prst="rect">
+                            <a:avLst/>
+                          </a:prstGeom>
+                        </pic:spPr>
+                      </pic:pic>
+                    </a:graphicData>
+                  </a:graphic>
+                </wp:inline>
+              </w:drawing>
+            </w:r>
+          </w:p>
         </w:tc>
         <w:tc>
           <w:tcPr>
             <w:tcW w:w="8010" w:type="dxa"/>
           </w:tcPr>
-          <w:p/>
+          <w:p>
+            <w:r>
+              <w:t>PressurePlate.jpg</w:t>
+            </w:r>
+          </w:p>
         </w:tc>
       </w:tr>
     </w:tbl>
@@ -3724,7 +3707,7 @@
         <w:rFonts w:asciiTheme="majorHAnsi" w:hAnsiTheme="majorHAnsi"/>
         <w:noProof/>
       </w:rPr>
-      <w:t>2</w:t>
+      <w:t>8</w:t>
     </w:r>
     <w:r>
       <w:rPr>
@@ -3786,7 +3769,7 @@
         <w:rFonts w:asciiTheme="majorHAnsi" w:hAnsiTheme="majorHAnsi"/>
         <w:noProof/>
       </w:rPr>
-      <w:t>9</w:t>
+      <w:t>7</w:t>
     </w:r>
     <w:r>
       <w:rPr>
@@ -4658,6 +4641,7 @@
     <w:lsdException w:name="HTML Sample" w:semiHidden="1" w:unhideWhenUsed="1"/>
     <w:lsdException w:name="HTML Typewriter" w:semiHidden="1" w:unhideWhenUsed="1"/>
     <w:lsdException w:name="HTML Variable" w:semiHidden="1" w:unhideWhenUsed="1"/>
+    <w:lsdException w:name="Normal Table" w:semiHidden="1" w:unhideWhenUsed="1"/>
     <w:lsdException w:name="annotation subject" w:semiHidden="1" w:unhideWhenUsed="1"/>
     <w:lsdException w:name="No List" w:semiHidden="1" w:unhideWhenUsed="1"/>
     <w:lsdException w:name="Outline List 1" w:semiHidden="1" w:unhideWhenUsed="1"/>
@@ -4704,8 +4688,10 @@
     <w:lsdException w:name="Table Subtle 2" w:semiHidden="1" w:unhideWhenUsed="1"/>
     <w:lsdException w:name="Table Web 1" w:semiHidden="1" w:unhideWhenUsed="1"/>
     <w:lsdException w:name="Table Web 2" w:semiHidden="1" w:unhideWhenUsed="1"/>
+    <w:lsdException w:name="Table Web 3" w:semiHidden="1" w:unhideWhenUsed="1"/>
     <w:lsdException w:name="Balloon Text" w:semiHidden="1" w:unhideWhenUsed="1"/>
     <w:lsdException w:name="Table Grid" w:uiPriority="59"/>
+    <w:lsdException w:name="Table Theme" w:semiHidden="1" w:unhideWhenUsed="1"/>
     <w:lsdException w:name="Placeholder Text" w:semiHidden="1"/>
     <w:lsdException w:name="No Spacing" w:uiPriority="1" w:qFormat="1"/>
     <w:lsdException w:name="Light Shading" w:uiPriority="60"/>
@@ -5485,16 +5471,16 @@
 </file>
 
 <file path=customXml/item3.xml><?xml version="1.0" encoding="utf-8"?>
-<ct:contentTypeSchema xmlns:ct="http://schemas.microsoft.com/office/2006/metadata/contentType" xmlns:ma="http://schemas.microsoft.com/office/2006/metadata/properties/metaAttributes" ct:_="" ma:_="" ma:contentTypeName="TemplateFile" ma:contentTypeID="0x0101006EDDDB5EE6D98C44930B742096920B300400F5B6D36B3EF94B4E9A635CDF2A18F5B8" ma:contentTypeVersion="33" ma:contentTypeDescription="Create a new document." ma:contentTypeScope="" ma:versionID="37d3ec2b48d53e45b233ad8f52fe1b11"/>
-</file>
-
-<file path=customXml/item4.xml><?xml version="1.0" encoding="utf-8"?>
 <?mso-contentType ?>
 <FormTemplates xmlns="http://schemas.microsoft.com/sharepoint/v3/contenttype/forms">
   <Display>DocumentLibraryForm</Display>
   <Edit>AssetEditForm</Edit>
   <New>DocumentLibraryForm</New>
 </FormTemplates>
+</file>
+
+<file path=customXml/item4.xml><?xml version="1.0" encoding="utf-8"?>
+<ct:contentTypeSchema xmlns:ct="http://schemas.microsoft.com/office/2006/metadata/contentType" xmlns:ma="http://schemas.microsoft.com/office/2006/metadata/properties/metaAttributes" ct:_="" ma:_="" ma:contentTypeName="TemplateFile" ma:contentTypeID="0x0101006EDDDB5EE6D98C44930B742096920B300400F5B6D36B3EF94B4E9A635CDF2A18F5B8" ma:contentTypeVersion="33" ma:contentTypeDescription="Create a new document." ma:contentTypeScope="" ma:versionID="37d3ec2b48d53e45b233ad8f52fe1b11"/>
 </file>
 
 <file path=customXml/item5.xml><?xml version="1.0" encoding="utf-8"?>
@@ -5519,6 +5505,14 @@
 </file>
 
 <file path=customXml/itemProps3.xml><?xml version="1.0" encoding="utf-8"?>
+<ds:datastoreItem xmlns:ds="http://schemas.openxmlformats.org/officeDocument/2006/customXml" ds:itemID="{DF8A6096-AC3C-41A5-9CB9-998E1823050B}">
+  <ds:schemaRefs>
+    <ds:schemaRef ds:uri="http://schemas.microsoft.com/sharepoint/v3/contenttype/forms"/>
+  </ds:schemaRefs>
+</ds:datastoreItem>
+</file>
+
+<file path=customXml/itemProps4.xml><?xml version="1.0" encoding="utf-8"?>
 <ds:datastoreItem xmlns:ds="http://schemas.openxmlformats.org/officeDocument/2006/customXml" ds:itemID="{F9F1F569-4C10-4968-8575-367736BE939A}">
   <ds:schemaRefs>
     <ds:schemaRef ds:uri="http://schemas.microsoft.com/office/2006/metadata/contentType"/>
@@ -5527,16 +5521,8 @@
 </ds:datastoreItem>
 </file>
 
-<file path=customXml/itemProps4.xml><?xml version="1.0" encoding="utf-8"?>
-<ds:datastoreItem xmlns:ds="http://schemas.openxmlformats.org/officeDocument/2006/customXml" ds:itemID="{DF8A6096-AC3C-41A5-9CB9-998E1823050B}">
-  <ds:schemaRefs>
-    <ds:schemaRef ds:uri="http://schemas.microsoft.com/sharepoint/v3/contenttype/forms"/>
-  </ds:schemaRefs>
-</ds:datastoreItem>
-</file>
-
 <file path=customXml/itemProps5.xml><?xml version="1.0" encoding="utf-8"?>
-<ds:datastoreItem xmlns:ds="http://schemas.openxmlformats.org/officeDocument/2006/customXml" ds:itemID="{E6382131-2E75-4526-AD30-89BE0680E488}">
+<ds:datastoreItem xmlns:ds="http://schemas.openxmlformats.org/officeDocument/2006/customXml" ds:itemID="{E36802E0-29AF-409D-97C1-2D0DE911A537}">
   <ds:schemaRefs>
     <ds:schemaRef ds:uri="http://schemas.openxmlformats.org/officeDocument/2006/bibliography"/>
   </ds:schemaRefs>

</xml_diff>

<commit_message>
Updated GDD with Game Screen
</commit_message>
<xml_diff>
--- a/Doc/COMP392-Asgn3-GDD.docx
+++ b/Doc/COMP392-Asgn3-GDD.docx
@@ -1,6 +1,6 @@
 
 <file path=word/document.xml><?xml version="1.0" encoding="utf-8"?>
-<w:document xmlns:wpc="http://schemas.microsoft.com/office/word/2010/wordprocessingCanvas" xmlns:cx="http://schemas.microsoft.com/office/drawing/2014/chartex" xmlns:cx1="http://schemas.microsoft.com/office/drawing/2015/9/8/chartex" xmlns:cx2="http://schemas.microsoft.com/office/drawing/2015/10/21/chartex" xmlns:mc="http://schemas.openxmlformats.org/markup-compatibility/2006" xmlns:o="urn:schemas-microsoft-com:office:office" xmlns:r="http://schemas.openxmlformats.org/officeDocument/2006/relationships" xmlns:m="http://schemas.openxmlformats.org/officeDocument/2006/math" xmlns:v="urn:schemas-microsoft-com:vml" xmlns:wp14="http://schemas.microsoft.com/office/word/2010/wordprocessingDrawing" xmlns:wp="http://schemas.openxmlformats.org/drawingml/2006/wordprocessingDrawing" xmlns:w10="urn:schemas-microsoft-com:office:word" xmlns:w="http://schemas.openxmlformats.org/wordprocessingml/2006/main" xmlns:w14="http://schemas.microsoft.com/office/word/2010/wordml" xmlns:w15="http://schemas.microsoft.com/office/word/2012/wordml" xmlns:w16se="http://schemas.microsoft.com/office/word/2015/wordml/symex" xmlns:wpg="http://schemas.microsoft.com/office/word/2010/wordprocessingGroup" xmlns:wpi="http://schemas.microsoft.com/office/word/2010/wordprocessingInk" xmlns:wne="http://schemas.microsoft.com/office/word/2006/wordml" xmlns:wps="http://schemas.microsoft.com/office/word/2010/wordprocessingShape" mc:Ignorable="w14 w15 w16se wp14">
+<w:document xmlns:wpc="http://schemas.microsoft.com/office/word/2010/wordprocessingCanvas" xmlns:mc="http://schemas.openxmlformats.org/markup-compatibility/2006" xmlns:o="urn:schemas-microsoft-com:office:office" xmlns:r="http://schemas.openxmlformats.org/officeDocument/2006/relationships" xmlns:m="http://schemas.openxmlformats.org/officeDocument/2006/math" xmlns:v="urn:schemas-microsoft-com:vml" xmlns:wp14="http://schemas.microsoft.com/office/word/2010/wordprocessingDrawing" xmlns:wp="http://schemas.openxmlformats.org/drawingml/2006/wordprocessingDrawing" xmlns:w10="urn:schemas-microsoft-com:office:word" xmlns:w="http://schemas.openxmlformats.org/wordprocessingml/2006/main" xmlns:w14="http://schemas.microsoft.com/office/word/2010/wordml" xmlns:w15="http://schemas.microsoft.com/office/word/2012/wordml" xmlns:wpg="http://schemas.microsoft.com/office/word/2010/wordprocessingGroup" xmlns:wpi="http://schemas.microsoft.com/office/word/2010/wordprocessingInk" xmlns:wne="http://schemas.microsoft.com/office/word/2006/wordml" xmlns:wps="http://schemas.microsoft.com/office/word/2010/wordprocessingShape" mc:Ignorable="w14 w15 wp14">
   <w:background w:color="FFFFFF" w:themeColor="background1"/>
   <w:body>
     <w:sdt>
@@ -531,7 +531,7 @@
           <w:r>
             <w:rPr>
               <w:noProof/>
-              <w:lang w:eastAsia="ko-KR"/>
+              <w:lang w:eastAsia="en-CA"/>
             </w:rPr>
             <mc:AlternateContent>
               <mc:Choice Requires="wps">
@@ -586,7 +586,7 @@
                                 <w:r>
                                   <w:rPr>
                                     <w:noProof/>
-                                    <w:lang w:eastAsia="ko-KR"/>
+                                    <w:lang w:eastAsia="en-CA"/>
                                   </w:rPr>
                                   <w:drawing>
                                     <wp:inline distT="0" distB="0" distL="0" distR="0" wp14:anchorId="4E7504B2" wp14:editId="7A41F375">
@@ -664,7 +664,7 @@
                           <w:r>
                             <w:rPr>
                               <w:noProof/>
-                              <w:lang w:eastAsia="ko-KR"/>
+                              <w:lang w:eastAsia="en-CA"/>
                             </w:rPr>
                             <w:drawing>
                               <wp:inline distT="0" distB="0" distL="0" distR="0" wp14:anchorId="4E7504B2" wp14:editId="7A41F375">
@@ -855,13 +855,144 @@
           <w:r>
             <w:fldChar w:fldCharType="separate"/>
           </w:r>
-          <w:hyperlink w:anchor="_Toc445474973" w:history="1">
+          <w:bookmarkStart w:id="0" w:name="_GoBack"/>
+          <w:bookmarkEnd w:id="0"/>
+          <w:r>
+            <w:rPr>
+              <w:rStyle w:val="Hyperlink"/>
+              <w:noProof/>
+            </w:rPr>
+            <w:fldChar w:fldCharType="begin"/>
+          </w:r>
+          <w:r>
+            <w:rPr>
+              <w:rStyle w:val="Hyperlink"/>
+              <w:noProof/>
+            </w:rPr>
+            <w:instrText xml:space="preserve"> </w:instrText>
+          </w:r>
+          <w:r>
+            <w:rPr>
+              <w:noProof/>
+            </w:rPr>
+            <w:instrText>HYPERLINK \l "_Toc446103743"</w:instrText>
+          </w:r>
+          <w:r>
+            <w:rPr>
+              <w:rStyle w:val="Hyperlink"/>
+              <w:noProof/>
+            </w:rPr>
+            <w:instrText xml:space="preserve"> </w:instrText>
+          </w:r>
+          <w:r>
+            <w:rPr>
+              <w:rStyle w:val="Hyperlink"/>
+              <w:noProof/>
+            </w:rPr>
+          </w:r>
+          <w:r>
+            <w:rPr>
+              <w:rStyle w:val="Hyperlink"/>
+              <w:noProof/>
+            </w:rPr>
+            <w:fldChar w:fldCharType="separate"/>
+          </w:r>
+          <w:r>
+            <w:rPr>
+              <w:rStyle w:val="Hyperlink"/>
+              <w:noProof/>
+            </w:rPr>
+            <w:t>I.</w:t>
+          </w:r>
+          <w:r>
+            <w:rPr>
+              <w:noProof/>
+              <w:lang w:eastAsia="en-CA"/>
+            </w:rPr>
+            <w:tab/>
+          </w:r>
+          <w:r>
+            <w:rPr>
+              <w:rStyle w:val="Hyperlink"/>
+              <w:noProof/>
+            </w:rPr>
+            <w:t>Game Overview</w:t>
+          </w:r>
+          <w:r>
+            <w:rPr>
+              <w:noProof/>
+              <w:webHidden/>
+            </w:rPr>
+            <w:tab/>
+          </w:r>
+          <w:r>
+            <w:rPr>
+              <w:noProof/>
+              <w:webHidden/>
+            </w:rPr>
+            <w:fldChar w:fldCharType="begin"/>
+          </w:r>
+          <w:r>
+            <w:rPr>
+              <w:noProof/>
+              <w:webHidden/>
+            </w:rPr>
+            <w:instrText xml:space="preserve"> PAGEREF _Toc446103743 \h </w:instrText>
+          </w:r>
+          <w:r>
+            <w:rPr>
+              <w:noProof/>
+              <w:webHidden/>
+            </w:rPr>
+          </w:r>
+          <w:r>
+            <w:rPr>
+              <w:noProof/>
+              <w:webHidden/>
+            </w:rPr>
+            <w:fldChar w:fldCharType="separate"/>
+          </w:r>
+          <w:r>
+            <w:rPr>
+              <w:noProof/>
+              <w:webHidden/>
+            </w:rPr>
+            <w:t>4</w:t>
+          </w:r>
+          <w:r>
+            <w:rPr>
+              <w:noProof/>
+              <w:webHidden/>
+            </w:rPr>
+            <w:fldChar w:fldCharType="end"/>
+          </w:r>
+          <w:r>
+            <w:rPr>
+              <w:rStyle w:val="Hyperlink"/>
+              <w:noProof/>
+            </w:rPr>
+            <w:fldChar w:fldCharType="end"/>
+          </w:r>
+        </w:p>
+        <w:p>
+          <w:pPr>
+            <w:pStyle w:val="TOC2"/>
+            <w:tabs>
+              <w:tab w:val="left" w:pos="660"/>
+              <w:tab w:val="right" w:leader="dot" w:pos="9350"/>
+            </w:tabs>
+            <w:rPr>
+              <w:noProof/>
+              <w:lang w:eastAsia="en-CA"/>
+            </w:rPr>
+          </w:pPr>
+          <w:hyperlink w:anchor="_Toc446103744" w:history="1">
             <w:r>
               <w:rPr>
                 <w:rStyle w:val="Hyperlink"/>
                 <w:noProof/>
               </w:rPr>
-              <w:t>I.</w:t>
+              <w:t>II.</w:t>
             </w:r>
             <w:r>
               <w:rPr>
@@ -875,7 +1006,7 @@
                 <w:rStyle w:val="Hyperlink"/>
                 <w:noProof/>
               </w:rPr>
-              <w:t>Game Overview</w:t>
+              <w:t>Game Mechanics</w:t>
             </w:r>
             <w:r>
               <w:rPr>
@@ -896,7 +1027,7 @@
                 <w:noProof/>
                 <w:webHidden/>
               </w:rPr>
-              <w:instrText xml:space="preserve"> PAGEREF _Toc445474973 \h </w:instrText>
+              <w:instrText xml:space="preserve"> PAGEREF _Toc446103744 \h </w:instrText>
             </w:r>
             <w:r>
               <w:rPr>
@@ -917,6 +1048,174 @@
                 <w:webHidden/>
               </w:rPr>
               <w:t>4</w:t>
+            </w:r>
+            <w:r>
+              <w:rPr>
+                <w:noProof/>
+                <w:webHidden/>
+              </w:rPr>
+              <w:fldChar w:fldCharType="end"/>
+            </w:r>
+          </w:hyperlink>
+        </w:p>
+        <w:p>
+          <w:pPr>
+            <w:pStyle w:val="TOC2"/>
+            <w:tabs>
+              <w:tab w:val="left" w:pos="880"/>
+              <w:tab w:val="right" w:leader="dot" w:pos="9350"/>
+            </w:tabs>
+            <w:rPr>
+              <w:noProof/>
+              <w:lang w:eastAsia="en-CA"/>
+            </w:rPr>
+          </w:pPr>
+          <w:hyperlink w:anchor="_Toc446103745" w:history="1">
+            <w:r>
+              <w:rPr>
+                <w:rStyle w:val="Hyperlink"/>
+                <w:noProof/>
+              </w:rPr>
+              <w:t>III.</w:t>
+            </w:r>
+            <w:r>
+              <w:rPr>
+                <w:noProof/>
+                <w:lang w:eastAsia="en-CA"/>
+              </w:rPr>
+              <w:tab/>
+            </w:r>
+            <w:r>
+              <w:rPr>
+                <w:rStyle w:val="Hyperlink"/>
+                <w:noProof/>
+              </w:rPr>
+              <w:t>Controls</w:t>
+            </w:r>
+            <w:r>
+              <w:rPr>
+                <w:noProof/>
+                <w:webHidden/>
+              </w:rPr>
+              <w:tab/>
+            </w:r>
+            <w:r>
+              <w:rPr>
+                <w:noProof/>
+                <w:webHidden/>
+              </w:rPr>
+              <w:fldChar w:fldCharType="begin"/>
+            </w:r>
+            <w:r>
+              <w:rPr>
+                <w:noProof/>
+                <w:webHidden/>
+              </w:rPr>
+              <w:instrText xml:space="preserve"> PAGEREF _Toc446103745 \h </w:instrText>
+            </w:r>
+            <w:r>
+              <w:rPr>
+                <w:noProof/>
+                <w:webHidden/>
+              </w:rPr>
+            </w:r>
+            <w:r>
+              <w:rPr>
+                <w:noProof/>
+                <w:webHidden/>
+              </w:rPr>
+              <w:fldChar w:fldCharType="separate"/>
+            </w:r>
+            <w:r>
+              <w:rPr>
+                <w:noProof/>
+                <w:webHidden/>
+              </w:rPr>
+              <w:t>4</w:t>
+            </w:r>
+            <w:r>
+              <w:rPr>
+                <w:noProof/>
+                <w:webHidden/>
+              </w:rPr>
+              <w:fldChar w:fldCharType="end"/>
+            </w:r>
+          </w:hyperlink>
+        </w:p>
+        <w:p>
+          <w:pPr>
+            <w:pStyle w:val="TOC2"/>
+            <w:tabs>
+              <w:tab w:val="left" w:pos="880"/>
+              <w:tab w:val="right" w:leader="dot" w:pos="9350"/>
+            </w:tabs>
+            <w:rPr>
+              <w:noProof/>
+              <w:lang w:eastAsia="en-CA"/>
+            </w:rPr>
+          </w:pPr>
+          <w:hyperlink w:anchor="_Toc446103746" w:history="1">
+            <w:r>
+              <w:rPr>
+                <w:rStyle w:val="Hyperlink"/>
+                <w:noProof/>
+              </w:rPr>
+              <w:t>IV.</w:t>
+            </w:r>
+            <w:r>
+              <w:rPr>
+                <w:noProof/>
+                <w:lang w:eastAsia="en-CA"/>
+              </w:rPr>
+              <w:tab/>
+            </w:r>
+            <w:r>
+              <w:rPr>
+                <w:rStyle w:val="Hyperlink"/>
+                <w:noProof/>
+              </w:rPr>
+              <w:t>Interface Sketch</w:t>
+            </w:r>
+            <w:r>
+              <w:rPr>
+                <w:noProof/>
+                <w:webHidden/>
+              </w:rPr>
+              <w:tab/>
+            </w:r>
+            <w:r>
+              <w:rPr>
+                <w:noProof/>
+                <w:webHidden/>
+              </w:rPr>
+              <w:fldChar w:fldCharType="begin"/>
+            </w:r>
+            <w:r>
+              <w:rPr>
+                <w:noProof/>
+                <w:webHidden/>
+              </w:rPr>
+              <w:instrText xml:space="preserve"> PAGEREF _Toc446103746 \h </w:instrText>
+            </w:r>
+            <w:r>
+              <w:rPr>
+                <w:noProof/>
+                <w:webHidden/>
+              </w:rPr>
+            </w:r>
+            <w:r>
+              <w:rPr>
+                <w:noProof/>
+                <w:webHidden/>
+              </w:rPr>
+              <w:fldChar w:fldCharType="separate"/>
+            </w:r>
+            <w:r>
+              <w:rPr>
+                <w:noProof/>
+                <w:webHidden/>
+              </w:rPr>
+              <w:t>5</w:t>
             </w:r>
             <w:r>
               <w:rPr>
@@ -939,13 +1238,13 @@
               <w:lang w:eastAsia="en-CA"/>
             </w:rPr>
           </w:pPr>
-          <w:hyperlink w:anchor="_Toc445474974" w:history="1">
+          <w:hyperlink w:anchor="_Toc446103747" w:history="1">
             <w:r>
               <w:rPr>
                 <w:rStyle w:val="Hyperlink"/>
                 <w:noProof/>
               </w:rPr>
-              <w:t>II.</w:t>
+              <w:t>V.</w:t>
             </w:r>
             <w:r>
               <w:rPr>
@@ -959,7 +1258,7 @@
                 <w:rStyle w:val="Hyperlink"/>
                 <w:noProof/>
               </w:rPr>
-              <w:t>Game Mechanics</w:t>
+              <w:t>Screen Descriptions</w:t>
             </w:r>
             <w:r>
               <w:rPr>
@@ -980,7 +1279,7 @@
                 <w:noProof/>
                 <w:webHidden/>
               </w:rPr>
-              <w:instrText xml:space="preserve"> PAGEREF _Toc445474974 \h </w:instrText>
+              <w:instrText xml:space="preserve"> PAGEREF _Toc446103747 \h </w:instrText>
             </w:r>
             <w:r>
               <w:rPr>
@@ -1000,7 +1299,7 @@
                 <w:noProof/>
                 <w:webHidden/>
               </w:rPr>
-              <w:t>4</w:t>
+              <w:t>7</w:t>
             </w:r>
             <w:r>
               <w:rPr>
@@ -1023,13 +1322,13 @@
               <w:lang w:eastAsia="en-CA"/>
             </w:rPr>
           </w:pPr>
-          <w:hyperlink w:anchor="_Toc445474975" w:history="1">
+          <w:hyperlink w:anchor="_Toc446103748" w:history="1">
             <w:r>
               <w:rPr>
                 <w:rStyle w:val="Hyperlink"/>
                 <w:noProof/>
               </w:rPr>
-              <w:t>III.</w:t>
+              <w:t>VI.</w:t>
             </w:r>
             <w:r>
               <w:rPr>
@@ -1043,7 +1342,7 @@
                 <w:rStyle w:val="Hyperlink"/>
                 <w:noProof/>
               </w:rPr>
-              <w:t>Controls</w:t>
+              <w:t>Characters</w:t>
             </w:r>
             <w:r>
               <w:rPr>
@@ -1064,7 +1363,7 @@
                 <w:noProof/>
                 <w:webHidden/>
               </w:rPr>
-              <w:instrText xml:space="preserve"> PAGEREF _Toc445474975 \h </w:instrText>
+              <w:instrText xml:space="preserve"> PAGEREF _Toc446103748 \h </w:instrText>
             </w:r>
             <w:r>
               <w:rPr>
@@ -1084,7 +1383,7 @@
                 <w:noProof/>
                 <w:webHidden/>
               </w:rPr>
-              <w:t>4</w:t>
+              <w:t>8</w:t>
             </w:r>
             <w:r>
               <w:rPr>
@@ -1107,13 +1406,13 @@
               <w:lang w:eastAsia="en-CA"/>
             </w:rPr>
           </w:pPr>
-          <w:hyperlink w:anchor="_Toc445474976" w:history="1">
+          <w:hyperlink w:anchor="_Toc446103749" w:history="1">
             <w:r>
               <w:rPr>
                 <w:rStyle w:val="Hyperlink"/>
                 <w:noProof/>
               </w:rPr>
-              <w:t>IV.</w:t>
+              <w:t>VII.</w:t>
             </w:r>
             <w:r>
               <w:rPr>
@@ -1127,7 +1426,7 @@
                 <w:rStyle w:val="Hyperlink"/>
                 <w:noProof/>
               </w:rPr>
-              <w:t>Interface Sketch</w:t>
+              <w:t>Enemies</w:t>
             </w:r>
             <w:r>
               <w:rPr>
@@ -1148,7 +1447,7 @@
                 <w:noProof/>
                 <w:webHidden/>
               </w:rPr>
-              <w:instrText xml:space="preserve"> PAGEREF _Toc445474976 \h </w:instrText>
+              <w:instrText xml:space="preserve"> PAGEREF _Toc446103749 \h </w:instrText>
             </w:r>
             <w:r>
               <w:rPr>
@@ -1168,7 +1467,175 @@
                 <w:noProof/>
                 <w:webHidden/>
               </w:rPr>
-              <w:t>4</w:t>
+              <w:t>8</w:t>
+            </w:r>
+            <w:r>
+              <w:rPr>
+                <w:noProof/>
+                <w:webHidden/>
+              </w:rPr>
+              <w:fldChar w:fldCharType="end"/>
+            </w:r>
+          </w:hyperlink>
+        </w:p>
+        <w:p>
+          <w:pPr>
+            <w:pStyle w:val="TOC2"/>
+            <w:tabs>
+              <w:tab w:val="left" w:pos="880"/>
+              <w:tab w:val="right" w:leader="dot" w:pos="9350"/>
+            </w:tabs>
+            <w:rPr>
+              <w:noProof/>
+              <w:lang w:eastAsia="en-CA"/>
+            </w:rPr>
+          </w:pPr>
+          <w:hyperlink w:anchor="_Toc446103750" w:history="1">
+            <w:r>
+              <w:rPr>
+                <w:rStyle w:val="Hyperlink"/>
+                <w:noProof/>
+              </w:rPr>
+              <w:t>VIII.</w:t>
+            </w:r>
+            <w:r>
+              <w:rPr>
+                <w:noProof/>
+                <w:lang w:eastAsia="en-CA"/>
+              </w:rPr>
+              <w:tab/>
+            </w:r>
+            <w:r>
+              <w:rPr>
+                <w:rStyle w:val="Hyperlink"/>
+                <w:noProof/>
+              </w:rPr>
+              <w:t>Scoring</w:t>
+            </w:r>
+            <w:r>
+              <w:rPr>
+                <w:noProof/>
+                <w:webHidden/>
+              </w:rPr>
+              <w:tab/>
+            </w:r>
+            <w:r>
+              <w:rPr>
+                <w:noProof/>
+                <w:webHidden/>
+              </w:rPr>
+              <w:fldChar w:fldCharType="begin"/>
+            </w:r>
+            <w:r>
+              <w:rPr>
+                <w:noProof/>
+                <w:webHidden/>
+              </w:rPr>
+              <w:instrText xml:space="preserve"> PAGEREF _Toc446103750 \h </w:instrText>
+            </w:r>
+            <w:r>
+              <w:rPr>
+                <w:noProof/>
+                <w:webHidden/>
+              </w:rPr>
+            </w:r>
+            <w:r>
+              <w:rPr>
+                <w:noProof/>
+                <w:webHidden/>
+              </w:rPr>
+              <w:fldChar w:fldCharType="separate"/>
+            </w:r>
+            <w:r>
+              <w:rPr>
+                <w:noProof/>
+                <w:webHidden/>
+              </w:rPr>
+              <w:t>8</w:t>
+            </w:r>
+            <w:r>
+              <w:rPr>
+                <w:noProof/>
+                <w:webHidden/>
+              </w:rPr>
+              <w:fldChar w:fldCharType="end"/>
+            </w:r>
+          </w:hyperlink>
+        </w:p>
+        <w:p>
+          <w:pPr>
+            <w:pStyle w:val="TOC2"/>
+            <w:tabs>
+              <w:tab w:val="left" w:pos="880"/>
+              <w:tab w:val="right" w:leader="dot" w:pos="9350"/>
+            </w:tabs>
+            <w:rPr>
+              <w:noProof/>
+              <w:lang w:eastAsia="en-CA"/>
+            </w:rPr>
+          </w:pPr>
+          <w:hyperlink w:anchor="_Toc446103751" w:history="1">
+            <w:r>
+              <w:rPr>
+                <w:rStyle w:val="Hyperlink"/>
+                <w:noProof/>
+              </w:rPr>
+              <w:t>IX.</w:t>
+            </w:r>
+            <w:r>
+              <w:rPr>
+                <w:noProof/>
+                <w:lang w:eastAsia="en-CA"/>
+              </w:rPr>
+              <w:tab/>
+            </w:r>
+            <w:r>
+              <w:rPr>
+                <w:rStyle w:val="Hyperlink"/>
+                <w:noProof/>
+              </w:rPr>
+              <w:t>Sound Index</w:t>
+            </w:r>
+            <w:r>
+              <w:rPr>
+                <w:noProof/>
+                <w:webHidden/>
+              </w:rPr>
+              <w:tab/>
+            </w:r>
+            <w:r>
+              <w:rPr>
+                <w:noProof/>
+                <w:webHidden/>
+              </w:rPr>
+              <w:fldChar w:fldCharType="begin"/>
+            </w:r>
+            <w:r>
+              <w:rPr>
+                <w:noProof/>
+                <w:webHidden/>
+              </w:rPr>
+              <w:instrText xml:space="preserve"> PAGEREF _Toc446103751 \h </w:instrText>
+            </w:r>
+            <w:r>
+              <w:rPr>
+                <w:noProof/>
+                <w:webHidden/>
+              </w:rPr>
+            </w:r>
+            <w:r>
+              <w:rPr>
+                <w:noProof/>
+                <w:webHidden/>
+              </w:rPr>
+              <w:fldChar w:fldCharType="separate"/>
+            </w:r>
+            <w:r>
+              <w:rPr>
+                <w:noProof/>
+                <w:webHidden/>
+              </w:rPr>
+              <w:t>9</w:t>
             </w:r>
             <w:r>
               <w:rPr>
@@ -1191,13 +1658,13 @@
               <w:lang w:eastAsia="en-CA"/>
             </w:rPr>
           </w:pPr>
-          <w:hyperlink w:anchor="_Toc445474977" w:history="1">
+          <w:hyperlink w:anchor="_Toc446103752" w:history="1">
             <w:r>
               <w:rPr>
                 <w:rStyle w:val="Hyperlink"/>
                 <w:noProof/>
               </w:rPr>
-              <w:t>V.</w:t>
+              <w:t>X.</w:t>
             </w:r>
             <w:r>
               <w:rPr>
@@ -1211,7 +1678,7 @@
                 <w:rStyle w:val="Hyperlink"/>
                 <w:noProof/>
               </w:rPr>
-              <w:t>Screen Descriptions – Will be included later</w:t>
+              <w:t>Art/Multimedia Index</w:t>
             </w:r>
             <w:r>
               <w:rPr>
@@ -1232,7 +1699,7 @@
                 <w:noProof/>
                 <w:webHidden/>
               </w:rPr>
-              <w:instrText xml:space="preserve"> PAGEREF _Toc445474977 \h </w:instrText>
+              <w:instrText xml:space="preserve"> PAGEREF _Toc446103752 \h </w:instrText>
             </w:r>
             <w:r>
               <w:rPr>
@@ -1252,427 +1719,7 @@
                 <w:noProof/>
                 <w:webHidden/>
               </w:rPr>
-              <w:t>7</w:t>
-            </w:r>
-            <w:r>
-              <w:rPr>
-                <w:noProof/>
-                <w:webHidden/>
-              </w:rPr>
-              <w:fldChar w:fldCharType="end"/>
-            </w:r>
-          </w:hyperlink>
-        </w:p>
-        <w:p>
-          <w:pPr>
-            <w:pStyle w:val="TOC2"/>
-            <w:tabs>
-              <w:tab w:val="left" w:pos="880"/>
-              <w:tab w:val="right" w:leader="dot" w:pos="9350"/>
-            </w:tabs>
-            <w:rPr>
-              <w:noProof/>
-              <w:lang w:eastAsia="en-CA"/>
-            </w:rPr>
-          </w:pPr>
-          <w:hyperlink w:anchor="_Toc445474978" w:history="1">
-            <w:r>
-              <w:rPr>
-                <w:rStyle w:val="Hyperlink"/>
-                <w:noProof/>
-              </w:rPr>
-              <w:t>VI.</w:t>
-            </w:r>
-            <w:r>
-              <w:rPr>
-                <w:noProof/>
-                <w:lang w:eastAsia="en-CA"/>
-              </w:rPr>
-              <w:tab/>
-            </w:r>
-            <w:r>
-              <w:rPr>
-                <w:rStyle w:val="Hyperlink"/>
-                <w:noProof/>
-              </w:rPr>
-              <w:t>Characters</w:t>
-            </w:r>
-            <w:r>
-              <w:rPr>
-                <w:noProof/>
-                <w:webHidden/>
-              </w:rPr>
-              <w:tab/>
-            </w:r>
-            <w:r>
-              <w:rPr>
-                <w:noProof/>
-                <w:webHidden/>
-              </w:rPr>
-              <w:fldChar w:fldCharType="begin"/>
-            </w:r>
-            <w:r>
-              <w:rPr>
-                <w:noProof/>
-                <w:webHidden/>
-              </w:rPr>
-              <w:instrText xml:space="preserve"> PAGEREF _Toc445474978 \h </w:instrText>
-            </w:r>
-            <w:r>
-              <w:rPr>
-                <w:noProof/>
-                <w:webHidden/>
-              </w:rPr>
-            </w:r>
-            <w:r>
-              <w:rPr>
-                <w:noProof/>
-                <w:webHidden/>
-              </w:rPr>
-              <w:fldChar w:fldCharType="separate"/>
-            </w:r>
-            <w:r>
-              <w:rPr>
-                <w:noProof/>
-                <w:webHidden/>
-              </w:rPr>
-              <w:t>7</w:t>
-            </w:r>
-            <w:r>
-              <w:rPr>
-                <w:noProof/>
-                <w:webHidden/>
-              </w:rPr>
-              <w:fldChar w:fldCharType="end"/>
-            </w:r>
-          </w:hyperlink>
-        </w:p>
-        <w:p>
-          <w:pPr>
-            <w:pStyle w:val="TOC2"/>
-            <w:tabs>
-              <w:tab w:val="left" w:pos="880"/>
-              <w:tab w:val="right" w:leader="dot" w:pos="9350"/>
-            </w:tabs>
-            <w:rPr>
-              <w:noProof/>
-              <w:lang w:eastAsia="en-CA"/>
-            </w:rPr>
-          </w:pPr>
-          <w:hyperlink w:anchor="_Toc445474979" w:history="1">
-            <w:r>
-              <w:rPr>
-                <w:rStyle w:val="Hyperlink"/>
-                <w:noProof/>
-              </w:rPr>
-              <w:t>VII.</w:t>
-            </w:r>
-            <w:r>
-              <w:rPr>
-                <w:noProof/>
-                <w:lang w:eastAsia="en-CA"/>
-              </w:rPr>
-              <w:tab/>
-            </w:r>
-            <w:r>
-              <w:rPr>
-                <w:rStyle w:val="Hyperlink"/>
-                <w:noProof/>
-              </w:rPr>
-              <w:t>Enemies</w:t>
-            </w:r>
-            <w:r>
-              <w:rPr>
-                <w:noProof/>
-                <w:webHidden/>
-              </w:rPr>
-              <w:tab/>
-            </w:r>
-            <w:r>
-              <w:rPr>
-                <w:noProof/>
-                <w:webHidden/>
-              </w:rPr>
-              <w:fldChar w:fldCharType="begin"/>
-            </w:r>
-            <w:r>
-              <w:rPr>
-                <w:noProof/>
-                <w:webHidden/>
-              </w:rPr>
-              <w:instrText xml:space="preserve"> PAGEREF _Toc445474979 \h </w:instrText>
-            </w:r>
-            <w:r>
-              <w:rPr>
-                <w:noProof/>
-                <w:webHidden/>
-              </w:rPr>
-            </w:r>
-            <w:r>
-              <w:rPr>
-                <w:noProof/>
-                <w:webHidden/>
-              </w:rPr>
-              <w:fldChar w:fldCharType="separate"/>
-            </w:r>
-            <w:r>
-              <w:rPr>
-                <w:noProof/>
-                <w:webHidden/>
-              </w:rPr>
-              <w:t>7</w:t>
-            </w:r>
-            <w:r>
-              <w:rPr>
-                <w:noProof/>
-                <w:webHidden/>
-              </w:rPr>
-              <w:fldChar w:fldCharType="end"/>
-            </w:r>
-          </w:hyperlink>
-        </w:p>
-        <w:p>
-          <w:pPr>
-            <w:pStyle w:val="TOC2"/>
-            <w:tabs>
-              <w:tab w:val="left" w:pos="880"/>
-              <w:tab w:val="right" w:leader="dot" w:pos="9350"/>
-            </w:tabs>
-            <w:rPr>
-              <w:noProof/>
-              <w:lang w:eastAsia="en-CA"/>
-            </w:rPr>
-          </w:pPr>
-          <w:hyperlink w:anchor="_Toc445474980" w:history="1">
-            <w:r>
-              <w:rPr>
-                <w:rStyle w:val="Hyperlink"/>
-                <w:noProof/>
-              </w:rPr>
-              <w:t>VIII.</w:t>
-            </w:r>
-            <w:r>
-              <w:rPr>
-                <w:noProof/>
-                <w:lang w:eastAsia="en-CA"/>
-              </w:rPr>
-              <w:tab/>
-            </w:r>
-            <w:r>
-              <w:rPr>
-                <w:rStyle w:val="Hyperlink"/>
-                <w:noProof/>
-              </w:rPr>
-              <w:t>Scoring</w:t>
-            </w:r>
-            <w:r>
-              <w:rPr>
-                <w:noProof/>
-                <w:webHidden/>
-              </w:rPr>
-              <w:tab/>
-            </w:r>
-            <w:r>
-              <w:rPr>
-                <w:noProof/>
-                <w:webHidden/>
-              </w:rPr>
-              <w:fldChar w:fldCharType="begin"/>
-            </w:r>
-            <w:r>
-              <w:rPr>
-                <w:noProof/>
-                <w:webHidden/>
-              </w:rPr>
-              <w:instrText xml:space="preserve"> PAGEREF _Toc445474980 \h </w:instrText>
-            </w:r>
-            <w:r>
-              <w:rPr>
-                <w:noProof/>
-                <w:webHidden/>
-              </w:rPr>
-            </w:r>
-            <w:r>
-              <w:rPr>
-                <w:noProof/>
-                <w:webHidden/>
-              </w:rPr>
-              <w:fldChar w:fldCharType="separate"/>
-            </w:r>
-            <w:r>
-              <w:rPr>
-                <w:noProof/>
-                <w:webHidden/>
-              </w:rPr>
-              <w:t>8</w:t>
-            </w:r>
-            <w:r>
-              <w:rPr>
-                <w:noProof/>
-                <w:webHidden/>
-              </w:rPr>
-              <w:fldChar w:fldCharType="end"/>
-            </w:r>
-          </w:hyperlink>
-        </w:p>
-        <w:p>
-          <w:pPr>
-            <w:pStyle w:val="TOC2"/>
-            <w:tabs>
-              <w:tab w:val="left" w:pos="880"/>
-              <w:tab w:val="right" w:leader="dot" w:pos="9350"/>
-            </w:tabs>
-            <w:rPr>
-              <w:noProof/>
-              <w:lang w:eastAsia="en-CA"/>
-            </w:rPr>
-          </w:pPr>
-          <w:hyperlink w:anchor="_Toc445474981" w:history="1">
-            <w:r>
-              <w:rPr>
-                <w:rStyle w:val="Hyperlink"/>
-                <w:noProof/>
-              </w:rPr>
-              <w:t>IX.</w:t>
-            </w:r>
-            <w:r>
-              <w:rPr>
-                <w:noProof/>
-                <w:lang w:eastAsia="en-CA"/>
-              </w:rPr>
-              <w:tab/>
-            </w:r>
-            <w:r>
-              <w:rPr>
-                <w:rStyle w:val="Hyperlink"/>
-                <w:noProof/>
-              </w:rPr>
-              <w:t>Sound Index</w:t>
-            </w:r>
-            <w:r>
-              <w:rPr>
-                <w:noProof/>
-                <w:webHidden/>
-              </w:rPr>
-              <w:tab/>
-            </w:r>
-            <w:r>
-              <w:rPr>
-                <w:noProof/>
-                <w:webHidden/>
-              </w:rPr>
-              <w:fldChar w:fldCharType="begin"/>
-            </w:r>
-            <w:r>
-              <w:rPr>
-                <w:noProof/>
-                <w:webHidden/>
-              </w:rPr>
-              <w:instrText xml:space="preserve"> PAGEREF _Toc445474981 \h </w:instrText>
-            </w:r>
-            <w:r>
-              <w:rPr>
-                <w:noProof/>
-                <w:webHidden/>
-              </w:rPr>
-            </w:r>
-            <w:r>
-              <w:rPr>
-                <w:noProof/>
-                <w:webHidden/>
-              </w:rPr>
-              <w:fldChar w:fldCharType="separate"/>
-            </w:r>
-            <w:r>
-              <w:rPr>
-                <w:noProof/>
-                <w:webHidden/>
-              </w:rPr>
-              <w:t>8</w:t>
-            </w:r>
-            <w:r>
-              <w:rPr>
-                <w:noProof/>
-                <w:webHidden/>
-              </w:rPr>
-              <w:fldChar w:fldCharType="end"/>
-            </w:r>
-          </w:hyperlink>
-        </w:p>
-        <w:p>
-          <w:pPr>
-            <w:pStyle w:val="TOC2"/>
-            <w:tabs>
-              <w:tab w:val="left" w:pos="660"/>
-              <w:tab w:val="right" w:leader="dot" w:pos="9350"/>
-            </w:tabs>
-            <w:rPr>
-              <w:noProof/>
-              <w:lang w:eastAsia="en-CA"/>
-            </w:rPr>
-          </w:pPr>
-          <w:hyperlink w:anchor="_Toc445474982" w:history="1">
-            <w:r>
-              <w:rPr>
-                <w:rStyle w:val="Hyperlink"/>
-                <w:noProof/>
-              </w:rPr>
-              <w:t>X.</w:t>
-            </w:r>
-            <w:r>
-              <w:rPr>
-                <w:noProof/>
-                <w:lang w:eastAsia="en-CA"/>
-              </w:rPr>
-              <w:tab/>
-            </w:r>
-            <w:r>
-              <w:rPr>
-                <w:rStyle w:val="Hyperlink"/>
-                <w:noProof/>
-              </w:rPr>
-              <w:t>Art/Multimedia Index</w:t>
-            </w:r>
-            <w:r>
-              <w:rPr>
-                <w:noProof/>
-                <w:webHidden/>
-              </w:rPr>
-              <w:tab/>
-            </w:r>
-            <w:r>
-              <w:rPr>
-                <w:noProof/>
-                <w:webHidden/>
-              </w:rPr>
-              <w:fldChar w:fldCharType="begin"/>
-            </w:r>
-            <w:r>
-              <w:rPr>
-                <w:noProof/>
-                <w:webHidden/>
-              </w:rPr>
-              <w:instrText xml:space="preserve"> PAGEREF _Toc445474982 \h </w:instrText>
-            </w:r>
-            <w:r>
-              <w:rPr>
-                <w:noProof/>
-                <w:webHidden/>
-              </w:rPr>
-            </w:r>
-            <w:r>
-              <w:rPr>
-                <w:noProof/>
-                <w:webHidden/>
-              </w:rPr>
-              <w:fldChar w:fldCharType="separate"/>
-            </w:r>
-            <w:r>
-              <w:rPr>
-                <w:noProof/>
-                <w:webHidden/>
-              </w:rPr>
-              <w:t>8</w:t>
+              <w:t>9</w:t>
             </w:r>
             <w:r>
               <w:rPr>
@@ -1817,6 +1864,78 @@
         </w:rPr>
         <w:t>Added Company Logo, Name of game</w:t>
       </w:r>
+    </w:p>
+    <w:p>
+      <w:pPr>
+        <w:rPr>
+          <w:sz w:val="24"/>
+          <w:szCs w:val="24"/>
+        </w:rPr>
+      </w:pPr>
+      <w:r>
+        <w:rPr>
+          <w:b/>
+          <w:sz w:val="24"/>
+          <w:szCs w:val="24"/>
+        </w:rPr>
+        <w:t>03/09/2016</w:t>
+      </w:r>
+      <w:r>
+        <w:rPr>
+          <w:sz w:val="24"/>
+          <w:szCs w:val="24"/>
+        </w:rPr>
+        <w:t xml:space="preserve"> </w:t>
+      </w:r>
+    </w:p>
+    <w:p>
+      <w:pPr>
+        <w:pStyle w:val="ListParagraph"/>
+        <w:numPr>
+          <w:ilvl w:val="0"/>
+          <w:numId w:val="4"/>
+        </w:numPr>
+        <w:rPr>
+          <w:sz w:val="24"/>
+          <w:szCs w:val="24"/>
+        </w:rPr>
+      </w:pPr>
+      <w:r>
+        <w:rPr>
+          <w:sz w:val="24"/>
+          <w:szCs w:val="24"/>
+        </w:rPr>
+        <w:t xml:space="preserve">Added </w:t>
+      </w:r>
+      <w:r>
+        <w:rPr>
+          <w:sz w:val="24"/>
+          <w:szCs w:val="24"/>
+        </w:rPr>
+        <w:t>Screen Description for In-Game screen</w:t>
+      </w:r>
+    </w:p>
+    <w:p>
+      <w:pPr>
+        <w:ind w:left="720"/>
+        <w:rPr>
+          <w:sz w:val="24"/>
+          <w:szCs w:val="24"/>
+        </w:rPr>
+      </w:pPr>
+    </w:p>
+    <w:p>
+      <w:pPr>
+        <w:pStyle w:val="ListParagraph"/>
+        <w:numPr>
+          <w:ilvl w:val="0"/>
+          <w:numId w:val="4"/>
+        </w:numPr>
+        <w:rPr>
+          <w:sz w:val="24"/>
+          <w:szCs w:val="24"/>
+        </w:rPr>
+      </w:pPr>
       <w:r>
         <w:rPr>
           <w:sz w:val="24"/>
@@ -1835,7 +1954,7 @@
           <w:u w:val="single"/>
         </w:rPr>
       </w:pPr>
-      <w:bookmarkStart w:id="0" w:name="_Toc444543398"/>
+      <w:bookmarkStart w:id="1" w:name="_Toc444543398"/>
       <w:r>
         <w:rPr>
           <w:b/>
@@ -1846,7 +1965,7 @@
         <w:lastRenderedPageBreak/>
         <w:t>Game Description</w:t>
       </w:r>
-      <w:bookmarkEnd w:id="0"/>
+      <w:bookmarkEnd w:id="1"/>
     </w:p>
     <w:p>
       <w:pPr>
@@ -1856,13 +1975,13 @@
           <w:numId w:val="1"/>
         </w:numPr>
       </w:pPr>
-      <w:bookmarkStart w:id="1" w:name="_Toc444543399"/>
-      <w:bookmarkStart w:id="2" w:name="_Toc445474973"/>
+      <w:bookmarkStart w:id="2" w:name="_Toc444543399"/>
+      <w:bookmarkStart w:id="3" w:name="_Toc446103743"/>
       <w:r>
         <w:t>Game Overview</w:t>
       </w:r>
-      <w:bookmarkEnd w:id="1"/>
       <w:bookmarkEnd w:id="2"/>
+      <w:bookmarkEnd w:id="3"/>
       <w:r>
         <w:t xml:space="preserve"> </w:t>
       </w:r>
@@ -1908,11 +2027,11 @@
           <w:numId w:val="1"/>
         </w:numPr>
       </w:pPr>
-      <w:bookmarkStart w:id="3" w:name="_Toc445474974"/>
+      <w:bookmarkStart w:id="4" w:name="_Toc446103744"/>
       <w:r>
         <w:t>Game Mechanics</w:t>
       </w:r>
-      <w:bookmarkEnd w:id="3"/>
+      <w:bookmarkEnd w:id="4"/>
     </w:p>
     <w:p>
       <w:pPr>
@@ -1947,11 +2066,11 @@
           <w:numId w:val="1"/>
         </w:numPr>
       </w:pPr>
-      <w:bookmarkStart w:id="4" w:name="_Toc445474975"/>
+      <w:bookmarkStart w:id="5" w:name="_Toc446103745"/>
       <w:r>
         <w:t>Controls</w:t>
       </w:r>
-      <w:bookmarkEnd w:id="4"/>
+      <w:bookmarkEnd w:id="5"/>
       <w:r>
         <w:t xml:space="preserve"> </w:t>
       </w:r>
@@ -2385,12 +2504,12 @@
           <w:numId w:val="1"/>
         </w:numPr>
       </w:pPr>
-      <w:bookmarkStart w:id="5" w:name="_Toc445474976"/>
+      <w:bookmarkStart w:id="6" w:name="_Toc446103746"/>
       <w:r>
         <w:lastRenderedPageBreak/>
         <w:t>Interface Sketch</w:t>
       </w:r>
-      <w:bookmarkEnd w:id="5"/>
+      <w:bookmarkEnd w:id="6"/>
       <w:r>
         <w:t xml:space="preserve"> </w:t>
       </w:r>
@@ -2407,7 +2526,7 @@
       <w:r>
         <w:rPr>
           <w:noProof/>
-          <w:lang w:eastAsia="ko-KR"/>
+          <w:lang w:eastAsia="en-CA"/>
         </w:rPr>
         <w:drawing>
           <wp:inline distT="0" distB="0" distL="0" distR="0" wp14:anchorId="06F719E6" wp14:editId="2E162125">
@@ -2468,7 +2587,7 @@
       <w:r>
         <w:rPr>
           <w:noProof/>
-          <w:lang w:eastAsia="ko-KR"/>
+          <w:lang w:eastAsia="en-CA"/>
         </w:rPr>
         <w:drawing>
           <wp:inline distT="0" distB="0" distL="0" distR="0" wp14:anchorId="44CAAE7E" wp14:editId="16E90171">
@@ -2528,7 +2647,7 @@
       <w:r>
         <w:rPr>
           <w:noProof/>
-          <w:lang w:eastAsia="ko-KR"/>
+          <w:lang w:eastAsia="en-CA"/>
         </w:rPr>
         <w:drawing>
           <wp:inline distT="0" distB="0" distL="0" distR="0" wp14:anchorId="07138422" wp14:editId="2B6006B6">
@@ -2575,13 +2694,62 @@
           <w:numId w:val="1"/>
         </w:numPr>
       </w:pPr>
-      <w:bookmarkStart w:id="6" w:name="_Toc445474977"/>
-      <w:r>
-        <w:t>Screen Descriptions – Will be included later</w:t>
-      </w:r>
-      <w:bookmarkEnd w:id="6"/>
+      <w:bookmarkStart w:id="7" w:name="_Toc446103747"/>
+      <w:r>
+        <w:t>Screen Descriptions</w:t>
+      </w:r>
+      <w:bookmarkEnd w:id="7"/>
       <w:r>
         <w:t xml:space="preserve"> </w:t>
+      </w:r>
+    </w:p>
+    <w:p>
+      <w:r>
+        <w:t>Game Screen:</w:t>
+      </w:r>
+    </w:p>
+    <w:p>
+      <w:r>
+        <w:rPr>
+          <w:noProof/>
+          <w:lang w:eastAsia="en-CA"/>
+        </w:rPr>
+        <w:lastRenderedPageBreak/>
+        <w:drawing>
+          <wp:inline distT="0" distB="0" distL="0" distR="0" wp14:anchorId="390B51DF" wp14:editId="0E5FA1D9">
+            <wp:extent cx="5943600" cy="4385945"/>
+            <wp:effectExtent l="0" t="0" r="0" b="0"/>
+            <wp:docPr id="11" name="Picture 11"/>
+            <wp:cNvGraphicFramePr>
+              <a:graphicFrameLocks xmlns:a="http://schemas.openxmlformats.org/drawingml/2006/main" noChangeAspect="1"/>
+            </wp:cNvGraphicFramePr>
+            <a:graphic xmlns:a="http://schemas.openxmlformats.org/drawingml/2006/main">
+              <a:graphicData uri="http://schemas.openxmlformats.org/drawingml/2006/picture">
+                <pic:pic xmlns:pic="http://schemas.openxmlformats.org/drawingml/2006/picture">
+                  <pic:nvPicPr>
+                    <pic:cNvPr id="1" name=""/>
+                    <pic:cNvPicPr/>
+                  </pic:nvPicPr>
+                  <pic:blipFill>
+                    <a:blip r:embed="rId16"/>
+                    <a:stretch>
+                      <a:fillRect/>
+                    </a:stretch>
+                  </pic:blipFill>
+                  <pic:spPr>
+                    <a:xfrm>
+                      <a:off x="0" y="0"/>
+                      <a:ext cx="5943600" cy="4385945"/>
+                    </a:xfrm>
+                    <a:prstGeom prst="rect">
+                      <a:avLst/>
+                    </a:prstGeom>
+                  </pic:spPr>
+                </pic:pic>
+              </a:graphicData>
+            </a:graphic>
+          </wp:inline>
+        </w:drawing>
       </w:r>
     </w:p>
     <w:p>
@@ -2592,11 +2760,11 @@
           <w:numId w:val="1"/>
         </w:numPr>
       </w:pPr>
-      <w:bookmarkStart w:id="7" w:name="_Toc445474978"/>
+      <w:bookmarkStart w:id="8" w:name="_Toc446103748"/>
       <w:r>
         <w:t>Characters</w:t>
       </w:r>
-      <w:bookmarkEnd w:id="7"/>
+      <w:bookmarkEnd w:id="8"/>
       <w:r>
         <w:t xml:space="preserve"> </w:t>
       </w:r>
@@ -2617,11 +2785,11 @@
           <w:numId w:val="1"/>
         </w:numPr>
       </w:pPr>
-      <w:bookmarkStart w:id="8" w:name="_Toc445474979"/>
+      <w:bookmarkStart w:id="9" w:name="_Toc446103749"/>
       <w:r>
         <w:t>Enemies</w:t>
       </w:r>
-      <w:bookmarkEnd w:id="8"/>
+      <w:bookmarkEnd w:id="9"/>
       <w:r>
         <w:t xml:space="preserve"> </w:t>
       </w:r>
@@ -2779,30 +2947,30 @@
           <w:numId w:val="1"/>
         </w:numPr>
       </w:pPr>
-      <w:bookmarkStart w:id="9" w:name="_Toc445474980"/>
-      <w:r>
+      <w:bookmarkStart w:id="10" w:name="_Toc446103750"/>
+      <w:r>
+        <w:t>Scoring</w:t>
+      </w:r>
+      <w:bookmarkEnd w:id="10"/>
+      <w:r>
+        <w:t xml:space="preserve"> </w:t>
+      </w:r>
+    </w:p>
+    <w:p>
+      <w:pPr>
+        <w:rPr>
+          <w:i/>
+          <w:sz w:val="24"/>
+          <w:szCs w:val="24"/>
+        </w:rPr>
+      </w:pPr>
+      <w:r>
+        <w:rPr>
+          <w:i/>
+          <w:sz w:val="24"/>
+          <w:szCs w:val="24"/>
+        </w:rPr>
         <w:lastRenderedPageBreak/>
-        <w:t>Scoring</w:t>
-      </w:r>
-      <w:bookmarkEnd w:id="9"/>
-      <w:r>
-        <w:t xml:space="preserve"> </w:t>
-      </w:r>
-    </w:p>
-    <w:p>
-      <w:pPr>
-        <w:rPr>
-          <w:i/>
-          <w:sz w:val="24"/>
-          <w:szCs w:val="24"/>
-        </w:rPr>
-      </w:pPr>
-      <w:r>
-        <w:rPr>
-          <w:i/>
-          <w:sz w:val="24"/>
-          <w:szCs w:val="24"/>
-        </w:rPr>
         <w:t xml:space="preserve">Scoring is calculated based on what you interact and collide with. </w:t>
       </w:r>
     </w:p>
@@ -2905,11 +3073,11 @@
           <w:numId w:val="1"/>
         </w:numPr>
       </w:pPr>
-      <w:bookmarkStart w:id="10" w:name="_Toc445474981"/>
+      <w:bookmarkStart w:id="11" w:name="_Toc446103751"/>
       <w:r>
         <w:t>Sound Index</w:t>
       </w:r>
-      <w:bookmarkEnd w:id="10"/>
+      <w:bookmarkEnd w:id="11"/>
     </w:p>
     <w:tbl>
       <w:tblPr>
@@ -3011,11 +3179,11 @@
           <w:numId w:val="1"/>
         </w:numPr>
       </w:pPr>
-      <w:bookmarkStart w:id="11" w:name="_Toc445474982"/>
+      <w:bookmarkStart w:id="12" w:name="_Toc446103752"/>
       <w:r>
         <w:t>Art/Multimedia Index</w:t>
       </w:r>
-      <w:bookmarkEnd w:id="11"/>
+      <w:bookmarkEnd w:id="12"/>
     </w:p>
     <w:tbl>
       <w:tblPr>
@@ -3058,73 +3226,13 @@
             <w:r>
               <w:rPr>
                 <w:noProof/>
-                <w:lang w:eastAsia="ko-KR"/>
+                <w:lang w:eastAsia="en-CA"/>
               </w:rPr>
               <w:drawing>
                 <wp:inline distT="0" distB="0" distL="0" distR="0" wp14:anchorId="42ED4AD1" wp14:editId="0B90E4C6">
                   <wp:extent cx="485775" cy="485775"/>
                   <wp:effectExtent l="0" t="0" r="9525" b="9525"/>
                   <wp:docPr id="5" name="Picture 5"/>
-                  <wp:cNvGraphicFramePr>
-                    <a:graphicFrameLocks xmlns:a="http://schemas.openxmlformats.org/drawingml/2006/main" noChangeAspect="1"/>
-                  </wp:cNvGraphicFramePr>
-                  <a:graphic xmlns:a="http://schemas.openxmlformats.org/drawingml/2006/main">
-                    <a:graphicData uri="http://schemas.openxmlformats.org/drawingml/2006/picture">
-                      <pic:pic xmlns:pic="http://schemas.openxmlformats.org/drawingml/2006/picture">
-                        <pic:nvPicPr>
-                          <pic:cNvPr id="1" name=""/>
-                          <pic:cNvPicPr/>
-                        </pic:nvPicPr>
-                        <pic:blipFill>
-                          <a:blip r:embed="rId16"/>
-                          <a:stretch>
-                            <a:fillRect/>
-                          </a:stretch>
-                        </pic:blipFill>
-                        <pic:spPr>
-                          <a:xfrm>
-                            <a:off x="0" y="0"/>
-                            <a:ext cx="485775" cy="485775"/>
-                          </a:xfrm>
-                          <a:prstGeom prst="rect">
-                            <a:avLst/>
-                          </a:prstGeom>
-                        </pic:spPr>
-                      </pic:pic>
-                    </a:graphicData>
-                  </a:graphic>
-                </wp:inline>
-              </w:drawing>
-            </w:r>
-          </w:p>
-        </w:tc>
-        <w:tc>
-          <w:tcPr>
-            <w:tcW w:w="8010" w:type="dxa"/>
-          </w:tcPr>
-          <w:p>
-            <w:r>
-              <w:t>Basket.jpg</w:t>
-            </w:r>
-          </w:p>
-        </w:tc>
-      </w:tr>
-      <w:tr>
-        <w:tc>
-          <w:tcPr>
-            <w:tcW w:w="1368" w:type="dxa"/>
-          </w:tcPr>
-          <w:p>
-            <w:r>
-              <w:rPr>
-                <w:noProof/>
-                <w:lang w:eastAsia="ko-KR"/>
-              </w:rPr>
-              <w:drawing>
-                <wp:inline distT="0" distB="0" distL="0" distR="0" wp14:anchorId="75D0BE43" wp14:editId="45F9DCB7">
-                  <wp:extent cx="466725" cy="477097"/>
-                  <wp:effectExtent l="0" t="0" r="0" b="0"/>
-                  <wp:docPr id="13" name="Picture 13"/>
                   <wp:cNvGraphicFramePr>
                     <a:graphicFrameLocks xmlns:a="http://schemas.openxmlformats.org/drawingml/2006/main" noChangeAspect="1"/>
                   </wp:cNvGraphicFramePr>
@@ -3144,7 +3252,7 @@
                         <pic:spPr>
                           <a:xfrm>
                             <a:off x="0" y="0"/>
-                            <a:ext cx="469100" cy="479525"/>
+                            <a:ext cx="485775" cy="485775"/>
                           </a:xfrm>
                           <a:prstGeom prst="rect">
                             <a:avLst/>
@@ -3164,7 +3272,7 @@
           </w:tcPr>
           <w:p>
             <w:r>
-              <w:t>Background.jpg</w:t>
+              <w:t>Basket.jpg</w:t>
             </w:r>
           </w:p>
         </w:tc>
@@ -3178,13 +3286,13 @@
             <w:r>
               <w:rPr>
                 <w:noProof/>
-                <w:lang w:eastAsia="ko-KR"/>
+                <w:lang w:eastAsia="en-CA"/>
               </w:rPr>
               <w:drawing>
-                <wp:inline distT="0" distB="0" distL="0" distR="0" wp14:anchorId="2066DAB8" wp14:editId="060CF478">
-                  <wp:extent cx="493143" cy="466725"/>
-                  <wp:effectExtent l="0" t="0" r="2540" b="0"/>
-                  <wp:docPr id="6" name="Picture 6"/>
+                <wp:inline distT="0" distB="0" distL="0" distR="0" wp14:anchorId="75D0BE43" wp14:editId="45F9DCB7">
+                  <wp:extent cx="466725" cy="477097"/>
+                  <wp:effectExtent l="0" t="0" r="0" b="0"/>
+                  <wp:docPr id="13" name="Picture 13"/>
                   <wp:cNvGraphicFramePr>
                     <a:graphicFrameLocks xmlns:a="http://schemas.openxmlformats.org/drawingml/2006/main" noChangeAspect="1"/>
                   </wp:cNvGraphicFramePr>
@@ -3204,7 +3312,7 @@
                         <pic:spPr>
                           <a:xfrm>
                             <a:off x="0" y="0"/>
-                            <a:ext cx="495430" cy="468889"/>
+                            <a:ext cx="469100" cy="479525"/>
                           </a:xfrm>
                           <a:prstGeom prst="rect">
                             <a:avLst/>
@@ -3224,7 +3332,7 @@
           </w:tcPr>
           <w:p>
             <w:r>
-              <w:t>Berry.jpg</w:t>
+              <w:t>Background.jpg</w:t>
             </w:r>
           </w:p>
         </w:tc>
@@ -3238,13 +3346,13 @@
             <w:r>
               <w:rPr>
                 <w:noProof/>
-                <w:lang w:eastAsia="ko-KR"/>
+                <w:lang w:eastAsia="en-CA"/>
               </w:rPr>
               <w:drawing>
-                <wp:inline distT="0" distB="0" distL="0" distR="0" wp14:anchorId="1948DABC" wp14:editId="53202C27">
-                  <wp:extent cx="495300" cy="476250"/>
-                  <wp:effectExtent l="0" t="0" r="0" b="0"/>
-                  <wp:docPr id="7" name="Picture 7"/>
+                <wp:inline distT="0" distB="0" distL="0" distR="0" wp14:anchorId="2066DAB8" wp14:editId="060CF478">
+                  <wp:extent cx="493143" cy="466725"/>
+                  <wp:effectExtent l="0" t="0" r="2540" b="0"/>
+                  <wp:docPr id="6" name="Picture 6"/>
                   <wp:cNvGraphicFramePr>
                     <a:graphicFrameLocks xmlns:a="http://schemas.openxmlformats.org/drawingml/2006/main" noChangeAspect="1"/>
                   </wp:cNvGraphicFramePr>
@@ -3264,7 +3372,7 @@
                         <pic:spPr>
                           <a:xfrm>
                             <a:off x="0" y="0"/>
-                            <a:ext cx="495300" cy="476250"/>
+                            <a:ext cx="495430" cy="468889"/>
                           </a:xfrm>
                           <a:prstGeom prst="rect">
                             <a:avLst/>
@@ -3284,7 +3392,7 @@
           </w:tcPr>
           <w:p>
             <w:r>
-              <w:t>Fallingbranch.jpg</w:t>
+              <w:t>Berry.jpg</w:t>
             </w:r>
           </w:p>
         </w:tc>
@@ -3298,13 +3406,13 @@
             <w:r>
               <w:rPr>
                 <w:noProof/>
-                <w:lang w:eastAsia="ko-KR"/>
+                <w:lang w:eastAsia="en-CA"/>
               </w:rPr>
               <w:drawing>
-                <wp:inline distT="0" distB="0" distL="0" distR="0" wp14:anchorId="021ADFC6" wp14:editId="1F408506">
-                  <wp:extent cx="485775" cy="485775"/>
-                  <wp:effectExtent l="0" t="0" r="9525" b="9525"/>
-                  <wp:docPr id="12" name="Picture 12"/>
+                <wp:inline distT="0" distB="0" distL="0" distR="0" wp14:anchorId="1948DABC" wp14:editId="53202C27">
+                  <wp:extent cx="495300" cy="476250"/>
+                  <wp:effectExtent l="0" t="0" r="0" b="0"/>
+                  <wp:docPr id="7" name="Picture 7"/>
                   <wp:cNvGraphicFramePr>
                     <a:graphicFrameLocks xmlns:a="http://schemas.openxmlformats.org/drawingml/2006/main" noChangeAspect="1"/>
                   </wp:cNvGraphicFramePr>
@@ -3324,7 +3432,7 @@
                         <pic:spPr>
                           <a:xfrm>
                             <a:off x="0" y="0"/>
-                            <a:ext cx="485775" cy="485775"/>
+                            <a:ext cx="495300" cy="476250"/>
                           </a:xfrm>
                           <a:prstGeom prst="rect">
                             <a:avLst/>
@@ -3344,7 +3452,7 @@
           </w:tcPr>
           <w:p>
             <w:r>
-              <w:t>Floor.jpg</w:t>
+              <w:t>Fallingbranch.jpg</w:t>
             </w:r>
           </w:p>
         </w:tc>
@@ -3358,13 +3466,13 @@
             <w:r>
               <w:rPr>
                 <w:noProof/>
-                <w:lang w:eastAsia="ko-KR"/>
+                <w:lang w:eastAsia="en-CA"/>
               </w:rPr>
               <w:drawing>
-                <wp:inline distT="0" distB="0" distL="0" distR="0" wp14:anchorId="31DD440E" wp14:editId="61C6EE51">
-                  <wp:extent cx="476250" cy="495300"/>
-                  <wp:effectExtent l="0" t="0" r="0" b="0"/>
-                  <wp:docPr id="10" name="Picture 10"/>
+                <wp:inline distT="0" distB="0" distL="0" distR="0" wp14:anchorId="021ADFC6" wp14:editId="1F408506">
+                  <wp:extent cx="485775" cy="485775"/>
+                  <wp:effectExtent l="0" t="0" r="9525" b="9525"/>
+                  <wp:docPr id="12" name="Picture 12"/>
                   <wp:cNvGraphicFramePr>
                     <a:graphicFrameLocks xmlns:a="http://schemas.openxmlformats.org/drawingml/2006/main" noChangeAspect="1"/>
                   </wp:cNvGraphicFramePr>
@@ -3384,7 +3492,7 @@
                         <pic:spPr>
                           <a:xfrm>
                             <a:off x="0" y="0"/>
-                            <a:ext cx="476250" cy="495300"/>
+                            <a:ext cx="485775" cy="485775"/>
                           </a:xfrm>
                           <a:prstGeom prst="rect">
                             <a:avLst/>
@@ -3404,7 +3512,7 @@
           </w:tcPr>
           <w:p>
             <w:r>
-              <w:t>Rabbit.jpg</w:t>
+              <w:t>Floor.jpg</w:t>
             </w:r>
           </w:p>
         </w:tc>
@@ -3418,13 +3526,13 @@
             <w:r>
               <w:rPr>
                 <w:noProof/>
-                <w:lang w:eastAsia="ko-KR"/>
+                <w:lang w:eastAsia="en-CA"/>
               </w:rPr>
               <w:drawing>
-                <wp:inline distT="0" distB="0" distL="0" distR="0" wp14:anchorId="438D9BE9" wp14:editId="63A0D295">
-                  <wp:extent cx="455930" cy="476193"/>
-                  <wp:effectExtent l="0" t="0" r="1270" b="635"/>
-                  <wp:docPr id="9" name="Picture 9"/>
+                <wp:inline distT="0" distB="0" distL="0" distR="0" wp14:anchorId="31DD440E" wp14:editId="61C6EE51">
+                  <wp:extent cx="476250" cy="495300"/>
+                  <wp:effectExtent l="0" t="0" r="0" b="0"/>
+                  <wp:docPr id="10" name="Picture 10"/>
                   <wp:cNvGraphicFramePr>
                     <a:graphicFrameLocks xmlns:a="http://schemas.openxmlformats.org/drawingml/2006/main" noChangeAspect="1"/>
                   </wp:cNvGraphicFramePr>
@@ -3444,7 +3552,7 @@
                         <pic:spPr>
                           <a:xfrm>
                             <a:off x="0" y="0"/>
-                            <a:ext cx="456038" cy="476306"/>
+                            <a:ext cx="476250" cy="495300"/>
                           </a:xfrm>
                           <a:prstGeom prst="rect">
                             <a:avLst/>
@@ -3464,12 +3572,8 @@
           </w:tcPr>
           <w:p>
             <w:r>
-              <w:t>Rock.jpg</w:t>
-            </w:r>
-          </w:p>
-          <w:p>
-            <w:bookmarkStart w:id="12" w:name="_GoBack"/>
-            <w:bookmarkEnd w:id="12"/>
+              <w:t>Rabbit.jpg</w:t>
+            </w:r>
           </w:p>
         </w:tc>
       </w:tr>
@@ -3482,13 +3586,13 @@
             <w:r>
               <w:rPr>
                 <w:noProof/>
-                <w:lang w:eastAsia="ko-KR"/>
+                <w:lang w:eastAsia="en-CA"/>
               </w:rPr>
               <w:drawing>
-                <wp:inline distT="0" distB="0" distL="0" distR="0" wp14:anchorId="6B8EAE6E" wp14:editId="759BF006">
-                  <wp:extent cx="466725" cy="476250"/>
-                  <wp:effectExtent l="0" t="0" r="9525" b="0"/>
-                  <wp:docPr id="8" name="Picture 8"/>
+                <wp:inline distT="0" distB="0" distL="0" distR="0" wp14:anchorId="438D9BE9" wp14:editId="63A0D295">
+                  <wp:extent cx="455930" cy="476193"/>
+                  <wp:effectExtent l="0" t="0" r="1270" b="635"/>
+                  <wp:docPr id="9" name="Picture 9"/>
                   <wp:cNvGraphicFramePr>
                     <a:graphicFrameLocks xmlns:a="http://schemas.openxmlformats.org/drawingml/2006/main" noChangeAspect="1"/>
                   </wp:cNvGraphicFramePr>
@@ -3508,6 +3612,67 @@
                         <pic:spPr>
                           <a:xfrm>
                             <a:off x="0" y="0"/>
+                            <a:ext cx="456038" cy="476306"/>
+                          </a:xfrm>
+                          <a:prstGeom prst="rect">
+                            <a:avLst/>
+                          </a:prstGeom>
+                        </pic:spPr>
+                      </pic:pic>
+                    </a:graphicData>
+                  </a:graphic>
+                </wp:inline>
+              </w:drawing>
+            </w:r>
+          </w:p>
+        </w:tc>
+        <w:tc>
+          <w:tcPr>
+            <w:tcW w:w="8010" w:type="dxa"/>
+          </w:tcPr>
+          <w:p>
+            <w:r>
+              <w:t>Rock.jpg</w:t>
+            </w:r>
+          </w:p>
+          <w:p/>
+        </w:tc>
+      </w:tr>
+      <w:tr>
+        <w:tc>
+          <w:tcPr>
+            <w:tcW w:w="1368" w:type="dxa"/>
+          </w:tcPr>
+          <w:p>
+            <w:r>
+              <w:rPr>
+                <w:noProof/>
+                <w:lang w:eastAsia="en-CA"/>
+              </w:rPr>
+              <w:drawing>
+                <wp:inline distT="0" distB="0" distL="0" distR="0" wp14:anchorId="6B8EAE6E" wp14:editId="759BF006">
+                  <wp:extent cx="466725" cy="476250"/>
+                  <wp:effectExtent l="0" t="0" r="9525" b="0"/>
+                  <wp:docPr id="8" name="Picture 8"/>
+                  <wp:cNvGraphicFramePr>
+                    <a:graphicFrameLocks xmlns:a="http://schemas.openxmlformats.org/drawingml/2006/main" noChangeAspect="1"/>
+                  </wp:cNvGraphicFramePr>
+                  <a:graphic xmlns:a="http://schemas.openxmlformats.org/drawingml/2006/main">
+                    <a:graphicData uri="http://schemas.openxmlformats.org/drawingml/2006/picture">
+                      <pic:pic xmlns:pic="http://schemas.openxmlformats.org/drawingml/2006/picture">
+                        <pic:nvPicPr>
+                          <pic:cNvPr id="1" name=""/>
+                          <pic:cNvPicPr/>
+                        </pic:nvPicPr>
+                        <pic:blipFill>
+                          <a:blip r:embed="rId24"/>
+                          <a:stretch>
+                            <a:fillRect/>
+                          </a:stretch>
+                        </pic:blipFill>
+                        <pic:spPr>
+                          <a:xfrm>
+                            <a:off x="0" y="0"/>
                             <a:ext cx="466725" cy="476250"/>
                           </a:xfrm>
                           <a:prstGeom prst="rect">
@@ -3542,9 +3707,8 @@
             <w:r>
               <w:rPr>
                 <w:noProof/>
-                <w:lang w:eastAsia="ko-KR"/>
-              </w:rPr>
-              <w:lastRenderedPageBreak/>
+                <w:lang w:eastAsia="en-CA"/>
+              </w:rPr>
               <w:drawing>
                 <wp:inline distT="0" distB="0" distL="0" distR="0">
                   <wp:extent cx="480060" cy="480060"/>
@@ -3561,7 +3725,7 @@
                           <pic:cNvPicPr/>
                         </pic:nvPicPr>
                         <pic:blipFill>
-                          <a:blip r:embed="rId24" cstate="print">
+                          <a:blip r:embed="rId25" cstate="print">
                             <a:extLst>
                               <a:ext uri="{28A0092B-C50C-407E-A947-70E740481C1C}">
                                 <a14:useLocalDpi xmlns:a14="http://schemas.microsoft.com/office/drawing/2010/main" val="0"/>
@@ -3603,10 +3767,10 @@
     </w:tbl>
     <w:p/>
     <w:sectPr>
-      <w:headerReference w:type="even" r:id="rId25"/>
-      <w:headerReference w:type="default" r:id="rId26"/>
-      <w:footerReference w:type="even" r:id="rId27"/>
-      <w:footerReference w:type="default" r:id="rId28"/>
+      <w:headerReference w:type="even" r:id="rId26"/>
+      <w:headerReference w:type="default" r:id="rId27"/>
+      <w:footerReference w:type="even" r:id="rId28"/>
+      <w:footerReference w:type="default" r:id="rId29"/>
       <w:pgSz w:w="12240" w:h="15840"/>
       <w:pgMar w:top="1440" w:right="1440" w:bottom="1440" w:left="1440" w:header="720" w:footer="720" w:gutter="0"/>
       <w:pgBorders w:offsetFrom="page">
@@ -3624,7 +3788,7 @@
 </file>
 
 <file path=word/endnotes.xml><?xml version="1.0" encoding="utf-8"?>
-<w:endnotes xmlns:wpc="http://schemas.microsoft.com/office/word/2010/wordprocessingCanvas" xmlns:cx="http://schemas.microsoft.com/office/drawing/2014/chartex" xmlns:cx1="http://schemas.microsoft.com/office/drawing/2015/9/8/chartex" xmlns:cx2="http://schemas.microsoft.com/office/drawing/2015/10/21/chartex" xmlns:mc="http://schemas.openxmlformats.org/markup-compatibility/2006" xmlns:o="urn:schemas-microsoft-com:office:office" xmlns:r="http://schemas.openxmlformats.org/officeDocument/2006/relationships" xmlns:m="http://schemas.openxmlformats.org/officeDocument/2006/math" xmlns:v="urn:schemas-microsoft-com:vml" xmlns:wp14="http://schemas.microsoft.com/office/word/2010/wordprocessingDrawing" xmlns:wp="http://schemas.openxmlformats.org/drawingml/2006/wordprocessingDrawing" xmlns:w10="urn:schemas-microsoft-com:office:word" xmlns:w="http://schemas.openxmlformats.org/wordprocessingml/2006/main" xmlns:w14="http://schemas.microsoft.com/office/word/2010/wordml" xmlns:w15="http://schemas.microsoft.com/office/word/2012/wordml" xmlns:w16se="http://schemas.microsoft.com/office/word/2015/wordml/symex" xmlns:wpg="http://schemas.microsoft.com/office/word/2010/wordprocessingGroup" xmlns:wpi="http://schemas.microsoft.com/office/word/2010/wordprocessingInk" xmlns:wne="http://schemas.microsoft.com/office/word/2006/wordml" xmlns:wps="http://schemas.microsoft.com/office/word/2010/wordprocessingShape" mc:Ignorable="w14 w15 w16se wp14">
+<w:endnotes xmlns:wpc="http://schemas.microsoft.com/office/word/2010/wordprocessingCanvas" xmlns:mc="http://schemas.openxmlformats.org/markup-compatibility/2006" xmlns:o="urn:schemas-microsoft-com:office:office" xmlns:r="http://schemas.openxmlformats.org/officeDocument/2006/relationships" xmlns:m="http://schemas.openxmlformats.org/officeDocument/2006/math" xmlns:v="urn:schemas-microsoft-com:vml" xmlns:wp14="http://schemas.microsoft.com/office/word/2010/wordprocessingDrawing" xmlns:wp="http://schemas.openxmlformats.org/drawingml/2006/wordprocessingDrawing" xmlns:w10="urn:schemas-microsoft-com:office:word" xmlns:w="http://schemas.openxmlformats.org/wordprocessingml/2006/main" xmlns:w14="http://schemas.microsoft.com/office/word/2010/wordml" xmlns:w15="http://schemas.microsoft.com/office/word/2012/wordml" xmlns:wpg="http://schemas.microsoft.com/office/word/2010/wordprocessingGroup" xmlns:wpi="http://schemas.microsoft.com/office/word/2010/wordprocessingInk" xmlns:wne="http://schemas.microsoft.com/office/word/2006/wordml" xmlns:wps="http://schemas.microsoft.com/office/word/2010/wordprocessingShape" mc:Ignorable="w14 w15 wp14">
   <w:endnote w:type="separator" w:id="-1">
     <w:p>
       <w:pPr>
@@ -3649,7 +3813,7 @@
 </file>
 
 <file path=word/footer1.xml><?xml version="1.0" encoding="utf-8"?>
-<w:ftr xmlns:wpc="http://schemas.microsoft.com/office/word/2010/wordprocessingCanvas" xmlns:cx="http://schemas.microsoft.com/office/drawing/2014/chartex" xmlns:cx1="http://schemas.microsoft.com/office/drawing/2015/9/8/chartex" xmlns:cx2="http://schemas.microsoft.com/office/drawing/2015/10/21/chartex" xmlns:mc="http://schemas.openxmlformats.org/markup-compatibility/2006" xmlns:o="urn:schemas-microsoft-com:office:office" xmlns:r="http://schemas.openxmlformats.org/officeDocument/2006/relationships" xmlns:m="http://schemas.openxmlformats.org/officeDocument/2006/math" xmlns:v="urn:schemas-microsoft-com:vml" xmlns:wp14="http://schemas.microsoft.com/office/word/2010/wordprocessingDrawing" xmlns:wp="http://schemas.openxmlformats.org/drawingml/2006/wordprocessingDrawing" xmlns:w10="urn:schemas-microsoft-com:office:word" xmlns:w="http://schemas.openxmlformats.org/wordprocessingml/2006/main" xmlns:w14="http://schemas.microsoft.com/office/word/2010/wordml" xmlns:w15="http://schemas.microsoft.com/office/word/2012/wordml" xmlns:w16se="http://schemas.microsoft.com/office/word/2015/wordml/symex" xmlns:wpg="http://schemas.microsoft.com/office/word/2010/wordprocessingGroup" xmlns:wpi="http://schemas.microsoft.com/office/word/2010/wordprocessingInk" xmlns:wne="http://schemas.microsoft.com/office/word/2006/wordml" xmlns:wps="http://schemas.microsoft.com/office/word/2010/wordprocessingShape" mc:Ignorable="w14 w15 w16se wp14">
+<w:ftr xmlns:wpc="http://schemas.microsoft.com/office/word/2010/wordprocessingCanvas" xmlns:mc="http://schemas.openxmlformats.org/markup-compatibility/2006" xmlns:o="urn:schemas-microsoft-com:office:office" xmlns:r="http://schemas.openxmlformats.org/officeDocument/2006/relationships" xmlns:m="http://schemas.openxmlformats.org/officeDocument/2006/math" xmlns:v="urn:schemas-microsoft-com:vml" xmlns:wp14="http://schemas.microsoft.com/office/word/2010/wordprocessingDrawing" xmlns:wp="http://schemas.openxmlformats.org/drawingml/2006/wordprocessingDrawing" xmlns:w10="urn:schemas-microsoft-com:office:word" xmlns:w="http://schemas.openxmlformats.org/wordprocessingml/2006/main" xmlns:w14="http://schemas.microsoft.com/office/word/2010/wordml" xmlns:w15="http://schemas.microsoft.com/office/word/2012/wordml" xmlns:wpg="http://schemas.microsoft.com/office/word/2010/wordprocessingGroup" xmlns:wpi="http://schemas.microsoft.com/office/word/2010/wordprocessingInk" xmlns:wne="http://schemas.microsoft.com/office/word/2006/wordml" xmlns:wps="http://schemas.microsoft.com/office/word/2010/wordprocessingShape" mc:Ignorable="w14 w15 wp14">
   <w:p>
     <w:pPr>
       <w:pStyle w:val="Footer"/>
@@ -3707,7 +3871,7 @@
         <w:rFonts w:asciiTheme="majorHAnsi" w:hAnsiTheme="majorHAnsi"/>
         <w:noProof/>
       </w:rPr>
-      <w:t>8</w:t>
+      <w:t>2</w:t>
     </w:r>
     <w:r>
       <w:rPr>
@@ -3726,7 +3890,7 @@
 </file>
 
 <file path=word/footer2.xml><?xml version="1.0" encoding="utf-8"?>
-<w:ftr xmlns:wpc="http://schemas.microsoft.com/office/word/2010/wordprocessingCanvas" xmlns:cx="http://schemas.microsoft.com/office/drawing/2014/chartex" xmlns:cx1="http://schemas.microsoft.com/office/drawing/2015/9/8/chartex" xmlns:cx2="http://schemas.microsoft.com/office/drawing/2015/10/21/chartex" xmlns:mc="http://schemas.openxmlformats.org/markup-compatibility/2006" xmlns:o="urn:schemas-microsoft-com:office:office" xmlns:r="http://schemas.openxmlformats.org/officeDocument/2006/relationships" xmlns:m="http://schemas.openxmlformats.org/officeDocument/2006/math" xmlns:v="urn:schemas-microsoft-com:vml" xmlns:wp14="http://schemas.microsoft.com/office/word/2010/wordprocessingDrawing" xmlns:wp="http://schemas.openxmlformats.org/drawingml/2006/wordprocessingDrawing" xmlns:w10="urn:schemas-microsoft-com:office:word" xmlns:w="http://schemas.openxmlformats.org/wordprocessingml/2006/main" xmlns:w14="http://schemas.microsoft.com/office/word/2010/wordml" xmlns:w15="http://schemas.microsoft.com/office/word/2012/wordml" xmlns:w16se="http://schemas.microsoft.com/office/word/2015/wordml/symex" xmlns:wpg="http://schemas.microsoft.com/office/word/2010/wordprocessingGroup" xmlns:wpi="http://schemas.microsoft.com/office/word/2010/wordprocessingInk" xmlns:wne="http://schemas.microsoft.com/office/word/2006/wordml" xmlns:wps="http://schemas.microsoft.com/office/word/2010/wordprocessingShape" mc:Ignorable="w14 w15 w16se wp14">
+<w:ftr xmlns:wpc="http://schemas.microsoft.com/office/word/2010/wordprocessingCanvas" xmlns:mc="http://schemas.openxmlformats.org/markup-compatibility/2006" xmlns:o="urn:schemas-microsoft-com:office:office" xmlns:r="http://schemas.openxmlformats.org/officeDocument/2006/relationships" xmlns:m="http://schemas.openxmlformats.org/officeDocument/2006/math" xmlns:v="urn:schemas-microsoft-com:vml" xmlns:wp14="http://schemas.microsoft.com/office/word/2010/wordprocessingDrawing" xmlns:wp="http://schemas.openxmlformats.org/drawingml/2006/wordprocessingDrawing" xmlns:w10="urn:schemas-microsoft-com:office:word" xmlns:w="http://schemas.openxmlformats.org/wordprocessingml/2006/main" xmlns:w14="http://schemas.microsoft.com/office/word/2010/wordml" xmlns:w15="http://schemas.microsoft.com/office/word/2012/wordml" xmlns:wpg="http://schemas.microsoft.com/office/word/2010/wordprocessingGroup" xmlns:wpi="http://schemas.microsoft.com/office/word/2010/wordprocessingInk" xmlns:wne="http://schemas.microsoft.com/office/word/2006/wordml" xmlns:wps="http://schemas.microsoft.com/office/word/2010/wordprocessingShape" mc:Ignorable="w14 w15 wp14">
   <w:p>
     <w:pPr>
       <w:pStyle w:val="Footer"/>
@@ -3788,7 +3952,7 @@
 </file>
 
 <file path=word/footnotes.xml><?xml version="1.0" encoding="utf-8"?>
-<w:footnotes xmlns:wpc="http://schemas.microsoft.com/office/word/2010/wordprocessingCanvas" xmlns:cx="http://schemas.microsoft.com/office/drawing/2014/chartex" xmlns:cx1="http://schemas.microsoft.com/office/drawing/2015/9/8/chartex" xmlns:cx2="http://schemas.microsoft.com/office/drawing/2015/10/21/chartex" xmlns:mc="http://schemas.openxmlformats.org/markup-compatibility/2006" xmlns:o="urn:schemas-microsoft-com:office:office" xmlns:r="http://schemas.openxmlformats.org/officeDocument/2006/relationships" xmlns:m="http://schemas.openxmlformats.org/officeDocument/2006/math" xmlns:v="urn:schemas-microsoft-com:vml" xmlns:wp14="http://schemas.microsoft.com/office/word/2010/wordprocessingDrawing" xmlns:wp="http://schemas.openxmlformats.org/drawingml/2006/wordprocessingDrawing" xmlns:w10="urn:schemas-microsoft-com:office:word" xmlns:w="http://schemas.openxmlformats.org/wordprocessingml/2006/main" xmlns:w14="http://schemas.microsoft.com/office/word/2010/wordml" xmlns:w15="http://schemas.microsoft.com/office/word/2012/wordml" xmlns:w16se="http://schemas.microsoft.com/office/word/2015/wordml/symex" xmlns:wpg="http://schemas.microsoft.com/office/word/2010/wordprocessingGroup" xmlns:wpi="http://schemas.microsoft.com/office/word/2010/wordprocessingInk" xmlns:wne="http://schemas.microsoft.com/office/word/2006/wordml" xmlns:wps="http://schemas.microsoft.com/office/word/2010/wordprocessingShape" mc:Ignorable="w14 w15 w16se wp14">
+<w:footnotes xmlns:wpc="http://schemas.microsoft.com/office/word/2010/wordprocessingCanvas" xmlns:mc="http://schemas.openxmlformats.org/markup-compatibility/2006" xmlns:o="urn:schemas-microsoft-com:office:office" xmlns:r="http://schemas.openxmlformats.org/officeDocument/2006/relationships" xmlns:m="http://schemas.openxmlformats.org/officeDocument/2006/math" xmlns:v="urn:schemas-microsoft-com:vml" xmlns:wp14="http://schemas.microsoft.com/office/word/2010/wordprocessingDrawing" xmlns:wp="http://schemas.openxmlformats.org/drawingml/2006/wordprocessingDrawing" xmlns:w10="urn:schemas-microsoft-com:office:word" xmlns:w="http://schemas.openxmlformats.org/wordprocessingml/2006/main" xmlns:w14="http://schemas.microsoft.com/office/word/2010/wordml" xmlns:w15="http://schemas.microsoft.com/office/word/2012/wordml" xmlns:wpg="http://schemas.microsoft.com/office/word/2010/wordprocessingGroup" xmlns:wpi="http://schemas.microsoft.com/office/word/2010/wordprocessingInk" xmlns:wne="http://schemas.microsoft.com/office/word/2006/wordml" xmlns:wps="http://schemas.microsoft.com/office/word/2010/wordprocessingShape" mc:Ignorable="w14 w15 wp14">
   <w:footnote w:type="separator" w:id="-1">
     <w:p>
       <w:pPr>
@@ -3813,7 +3977,7 @@
 </file>
 
 <file path=word/header1.xml><?xml version="1.0" encoding="utf-8"?>
-<w:hdr xmlns:wpc="http://schemas.microsoft.com/office/word/2010/wordprocessingCanvas" xmlns:cx="http://schemas.microsoft.com/office/drawing/2014/chartex" xmlns:cx1="http://schemas.microsoft.com/office/drawing/2015/9/8/chartex" xmlns:cx2="http://schemas.microsoft.com/office/drawing/2015/10/21/chartex" xmlns:mc="http://schemas.openxmlformats.org/markup-compatibility/2006" xmlns:o="urn:schemas-microsoft-com:office:office" xmlns:r="http://schemas.openxmlformats.org/officeDocument/2006/relationships" xmlns:m="http://schemas.openxmlformats.org/officeDocument/2006/math" xmlns:v="urn:schemas-microsoft-com:vml" xmlns:wp14="http://schemas.microsoft.com/office/word/2010/wordprocessingDrawing" xmlns:wp="http://schemas.openxmlformats.org/drawingml/2006/wordprocessingDrawing" xmlns:w10="urn:schemas-microsoft-com:office:word" xmlns:w="http://schemas.openxmlformats.org/wordprocessingml/2006/main" xmlns:w14="http://schemas.microsoft.com/office/word/2010/wordml" xmlns:w15="http://schemas.microsoft.com/office/word/2012/wordml" xmlns:w16se="http://schemas.microsoft.com/office/word/2015/wordml/symex" xmlns:wpg="http://schemas.microsoft.com/office/word/2010/wordprocessingGroup" xmlns:wpi="http://schemas.microsoft.com/office/word/2010/wordprocessingInk" xmlns:wne="http://schemas.microsoft.com/office/word/2006/wordml" xmlns:wps="http://schemas.microsoft.com/office/word/2010/wordprocessingShape" mc:Ignorable="w14 w15 w16se wp14">
+<w:hdr xmlns:wpc="http://schemas.microsoft.com/office/word/2010/wordprocessingCanvas" xmlns:mc="http://schemas.openxmlformats.org/markup-compatibility/2006" xmlns:o="urn:schemas-microsoft-com:office:office" xmlns:r="http://schemas.openxmlformats.org/officeDocument/2006/relationships" xmlns:m="http://schemas.openxmlformats.org/officeDocument/2006/math" xmlns:v="urn:schemas-microsoft-com:vml" xmlns:wp14="http://schemas.microsoft.com/office/word/2010/wordprocessingDrawing" xmlns:wp="http://schemas.openxmlformats.org/drawingml/2006/wordprocessingDrawing" xmlns:w10="urn:schemas-microsoft-com:office:word" xmlns:w="http://schemas.openxmlformats.org/wordprocessingml/2006/main" xmlns:w14="http://schemas.microsoft.com/office/word/2010/wordml" xmlns:w15="http://schemas.microsoft.com/office/word/2012/wordml" xmlns:wpg="http://schemas.microsoft.com/office/word/2010/wordprocessingGroup" xmlns:wpi="http://schemas.microsoft.com/office/word/2010/wordprocessingInk" xmlns:wne="http://schemas.microsoft.com/office/word/2006/wordml" xmlns:wps="http://schemas.microsoft.com/office/word/2010/wordprocessingShape" mc:Ignorable="w14 w15 wp14">
   <w:tbl>
     <w:tblPr>
       <w:tblW w:w="5000" w:type="pct"/>
@@ -3931,7 +4095,7 @@
 </file>
 
 <file path=word/header2.xml><?xml version="1.0" encoding="utf-8"?>
-<w:hdr xmlns:wpc="http://schemas.microsoft.com/office/word/2010/wordprocessingCanvas" xmlns:cx="http://schemas.microsoft.com/office/drawing/2014/chartex" xmlns:cx1="http://schemas.microsoft.com/office/drawing/2015/9/8/chartex" xmlns:cx2="http://schemas.microsoft.com/office/drawing/2015/10/21/chartex" xmlns:mc="http://schemas.openxmlformats.org/markup-compatibility/2006" xmlns:o="urn:schemas-microsoft-com:office:office" xmlns:r="http://schemas.openxmlformats.org/officeDocument/2006/relationships" xmlns:m="http://schemas.openxmlformats.org/officeDocument/2006/math" xmlns:v="urn:schemas-microsoft-com:vml" xmlns:wp14="http://schemas.microsoft.com/office/word/2010/wordprocessingDrawing" xmlns:wp="http://schemas.openxmlformats.org/drawingml/2006/wordprocessingDrawing" xmlns:w10="urn:schemas-microsoft-com:office:word" xmlns:w="http://schemas.openxmlformats.org/wordprocessingml/2006/main" xmlns:w14="http://schemas.microsoft.com/office/word/2010/wordml" xmlns:w15="http://schemas.microsoft.com/office/word/2012/wordml" xmlns:w16se="http://schemas.microsoft.com/office/word/2015/wordml/symex" xmlns:wpg="http://schemas.microsoft.com/office/word/2010/wordprocessingGroup" xmlns:wpi="http://schemas.microsoft.com/office/word/2010/wordprocessingInk" xmlns:wne="http://schemas.microsoft.com/office/word/2006/wordml" xmlns:wps="http://schemas.microsoft.com/office/word/2010/wordprocessingShape" mc:Ignorable="w14 w15 w16se wp14">
+<w:hdr xmlns:wpc="http://schemas.microsoft.com/office/word/2010/wordprocessingCanvas" xmlns:mc="http://schemas.openxmlformats.org/markup-compatibility/2006" xmlns:o="urn:schemas-microsoft-com:office:office" xmlns:r="http://schemas.openxmlformats.org/officeDocument/2006/relationships" xmlns:m="http://schemas.openxmlformats.org/officeDocument/2006/math" xmlns:v="urn:schemas-microsoft-com:vml" xmlns:wp14="http://schemas.microsoft.com/office/word/2010/wordprocessingDrawing" xmlns:wp="http://schemas.openxmlformats.org/drawingml/2006/wordprocessingDrawing" xmlns:w10="urn:schemas-microsoft-com:office:word" xmlns:w="http://schemas.openxmlformats.org/wordprocessingml/2006/main" xmlns:w14="http://schemas.microsoft.com/office/word/2010/wordml" xmlns:w15="http://schemas.microsoft.com/office/word/2012/wordml" xmlns:wpg="http://schemas.microsoft.com/office/word/2010/wordprocessingGroup" xmlns:wpi="http://schemas.microsoft.com/office/word/2010/wordprocessingInk" xmlns:wne="http://schemas.microsoft.com/office/word/2006/wordml" xmlns:wps="http://schemas.microsoft.com/office/word/2010/wordprocessingShape" mc:Ignorable="w14 w15 wp14">
   <w:tbl>
     <w:tblPr>
       <w:tblW w:w="5000" w:type="pct"/>
@@ -4074,7 +4238,7 @@
 </file>
 
 <file path=word/numbering.xml><?xml version="1.0" encoding="utf-8"?>
-<w:numbering xmlns:wpc="http://schemas.microsoft.com/office/word/2010/wordprocessingCanvas" xmlns:cx="http://schemas.microsoft.com/office/drawing/2014/chartex" xmlns:cx1="http://schemas.microsoft.com/office/drawing/2015/9/8/chartex" xmlns:cx2="http://schemas.microsoft.com/office/drawing/2015/10/21/chartex" xmlns:mc="http://schemas.openxmlformats.org/markup-compatibility/2006" xmlns:o="urn:schemas-microsoft-com:office:office" xmlns:r="http://schemas.openxmlformats.org/officeDocument/2006/relationships" xmlns:m="http://schemas.openxmlformats.org/officeDocument/2006/math" xmlns:v="urn:schemas-microsoft-com:vml" xmlns:wp14="http://schemas.microsoft.com/office/word/2010/wordprocessingDrawing" xmlns:wp="http://schemas.openxmlformats.org/drawingml/2006/wordprocessingDrawing" xmlns:w10="urn:schemas-microsoft-com:office:word" xmlns:w="http://schemas.openxmlformats.org/wordprocessingml/2006/main" xmlns:w14="http://schemas.microsoft.com/office/word/2010/wordml" xmlns:w15="http://schemas.microsoft.com/office/word/2012/wordml" xmlns:w16se="http://schemas.microsoft.com/office/word/2015/wordml/symex" xmlns:wpg="http://schemas.microsoft.com/office/word/2010/wordprocessingGroup" xmlns:wpi="http://schemas.microsoft.com/office/word/2010/wordprocessingInk" xmlns:wne="http://schemas.microsoft.com/office/word/2006/wordml" xmlns:wps="http://schemas.microsoft.com/office/word/2010/wordprocessingShape" mc:Ignorable="w14 w15 w16se wp14">
+<w:numbering xmlns:wpc="http://schemas.microsoft.com/office/word/2010/wordprocessingCanvas" xmlns:mc="http://schemas.openxmlformats.org/markup-compatibility/2006" xmlns:o="urn:schemas-microsoft-com:office:office" xmlns:r="http://schemas.openxmlformats.org/officeDocument/2006/relationships" xmlns:m="http://schemas.openxmlformats.org/officeDocument/2006/math" xmlns:v="urn:schemas-microsoft-com:vml" xmlns:wp14="http://schemas.microsoft.com/office/word/2010/wordprocessingDrawing" xmlns:wp="http://schemas.openxmlformats.org/drawingml/2006/wordprocessingDrawing" xmlns:w10="urn:schemas-microsoft-com:office:word" xmlns:w="http://schemas.openxmlformats.org/wordprocessingml/2006/main" xmlns:w14="http://schemas.microsoft.com/office/word/2010/wordml" xmlns:w15="http://schemas.microsoft.com/office/word/2012/wordml" xmlns:wpg="http://schemas.microsoft.com/office/word/2010/wordprocessingGroup" xmlns:wpi="http://schemas.microsoft.com/office/word/2010/wordprocessingInk" xmlns:wne="http://schemas.microsoft.com/office/word/2006/wordml" xmlns:wps="http://schemas.microsoft.com/office/word/2010/wordprocessingShape" mc:Ignorable="w14 w15 wp14">
   <w:abstractNum w:abstractNumId="0" w15:restartNumberingAfterBreak="0">
     <w:nsid w:val="0833490E"/>
     <w:multiLevelType w:val="hybridMultilevel"/>
@@ -4519,7 +4683,7 @@
 </file>
 
 <file path=word/styles.xml><?xml version="1.0" encoding="utf-8"?>
-<w:styles xmlns:mc="http://schemas.openxmlformats.org/markup-compatibility/2006" xmlns:r="http://schemas.openxmlformats.org/officeDocument/2006/relationships" xmlns:w="http://schemas.openxmlformats.org/wordprocessingml/2006/main" xmlns:w14="http://schemas.microsoft.com/office/word/2010/wordml" xmlns:w15="http://schemas.microsoft.com/office/word/2012/wordml" xmlns:w16se="http://schemas.microsoft.com/office/word/2015/wordml/symex" mc:Ignorable="w14 w15 w16se">
+<w:styles xmlns:mc="http://schemas.openxmlformats.org/markup-compatibility/2006" xmlns:r="http://schemas.openxmlformats.org/officeDocument/2006/relationships" xmlns:w="http://schemas.openxmlformats.org/wordprocessingml/2006/main" xmlns:w14="http://schemas.microsoft.com/office/word/2010/wordml" xmlns:w15="http://schemas.microsoft.com/office/word/2012/wordml" mc:Ignorable="w14 w15">
   <w:docDefaults>
     <w:rPrDefault>
       <w:rPr>
@@ -4535,7 +4699,7 @@
       </w:pPr>
     </w:pPrDefault>
   </w:docDefaults>
-  <w:latentStyles w:defLockedState="0" w:defUIPriority="99" w:defSemiHidden="0" w:defUnhideWhenUsed="0" w:defQFormat="0" w:count="372">
+  <w:latentStyles w:defLockedState="0" w:defUIPriority="99" w:defSemiHidden="0" w:defUnhideWhenUsed="0" w:defQFormat="0" w:count="371">
     <w:lsdException w:name="Normal" w:uiPriority="0" w:qFormat="1"/>
     <w:lsdException w:name="heading 1" w:uiPriority="9" w:qFormat="1"/>
     <w:lsdException w:name="heading 2" w:semiHidden="1" w:uiPriority="9" w:unhideWhenUsed="1" w:qFormat="1"/>
@@ -4907,7 +5071,6 @@
     <w:lsdException w:name="List Table 5 Dark Accent 6" w:uiPriority="50"/>
     <w:lsdException w:name="List Table 6 Colorful Accent 6" w:uiPriority="51"/>
     <w:lsdException w:name="List Table 7 Colorful Accent 6" w:uiPriority="52"/>
-    <w:lsdException w:name="Mention" w:semiHidden="1" w:unhideWhenUsed="1"/>
   </w:latentStyles>
   <w:style w:type="paragraph" w:default="1" w:styleId="Normal">
     <w:name w:val="Normal"/>
@@ -5467,16 +5630,16 @@
 </file>
 
 <file path=customXml/item2.xml><?xml version="1.0" encoding="utf-8"?>
-<p:properties xmlns:p="http://schemas.microsoft.com/office/2006/metadata/properties" xmlns:xsi="http://www.w3.org/2001/XMLSchema-instance" xmlns:pc="http://schemas.microsoft.com/office/infopath/2007/PartnerControls"/>
-</file>
-
-<file path=customXml/item3.xml><?xml version="1.0" encoding="utf-8"?>
 <?mso-contentType ?>
 <FormTemplates xmlns="http://schemas.microsoft.com/sharepoint/v3/contenttype/forms">
   <Display>DocumentLibraryForm</Display>
   <Edit>AssetEditForm</Edit>
   <New>DocumentLibraryForm</New>
 </FormTemplates>
+</file>
+
+<file path=customXml/item3.xml><?xml version="1.0" encoding="utf-8"?>
+<p:properties xmlns:p="http://schemas.microsoft.com/office/2006/metadata/properties" xmlns:xsi="http://www.w3.org/2001/XMLSchema-instance" xmlns:pc="http://schemas.microsoft.com/office/infopath/2007/PartnerControls"/>
 </file>
 
 <file path=customXml/item4.xml><?xml version="1.0" encoding="utf-8"?>
@@ -5496,18 +5659,18 @@
 </file>
 
 <file path=customXml/itemProps2.xml><?xml version="1.0" encoding="utf-8"?>
-<ds:datastoreItem xmlns:ds="http://schemas.openxmlformats.org/officeDocument/2006/customXml" ds:itemID="{6BD01D80-C71E-4C35-9EC9-AB4B2A68E7C1}">
+<ds:datastoreItem xmlns:ds="http://schemas.openxmlformats.org/officeDocument/2006/customXml" ds:itemID="{DF8A6096-AC3C-41A5-9CB9-998E1823050B}">
   <ds:schemaRefs>
-    <ds:schemaRef ds:uri="http://schemas.microsoft.com/office/2006/metadata/properties"/>
-    <ds:schemaRef ds:uri="http://schemas.microsoft.com/office/infopath/2007/PartnerControls"/>
+    <ds:schemaRef ds:uri="http://schemas.microsoft.com/sharepoint/v3/contenttype/forms"/>
   </ds:schemaRefs>
 </ds:datastoreItem>
 </file>
 
 <file path=customXml/itemProps3.xml><?xml version="1.0" encoding="utf-8"?>
-<ds:datastoreItem xmlns:ds="http://schemas.openxmlformats.org/officeDocument/2006/customXml" ds:itemID="{DF8A6096-AC3C-41A5-9CB9-998E1823050B}">
+<ds:datastoreItem xmlns:ds="http://schemas.openxmlformats.org/officeDocument/2006/customXml" ds:itemID="{6BD01D80-C71E-4C35-9EC9-AB4B2A68E7C1}">
   <ds:schemaRefs>
-    <ds:schemaRef ds:uri="http://schemas.microsoft.com/sharepoint/v3/contenttype/forms"/>
+    <ds:schemaRef ds:uri="http://schemas.microsoft.com/office/2006/metadata/properties"/>
+    <ds:schemaRef ds:uri="http://schemas.microsoft.com/office/infopath/2007/PartnerControls"/>
   </ds:schemaRefs>
 </ds:datastoreItem>
 </file>
@@ -5522,7 +5685,7 @@
 </file>
 
 <file path=customXml/itemProps5.xml><?xml version="1.0" encoding="utf-8"?>
-<ds:datastoreItem xmlns:ds="http://schemas.openxmlformats.org/officeDocument/2006/customXml" ds:itemID="{E36802E0-29AF-409D-97C1-2D0DE911A537}">
+<ds:datastoreItem xmlns:ds="http://schemas.openxmlformats.org/officeDocument/2006/customXml" ds:itemID="{A6D990AB-BD90-4788-97D4-E7579708D8F3}">
   <ds:schemaRefs>
     <ds:schemaRef ds:uri="http://schemas.openxmlformats.org/officeDocument/2006/bibliography"/>
   </ds:schemaRefs>

</xml_diff>

<commit_message>
Updated GDD Version History
</commit_message>
<xml_diff>
--- a/Doc/COMP392-Asgn3-GDD.docx
+++ b/Doc/COMP392-Asgn3-GDD.docx
@@ -261,13 +261,23 @@
                         <w:szCs w:val="80"/>
                       </w:rPr>
                     </w:pPr>
+                    <w:proofErr w:type="spellStart"/>
                     <w:r>
                       <w:rPr>
                         <w:rFonts w:asciiTheme="majorHAnsi" w:eastAsiaTheme="majorEastAsia" w:hAnsiTheme="majorHAnsi" w:cstheme="majorBidi"/>
                         <w:sz w:val="56"/>
                         <w:szCs w:val="56"/>
                       </w:rPr>
-                      <w:t>aMAZE Sky</w:t>
+                      <w:t>aMAZE</w:t>
+                    </w:r>
+                    <w:proofErr w:type="spellEnd"/>
+                    <w:r>
+                      <w:rPr>
+                        <w:rFonts w:asciiTheme="majorHAnsi" w:eastAsiaTheme="majorEastAsia" w:hAnsiTheme="majorHAnsi" w:cstheme="majorBidi"/>
+                        <w:sz w:val="56"/>
+                        <w:szCs w:val="56"/>
+                      </w:rPr>
+                      <w:t xml:space="preserve"> Sky</w:t>
                     </w:r>
                   </w:p>
                 </w:tc>
@@ -415,8 +425,13 @@
                 <w:r>
                   <w:t xml:space="preserve"> by </w:t>
                 </w:r>
+                <w:proofErr w:type="spellStart"/>
                 <w:r>
-                  <w:t>aMAZE Games</w:t>
+                  <w:t>aMAZE</w:t>
+                </w:r>
+                <w:proofErr w:type="spellEnd"/>
+                <w:r>
+                  <w:t xml:space="preserve"> Games</w:t>
                 </w:r>
                 <w:r>
                   <w:t>.</w:t>
@@ -855,13 +870,144 @@
           <w:r>
             <w:fldChar w:fldCharType="separate"/>
           </w:r>
-          <w:hyperlink w:anchor="_Toc446103743" w:history="1">
+          <w:bookmarkStart w:id="0" w:name="_GoBack"/>
+          <w:bookmarkEnd w:id="0"/>
+          <w:r>
+            <w:rPr>
+              <w:rStyle w:val="Hyperlink"/>
+              <w:noProof/>
+            </w:rPr>
+            <w:fldChar w:fldCharType="begin"/>
+          </w:r>
+          <w:r>
+            <w:rPr>
+              <w:rStyle w:val="Hyperlink"/>
+              <w:noProof/>
+            </w:rPr>
+            <w:instrText xml:space="preserve"> </w:instrText>
+          </w:r>
+          <w:r>
+            <w:rPr>
+              <w:noProof/>
+            </w:rPr>
+            <w:instrText>HYPERLINK \l "_Toc446711501"</w:instrText>
+          </w:r>
+          <w:r>
+            <w:rPr>
+              <w:rStyle w:val="Hyperlink"/>
+              <w:noProof/>
+            </w:rPr>
+            <w:instrText xml:space="preserve"> </w:instrText>
+          </w:r>
+          <w:r>
+            <w:rPr>
+              <w:rStyle w:val="Hyperlink"/>
+              <w:noProof/>
+            </w:rPr>
+          </w:r>
+          <w:r>
+            <w:rPr>
+              <w:rStyle w:val="Hyperlink"/>
+              <w:noProof/>
+            </w:rPr>
+            <w:fldChar w:fldCharType="separate"/>
+          </w:r>
+          <w:r>
+            <w:rPr>
+              <w:rStyle w:val="Hyperlink"/>
+              <w:noProof/>
+            </w:rPr>
+            <w:t>I.</w:t>
+          </w:r>
+          <w:r>
+            <w:rPr>
+              <w:noProof/>
+              <w:lang w:eastAsia="en-CA"/>
+            </w:rPr>
+            <w:tab/>
+          </w:r>
+          <w:r>
+            <w:rPr>
+              <w:rStyle w:val="Hyperlink"/>
+              <w:noProof/>
+            </w:rPr>
+            <w:t>Version History</w:t>
+          </w:r>
+          <w:r>
+            <w:rPr>
+              <w:noProof/>
+              <w:webHidden/>
+            </w:rPr>
+            <w:tab/>
+          </w:r>
+          <w:r>
+            <w:rPr>
+              <w:noProof/>
+              <w:webHidden/>
+            </w:rPr>
+            <w:fldChar w:fldCharType="begin"/>
+          </w:r>
+          <w:r>
+            <w:rPr>
+              <w:noProof/>
+              <w:webHidden/>
+            </w:rPr>
+            <w:instrText xml:space="preserve"> PAGEREF _Toc446711501 \h </w:instrText>
+          </w:r>
+          <w:r>
+            <w:rPr>
+              <w:noProof/>
+              <w:webHidden/>
+            </w:rPr>
+          </w:r>
+          <w:r>
+            <w:rPr>
+              <w:noProof/>
+              <w:webHidden/>
+            </w:rPr>
+            <w:fldChar w:fldCharType="separate"/>
+          </w:r>
+          <w:r>
+            <w:rPr>
+              <w:noProof/>
+              <w:webHidden/>
+            </w:rPr>
+            <w:t>3</w:t>
+          </w:r>
+          <w:r>
+            <w:rPr>
+              <w:noProof/>
+              <w:webHidden/>
+            </w:rPr>
+            <w:fldChar w:fldCharType="end"/>
+          </w:r>
+          <w:r>
+            <w:rPr>
+              <w:rStyle w:val="Hyperlink"/>
+              <w:noProof/>
+            </w:rPr>
+            <w:fldChar w:fldCharType="end"/>
+          </w:r>
+        </w:p>
+        <w:p>
+          <w:pPr>
+            <w:pStyle w:val="TOC2"/>
+            <w:tabs>
+              <w:tab w:val="left" w:pos="660"/>
+              <w:tab w:val="right" w:leader="dot" w:pos="9350"/>
+            </w:tabs>
+            <w:rPr>
+              <w:noProof/>
+              <w:lang w:eastAsia="en-CA"/>
+            </w:rPr>
+          </w:pPr>
+          <w:hyperlink w:anchor="_Toc446711502" w:history="1">
             <w:r>
               <w:rPr>
                 <w:rStyle w:val="Hyperlink"/>
                 <w:noProof/>
               </w:rPr>
-              <w:t>I.</w:t>
+              <w:t>II.</w:t>
             </w:r>
             <w:r>
               <w:rPr>
@@ -896,7 +1042,7 @@
                 <w:noProof/>
                 <w:webHidden/>
               </w:rPr>
-              <w:instrText xml:space="preserve"> PAGEREF _Toc446103743 \h </w:instrText>
+              <w:instrText xml:space="preserve"> PAGEREF _Toc446711502 \h </w:instrText>
             </w:r>
             <w:r>
               <w:rPr>
@@ -916,7 +1062,175 @@
                 <w:noProof/>
                 <w:webHidden/>
               </w:rPr>
-              <w:t>4</w:t>
+              <w:t>6</w:t>
+            </w:r>
+            <w:r>
+              <w:rPr>
+                <w:noProof/>
+                <w:webHidden/>
+              </w:rPr>
+              <w:fldChar w:fldCharType="end"/>
+            </w:r>
+          </w:hyperlink>
+        </w:p>
+        <w:p>
+          <w:pPr>
+            <w:pStyle w:val="TOC2"/>
+            <w:tabs>
+              <w:tab w:val="left" w:pos="880"/>
+              <w:tab w:val="right" w:leader="dot" w:pos="9350"/>
+            </w:tabs>
+            <w:rPr>
+              <w:noProof/>
+              <w:lang w:eastAsia="en-CA"/>
+            </w:rPr>
+          </w:pPr>
+          <w:hyperlink w:anchor="_Toc446711503" w:history="1">
+            <w:r>
+              <w:rPr>
+                <w:rStyle w:val="Hyperlink"/>
+                <w:noProof/>
+              </w:rPr>
+              <w:t>III.</w:t>
+            </w:r>
+            <w:r>
+              <w:rPr>
+                <w:noProof/>
+                <w:lang w:eastAsia="en-CA"/>
+              </w:rPr>
+              <w:tab/>
+            </w:r>
+            <w:r>
+              <w:rPr>
+                <w:rStyle w:val="Hyperlink"/>
+                <w:noProof/>
+              </w:rPr>
+              <w:t>Game Mechanics</w:t>
+            </w:r>
+            <w:r>
+              <w:rPr>
+                <w:noProof/>
+                <w:webHidden/>
+              </w:rPr>
+              <w:tab/>
+            </w:r>
+            <w:r>
+              <w:rPr>
+                <w:noProof/>
+                <w:webHidden/>
+              </w:rPr>
+              <w:fldChar w:fldCharType="begin"/>
+            </w:r>
+            <w:r>
+              <w:rPr>
+                <w:noProof/>
+                <w:webHidden/>
+              </w:rPr>
+              <w:instrText xml:space="preserve"> PAGEREF _Toc446711503 \h </w:instrText>
+            </w:r>
+            <w:r>
+              <w:rPr>
+                <w:noProof/>
+                <w:webHidden/>
+              </w:rPr>
+            </w:r>
+            <w:r>
+              <w:rPr>
+                <w:noProof/>
+                <w:webHidden/>
+              </w:rPr>
+              <w:fldChar w:fldCharType="separate"/>
+            </w:r>
+            <w:r>
+              <w:rPr>
+                <w:noProof/>
+                <w:webHidden/>
+              </w:rPr>
+              <w:t>6</w:t>
+            </w:r>
+            <w:r>
+              <w:rPr>
+                <w:noProof/>
+                <w:webHidden/>
+              </w:rPr>
+              <w:fldChar w:fldCharType="end"/>
+            </w:r>
+          </w:hyperlink>
+        </w:p>
+        <w:p>
+          <w:pPr>
+            <w:pStyle w:val="TOC2"/>
+            <w:tabs>
+              <w:tab w:val="left" w:pos="880"/>
+              <w:tab w:val="right" w:leader="dot" w:pos="9350"/>
+            </w:tabs>
+            <w:rPr>
+              <w:noProof/>
+              <w:lang w:eastAsia="en-CA"/>
+            </w:rPr>
+          </w:pPr>
+          <w:hyperlink w:anchor="_Toc446711504" w:history="1">
+            <w:r>
+              <w:rPr>
+                <w:rStyle w:val="Hyperlink"/>
+                <w:noProof/>
+              </w:rPr>
+              <w:t>IV.</w:t>
+            </w:r>
+            <w:r>
+              <w:rPr>
+                <w:noProof/>
+                <w:lang w:eastAsia="en-CA"/>
+              </w:rPr>
+              <w:tab/>
+            </w:r>
+            <w:r>
+              <w:rPr>
+                <w:rStyle w:val="Hyperlink"/>
+                <w:noProof/>
+              </w:rPr>
+              <w:t>Controls</w:t>
+            </w:r>
+            <w:r>
+              <w:rPr>
+                <w:noProof/>
+                <w:webHidden/>
+              </w:rPr>
+              <w:tab/>
+            </w:r>
+            <w:r>
+              <w:rPr>
+                <w:noProof/>
+                <w:webHidden/>
+              </w:rPr>
+              <w:fldChar w:fldCharType="begin"/>
+            </w:r>
+            <w:r>
+              <w:rPr>
+                <w:noProof/>
+                <w:webHidden/>
+              </w:rPr>
+              <w:instrText xml:space="preserve"> PAGEREF _Toc446711504 \h </w:instrText>
+            </w:r>
+            <w:r>
+              <w:rPr>
+                <w:noProof/>
+                <w:webHidden/>
+              </w:rPr>
+            </w:r>
+            <w:r>
+              <w:rPr>
+                <w:noProof/>
+                <w:webHidden/>
+              </w:rPr>
+              <w:fldChar w:fldCharType="separate"/>
+            </w:r>
+            <w:r>
+              <w:rPr>
+                <w:noProof/>
+                <w:webHidden/>
+              </w:rPr>
+              <w:t>6</w:t>
             </w:r>
             <w:r>
               <w:rPr>
@@ -939,13 +1253,13 @@
               <w:lang w:eastAsia="en-CA"/>
             </w:rPr>
           </w:pPr>
-          <w:hyperlink w:anchor="_Toc446103744" w:history="1">
+          <w:hyperlink w:anchor="_Toc446711505" w:history="1">
             <w:r>
               <w:rPr>
                 <w:rStyle w:val="Hyperlink"/>
                 <w:noProof/>
               </w:rPr>
-              <w:t>II.</w:t>
+              <w:t>V.</w:t>
             </w:r>
             <w:r>
               <w:rPr>
@@ -959,7 +1273,7 @@
                 <w:rStyle w:val="Hyperlink"/>
                 <w:noProof/>
               </w:rPr>
-              <w:t>Game Mechanics</w:t>
+              <w:t>Interface Sketch</w:t>
             </w:r>
             <w:r>
               <w:rPr>
@@ -980,7 +1294,7 @@
                 <w:noProof/>
                 <w:webHidden/>
               </w:rPr>
-              <w:instrText xml:space="preserve"> PAGEREF _Toc446103744 \h </w:instrText>
+              <w:instrText xml:space="preserve"> PAGEREF _Toc446711505 \h </w:instrText>
             </w:r>
             <w:r>
               <w:rPr>
@@ -1000,7 +1314,7 @@
                 <w:noProof/>
                 <w:webHidden/>
               </w:rPr>
-              <w:t>4</w:t>
+              <w:t>7</w:t>
             </w:r>
             <w:r>
               <w:rPr>
@@ -1023,13 +1337,13 @@
               <w:lang w:eastAsia="en-CA"/>
             </w:rPr>
           </w:pPr>
-          <w:hyperlink w:anchor="_Toc446103745" w:history="1">
+          <w:hyperlink w:anchor="_Toc446711506" w:history="1">
             <w:r>
               <w:rPr>
                 <w:rStyle w:val="Hyperlink"/>
                 <w:noProof/>
               </w:rPr>
-              <w:t>III.</w:t>
+              <w:t>VI.</w:t>
             </w:r>
             <w:r>
               <w:rPr>
@@ -1043,7 +1357,7 @@
                 <w:rStyle w:val="Hyperlink"/>
                 <w:noProof/>
               </w:rPr>
-              <w:t>Controls</w:t>
+              <w:t>Screen Descriptions</w:t>
             </w:r>
             <w:r>
               <w:rPr>
@@ -1064,7 +1378,7 @@
                 <w:noProof/>
                 <w:webHidden/>
               </w:rPr>
-              <w:instrText xml:space="preserve"> PAGEREF _Toc446103745 \h </w:instrText>
+              <w:instrText xml:space="preserve"> PAGEREF _Toc446711506 \h </w:instrText>
             </w:r>
             <w:r>
               <w:rPr>
@@ -1084,7 +1398,7 @@
                 <w:noProof/>
                 <w:webHidden/>
               </w:rPr>
-              <w:t>4</w:t>
+              <w:t>9</w:t>
             </w:r>
             <w:r>
               <w:rPr>
@@ -1107,13 +1421,13 @@
               <w:lang w:eastAsia="en-CA"/>
             </w:rPr>
           </w:pPr>
-          <w:hyperlink w:anchor="_Toc446103746" w:history="1">
+          <w:hyperlink w:anchor="_Toc446711507" w:history="1">
             <w:r>
               <w:rPr>
                 <w:rStyle w:val="Hyperlink"/>
                 <w:noProof/>
               </w:rPr>
-              <w:t>IV.</w:t>
+              <w:t>VII.</w:t>
             </w:r>
             <w:r>
               <w:rPr>
@@ -1127,7 +1441,7 @@
                 <w:rStyle w:val="Hyperlink"/>
                 <w:noProof/>
               </w:rPr>
-              <w:t>Interface Sketch</w:t>
+              <w:t>Characters</w:t>
             </w:r>
             <w:r>
               <w:rPr>
@@ -1148,7 +1462,7 @@
                 <w:noProof/>
                 <w:webHidden/>
               </w:rPr>
-              <w:instrText xml:space="preserve"> PAGEREF _Toc446103746 \h </w:instrText>
+              <w:instrText xml:space="preserve"> PAGEREF _Toc446711507 \h </w:instrText>
             </w:r>
             <w:r>
               <w:rPr>
@@ -1168,7 +1482,175 @@
                 <w:noProof/>
                 <w:webHidden/>
               </w:rPr>
-              <w:t>5</w:t>
+              <w:t>10</w:t>
+            </w:r>
+            <w:r>
+              <w:rPr>
+                <w:noProof/>
+                <w:webHidden/>
+              </w:rPr>
+              <w:fldChar w:fldCharType="end"/>
+            </w:r>
+          </w:hyperlink>
+        </w:p>
+        <w:p>
+          <w:pPr>
+            <w:pStyle w:val="TOC2"/>
+            <w:tabs>
+              <w:tab w:val="left" w:pos="880"/>
+              <w:tab w:val="right" w:leader="dot" w:pos="9350"/>
+            </w:tabs>
+            <w:rPr>
+              <w:noProof/>
+              <w:lang w:eastAsia="en-CA"/>
+            </w:rPr>
+          </w:pPr>
+          <w:hyperlink w:anchor="_Toc446711508" w:history="1">
+            <w:r>
+              <w:rPr>
+                <w:rStyle w:val="Hyperlink"/>
+                <w:noProof/>
+              </w:rPr>
+              <w:t>VIII.</w:t>
+            </w:r>
+            <w:r>
+              <w:rPr>
+                <w:noProof/>
+                <w:lang w:eastAsia="en-CA"/>
+              </w:rPr>
+              <w:tab/>
+            </w:r>
+            <w:r>
+              <w:rPr>
+                <w:rStyle w:val="Hyperlink"/>
+                <w:noProof/>
+              </w:rPr>
+              <w:t>Enemies</w:t>
+            </w:r>
+            <w:r>
+              <w:rPr>
+                <w:noProof/>
+                <w:webHidden/>
+              </w:rPr>
+              <w:tab/>
+            </w:r>
+            <w:r>
+              <w:rPr>
+                <w:noProof/>
+                <w:webHidden/>
+              </w:rPr>
+              <w:fldChar w:fldCharType="begin"/>
+            </w:r>
+            <w:r>
+              <w:rPr>
+                <w:noProof/>
+                <w:webHidden/>
+              </w:rPr>
+              <w:instrText xml:space="preserve"> PAGEREF _Toc446711508 \h </w:instrText>
+            </w:r>
+            <w:r>
+              <w:rPr>
+                <w:noProof/>
+                <w:webHidden/>
+              </w:rPr>
+            </w:r>
+            <w:r>
+              <w:rPr>
+                <w:noProof/>
+                <w:webHidden/>
+              </w:rPr>
+              <w:fldChar w:fldCharType="separate"/>
+            </w:r>
+            <w:r>
+              <w:rPr>
+                <w:noProof/>
+                <w:webHidden/>
+              </w:rPr>
+              <w:t>10</w:t>
+            </w:r>
+            <w:r>
+              <w:rPr>
+                <w:noProof/>
+                <w:webHidden/>
+              </w:rPr>
+              <w:fldChar w:fldCharType="end"/>
+            </w:r>
+          </w:hyperlink>
+        </w:p>
+        <w:p>
+          <w:pPr>
+            <w:pStyle w:val="TOC2"/>
+            <w:tabs>
+              <w:tab w:val="left" w:pos="880"/>
+              <w:tab w:val="right" w:leader="dot" w:pos="9350"/>
+            </w:tabs>
+            <w:rPr>
+              <w:noProof/>
+              <w:lang w:eastAsia="en-CA"/>
+            </w:rPr>
+          </w:pPr>
+          <w:hyperlink w:anchor="_Toc446711509" w:history="1">
+            <w:r>
+              <w:rPr>
+                <w:rStyle w:val="Hyperlink"/>
+                <w:noProof/>
+              </w:rPr>
+              <w:t>IX.</w:t>
+            </w:r>
+            <w:r>
+              <w:rPr>
+                <w:noProof/>
+                <w:lang w:eastAsia="en-CA"/>
+              </w:rPr>
+              <w:tab/>
+            </w:r>
+            <w:r>
+              <w:rPr>
+                <w:rStyle w:val="Hyperlink"/>
+                <w:noProof/>
+              </w:rPr>
+              <w:t>Scoring</w:t>
+            </w:r>
+            <w:r>
+              <w:rPr>
+                <w:noProof/>
+                <w:webHidden/>
+              </w:rPr>
+              <w:tab/>
+            </w:r>
+            <w:r>
+              <w:rPr>
+                <w:noProof/>
+                <w:webHidden/>
+              </w:rPr>
+              <w:fldChar w:fldCharType="begin"/>
+            </w:r>
+            <w:r>
+              <w:rPr>
+                <w:noProof/>
+                <w:webHidden/>
+              </w:rPr>
+              <w:instrText xml:space="preserve"> PAGEREF _Toc446711509 \h </w:instrText>
+            </w:r>
+            <w:r>
+              <w:rPr>
+                <w:noProof/>
+                <w:webHidden/>
+              </w:rPr>
+            </w:r>
+            <w:r>
+              <w:rPr>
+                <w:noProof/>
+                <w:webHidden/>
+              </w:rPr>
+              <w:fldChar w:fldCharType="separate"/>
+            </w:r>
+            <w:r>
+              <w:rPr>
+                <w:noProof/>
+                <w:webHidden/>
+              </w:rPr>
+              <w:t>10</w:t>
             </w:r>
             <w:r>
               <w:rPr>
@@ -1191,13 +1673,13 @@
               <w:lang w:eastAsia="en-CA"/>
             </w:rPr>
           </w:pPr>
-          <w:hyperlink w:anchor="_Toc446103747" w:history="1">
+          <w:hyperlink w:anchor="_Toc446711510" w:history="1">
             <w:r>
               <w:rPr>
                 <w:rStyle w:val="Hyperlink"/>
                 <w:noProof/>
               </w:rPr>
-              <w:t>V.</w:t>
+              <w:t>X.</w:t>
             </w:r>
             <w:r>
               <w:rPr>
@@ -1211,7 +1693,7 @@
                 <w:rStyle w:val="Hyperlink"/>
                 <w:noProof/>
               </w:rPr>
-              <w:t>Screen Descriptions</w:t>
+              <w:t>Sound Index</w:t>
             </w:r>
             <w:r>
               <w:rPr>
@@ -1232,7 +1714,7 @@
                 <w:noProof/>
                 <w:webHidden/>
               </w:rPr>
-              <w:instrText xml:space="preserve"> PAGEREF _Toc446103747 \h </w:instrText>
+              <w:instrText xml:space="preserve"> PAGEREF _Toc446711510 \h </w:instrText>
             </w:r>
             <w:r>
               <w:rPr>
@@ -1252,7 +1734,7 @@
                 <w:noProof/>
                 <w:webHidden/>
               </w:rPr>
-              <w:t>7</w:t>
+              <w:t>11</w:t>
             </w:r>
             <w:r>
               <w:rPr>
@@ -1275,13 +1757,13 @@
               <w:lang w:eastAsia="en-CA"/>
             </w:rPr>
           </w:pPr>
-          <w:hyperlink w:anchor="_Toc446103748" w:history="1">
+          <w:hyperlink w:anchor="_Toc446711511" w:history="1">
             <w:r>
               <w:rPr>
                 <w:rStyle w:val="Hyperlink"/>
                 <w:noProof/>
               </w:rPr>
-              <w:t>VI.</w:t>
+              <w:t>XI.</w:t>
             </w:r>
             <w:r>
               <w:rPr>
@@ -1295,7 +1777,7 @@
                 <w:rStyle w:val="Hyperlink"/>
                 <w:noProof/>
               </w:rPr>
-              <w:t>Characters</w:t>
+              <w:t>Art/Multimedia Index</w:t>
             </w:r>
             <w:r>
               <w:rPr>
@@ -1316,7 +1798,7 @@
                 <w:noProof/>
                 <w:webHidden/>
               </w:rPr>
-              <w:instrText xml:space="preserve"> PAGEREF _Toc446103748 \h </w:instrText>
+              <w:instrText xml:space="preserve"> PAGEREF _Toc446711511 \h </w:instrText>
             </w:r>
             <w:r>
               <w:rPr>
@@ -1336,343 +1818,7 @@
                 <w:noProof/>
                 <w:webHidden/>
               </w:rPr>
-              <w:t>8</w:t>
-            </w:r>
-            <w:r>
-              <w:rPr>
-                <w:noProof/>
-                <w:webHidden/>
-              </w:rPr>
-              <w:fldChar w:fldCharType="end"/>
-            </w:r>
-          </w:hyperlink>
-        </w:p>
-        <w:p>
-          <w:pPr>
-            <w:pStyle w:val="TOC2"/>
-            <w:tabs>
-              <w:tab w:val="left" w:pos="880"/>
-              <w:tab w:val="right" w:leader="dot" w:pos="9350"/>
-            </w:tabs>
-            <w:rPr>
-              <w:noProof/>
-              <w:lang w:eastAsia="en-CA"/>
-            </w:rPr>
-          </w:pPr>
-          <w:hyperlink w:anchor="_Toc446103749" w:history="1">
-            <w:r>
-              <w:rPr>
-                <w:rStyle w:val="Hyperlink"/>
-                <w:noProof/>
-              </w:rPr>
-              <w:t>VII.</w:t>
-            </w:r>
-            <w:r>
-              <w:rPr>
-                <w:noProof/>
-                <w:lang w:eastAsia="en-CA"/>
-              </w:rPr>
-              <w:tab/>
-            </w:r>
-            <w:r>
-              <w:rPr>
-                <w:rStyle w:val="Hyperlink"/>
-                <w:noProof/>
-              </w:rPr>
-              <w:t>Enemies</w:t>
-            </w:r>
-            <w:r>
-              <w:rPr>
-                <w:noProof/>
-                <w:webHidden/>
-              </w:rPr>
-              <w:tab/>
-            </w:r>
-            <w:r>
-              <w:rPr>
-                <w:noProof/>
-                <w:webHidden/>
-              </w:rPr>
-              <w:fldChar w:fldCharType="begin"/>
-            </w:r>
-            <w:r>
-              <w:rPr>
-                <w:noProof/>
-                <w:webHidden/>
-              </w:rPr>
-              <w:instrText xml:space="preserve"> PAGEREF _Toc446103749 \h </w:instrText>
-            </w:r>
-            <w:r>
-              <w:rPr>
-                <w:noProof/>
-                <w:webHidden/>
-              </w:rPr>
-            </w:r>
-            <w:r>
-              <w:rPr>
-                <w:noProof/>
-                <w:webHidden/>
-              </w:rPr>
-              <w:fldChar w:fldCharType="separate"/>
-            </w:r>
-            <w:r>
-              <w:rPr>
-                <w:noProof/>
-                <w:webHidden/>
-              </w:rPr>
-              <w:t>8</w:t>
-            </w:r>
-            <w:r>
-              <w:rPr>
-                <w:noProof/>
-                <w:webHidden/>
-              </w:rPr>
-              <w:fldChar w:fldCharType="end"/>
-            </w:r>
-          </w:hyperlink>
-        </w:p>
-        <w:p>
-          <w:pPr>
-            <w:pStyle w:val="TOC2"/>
-            <w:tabs>
-              <w:tab w:val="left" w:pos="880"/>
-              <w:tab w:val="right" w:leader="dot" w:pos="9350"/>
-            </w:tabs>
-            <w:rPr>
-              <w:noProof/>
-              <w:lang w:eastAsia="en-CA"/>
-            </w:rPr>
-          </w:pPr>
-          <w:hyperlink w:anchor="_Toc446103750" w:history="1">
-            <w:r>
-              <w:rPr>
-                <w:rStyle w:val="Hyperlink"/>
-                <w:noProof/>
-              </w:rPr>
-              <w:t>VIII.</w:t>
-            </w:r>
-            <w:r>
-              <w:rPr>
-                <w:noProof/>
-                <w:lang w:eastAsia="en-CA"/>
-              </w:rPr>
-              <w:tab/>
-            </w:r>
-            <w:r>
-              <w:rPr>
-                <w:rStyle w:val="Hyperlink"/>
-                <w:noProof/>
-              </w:rPr>
-              <w:t>Scoring</w:t>
-            </w:r>
-            <w:r>
-              <w:rPr>
-                <w:noProof/>
-                <w:webHidden/>
-              </w:rPr>
-              <w:tab/>
-            </w:r>
-            <w:r>
-              <w:rPr>
-                <w:noProof/>
-                <w:webHidden/>
-              </w:rPr>
-              <w:fldChar w:fldCharType="begin"/>
-            </w:r>
-            <w:r>
-              <w:rPr>
-                <w:noProof/>
-                <w:webHidden/>
-              </w:rPr>
-              <w:instrText xml:space="preserve"> PAGEREF _Toc446103750 \h </w:instrText>
-            </w:r>
-            <w:r>
-              <w:rPr>
-                <w:noProof/>
-                <w:webHidden/>
-              </w:rPr>
-            </w:r>
-            <w:r>
-              <w:rPr>
-                <w:noProof/>
-                <w:webHidden/>
-              </w:rPr>
-              <w:fldChar w:fldCharType="separate"/>
-            </w:r>
-            <w:r>
-              <w:rPr>
-                <w:noProof/>
-                <w:webHidden/>
-              </w:rPr>
-              <w:t>8</w:t>
-            </w:r>
-            <w:r>
-              <w:rPr>
-                <w:noProof/>
-                <w:webHidden/>
-              </w:rPr>
-              <w:fldChar w:fldCharType="end"/>
-            </w:r>
-          </w:hyperlink>
-        </w:p>
-        <w:p>
-          <w:pPr>
-            <w:pStyle w:val="TOC2"/>
-            <w:tabs>
-              <w:tab w:val="left" w:pos="880"/>
-              <w:tab w:val="right" w:leader="dot" w:pos="9350"/>
-            </w:tabs>
-            <w:rPr>
-              <w:noProof/>
-              <w:lang w:eastAsia="en-CA"/>
-            </w:rPr>
-          </w:pPr>
-          <w:hyperlink w:anchor="_Toc446103751" w:history="1">
-            <w:r>
-              <w:rPr>
-                <w:rStyle w:val="Hyperlink"/>
-                <w:noProof/>
-              </w:rPr>
-              <w:t>IX.</w:t>
-            </w:r>
-            <w:r>
-              <w:rPr>
-                <w:noProof/>
-                <w:lang w:eastAsia="en-CA"/>
-              </w:rPr>
-              <w:tab/>
-            </w:r>
-            <w:r>
-              <w:rPr>
-                <w:rStyle w:val="Hyperlink"/>
-                <w:noProof/>
-              </w:rPr>
-              <w:t>Sound Index</w:t>
-            </w:r>
-            <w:r>
-              <w:rPr>
-                <w:noProof/>
-                <w:webHidden/>
-              </w:rPr>
-              <w:tab/>
-            </w:r>
-            <w:r>
-              <w:rPr>
-                <w:noProof/>
-                <w:webHidden/>
-              </w:rPr>
-              <w:fldChar w:fldCharType="begin"/>
-            </w:r>
-            <w:r>
-              <w:rPr>
-                <w:noProof/>
-                <w:webHidden/>
-              </w:rPr>
-              <w:instrText xml:space="preserve"> PAGEREF _Toc446103751 \h </w:instrText>
-            </w:r>
-            <w:r>
-              <w:rPr>
-                <w:noProof/>
-                <w:webHidden/>
-              </w:rPr>
-            </w:r>
-            <w:r>
-              <w:rPr>
-                <w:noProof/>
-                <w:webHidden/>
-              </w:rPr>
-              <w:fldChar w:fldCharType="separate"/>
-            </w:r>
-            <w:r>
-              <w:rPr>
-                <w:noProof/>
-                <w:webHidden/>
-              </w:rPr>
-              <w:t>9</w:t>
-            </w:r>
-            <w:r>
-              <w:rPr>
-                <w:noProof/>
-                <w:webHidden/>
-              </w:rPr>
-              <w:fldChar w:fldCharType="end"/>
-            </w:r>
-          </w:hyperlink>
-        </w:p>
-        <w:p>
-          <w:pPr>
-            <w:pStyle w:val="TOC2"/>
-            <w:tabs>
-              <w:tab w:val="left" w:pos="660"/>
-              <w:tab w:val="right" w:leader="dot" w:pos="9350"/>
-            </w:tabs>
-            <w:rPr>
-              <w:noProof/>
-              <w:lang w:eastAsia="en-CA"/>
-            </w:rPr>
-          </w:pPr>
-          <w:hyperlink w:anchor="_Toc446103752" w:history="1">
-            <w:r>
-              <w:rPr>
-                <w:rStyle w:val="Hyperlink"/>
-                <w:noProof/>
-              </w:rPr>
-              <w:t>X.</w:t>
-            </w:r>
-            <w:r>
-              <w:rPr>
-                <w:noProof/>
-                <w:lang w:eastAsia="en-CA"/>
-              </w:rPr>
-              <w:tab/>
-            </w:r>
-            <w:r>
-              <w:rPr>
-                <w:rStyle w:val="Hyperlink"/>
-                <w:noProof/>
-              </w:rPr>
-              <w:t>Art/Multimedia Index</w:t>
-            </w:r>
-            <w:r>
-              <w:rPr>
-                <w:noProof/>
-                <w:webHidden/>
-              </w:rPr>
-              <w:tab/>
-            </w:r>
-            <w:r>
-              <w:rPr>
-                <w:noProof/>
-                <w:webHidden/>
-              </w:rPr>
-              <w:fldChar w:fldCharType="begin"/>
-            </w:r>
-            <w:r>
-              <w:rPr>
-                <w:noProof/>
-                <w:webHidden/>
-              </w:rPr>
-              <w:instrText xml:space="preserve"> PAGEREF _Toc446103752 \h </w:instrText>
-            </w:r>
-            <w:r>
-              <w:rPr>
-                <w:noProof/>
-                <w:webHidden/>
-              </w:rPr>
-            </w:r>
-            <w:r>
-              <w:rPr>
-                <w:noProof/>
-                <w:webHidden/>
-              </w:rPr>
-              <w:fldChar w:fldCharType="separate"/>
-            </w:r>
-            <w:r>
-              <w:rPr>
-                <w:noProof/>
-                <w:webHidden/>
-              </w:rPr>
-              <w:t>9</w:t>
+              <w:t>11</w:t>
             </w:r>
             <w:r>
               <w:rPr>
@@ -1716,634 +1862,27 @@
     </w:p>
     <w:p>
       <w:pPr>
-        <w:jc w:val="center"/>
-        <w:rPr>
-          <w:b/>
-          <w:sz w:val="24"/>
-          <w:szCs w:val="24"/>
-          <w:u w:val="single"/>
-        </w:rPr>
-      </w:pPr>
-      <w:r>
-        <w:rPr>
-          <w:b/>
-          <w:sz w:val="24"/>
-          <w:szCs w:val="24"/>
-          <w:u w:val="single"/>
-        </w:rPr>
-        <w:lastRenderedPageBreak/>
-        <w:t>Version History</w:t>
-      </w:r>
-    </w:p>
-    <w:p>
-      <w:pPr>
-        <w:ind w:left="720"/>
-        <w:rPr>
-          <w:sz w:val="24"/>
-          <w:szCs w:val="24"/>
-        </w:rPr>
-      </w:pPr>
-      <w:bookmarkStart w:id="0" w:name="_GoBack"/>
-      <w:bookmarkEnd w:id="0"/>
-    </w:p>
-    <w:p>
-      <w:pPr>
-        <w:pStyle w:val="ListParagraph"/>
-        <w:numPr>
-          <w:ilvl w:val="0"/>
-          <w:numId w:val="4"/>
-        </w:numPr>
-        <w:rPr>
-          <w:sz w:val="24"/>
-          <w:szCs w:val="24"/>
-        </w:rPr>
-      </w:pPr>
-      <w:r>
-        <w:rPr>
-          <w:sz w:val="24"/>
-          <w:szCs w:val="24"/>
-        </w:rPr>
-        <w:br w:type="page"/>
-      </w:r>
-    </w:p>
-    <w:p>
-      <w:pPr>
-        <w:jc w:val="center"/>
-        <w:rPr>
-          <w:b/>
-          <w:sz w:val="24"/>
-          <w:szCs w:val="24"/>
-          <w:u w:val="single"/>
-        </w:rPr>
-      </w:pPr>
-      <w:bookmarkStart w:id="1" w:name="_Toc444543398"/>
-      <w:r>
-        <w:rPr>
-          <w:b/>
-          <w:sz w:val="24"/>
-          <w:szCs w:val="24"/>
-          <w:u w:val="single"/>
-        </w:rPr>
-        <w:lastRenderedPageBreak/>
-        <w:t>Game Description</w:t>
-      </w:r>
-      <w:bookmarkEnd w:id="1"/>
-    </w:p>
-    <w:p>
-      <w:pPr>
         <w:pStyle w:val="Heading2"/>
         <w:numPr>
           <w:ilvl w:val="0"/>
           <w:numId w:val="1"/>
         </w:numPr>
-      </w:pPr>
-      <w:bookmarkStart w:id="2" w:name="_Toc444543399"/>
-      <w:bookmarkStart w:id="3" w:name="_Toc446103743"/>
-      <w:r>
-        <w:t>Game Overview</w:t>
-      </w:r>
-      <w:bookmarkEnd w:id="2"/>
-      <w:bookmarkEnd w:id="3"/>
-      <w:r>
-        <w:t xml:space="preserve"> </w:t>
-      </w:r>
+        <w:jc w:val="center"/>
+      </w:pPr>
+      <w:bookmarkStart w:id="1" w:name="_Toc446711501"/>
+      <w:r>
+        <w:lastRenderedPageBreak/>
+        <w:t>Version History</w:t>
+      </w:r>
+      <w:bookmarkEnd w:id="1"/>
     </w:p>
     <w:p>
       <w:pPr>
-        <w:rPr>
-          <w:i/>
-          <w:sz w:val="24"/>
-          <w:szCs w:val="24"/>
-        </w:rPr>
-      </w:pPr>
-      <w:r>
-        <w:rPr>
-          <w:i/>
-          <w:sz w:val="24"/>
-          <w:szCs w:val="24"/>
-        </w:rPr>
-        <w:t>This</w:t>
-      </w:r>
-      <w:r>
-        <w:rPr>
-          <w:i/>
-          <w:sz w:val="24"/>
-          <w:szCs w:val="24"/>
-        </w:rPr>
-        <w:t xml:space="preserve"> game </w:t>
-      </w:r>
-      <w:r>
-        <w:rPr>
-          <w:i/>
-          <w:sz w:val="24"/>
-          <w:szCs w:val="24"/>
-        </w:rPr>
-        <w:t>takes place in a forest located on an island in the sky. You play as a sky-bear, one of the last of its kind. Your goal is to survive the harsh trials of the forest by collecting various food items, while trying to avoid the many traps that attempt to hinder you on your journey.</w:t>
-      </w:r>
-    </w:p>
-    <w:p>
-      <w:pPr>
-        <w:pStyle w:val="Heading2"/>
-        <w:numPr>
-          <w:ilvl w:val="0"/>
-          <w:numId w:val="1"/>
-        </w:numPr>
-      </w:pPr>
-      <w:bookmarkStart w:id="4" w:name="_Toc446103744"/>
-      <w:r>
-        <w:t>Game Mechanics</w:t>
-      </w:r>
-      <w:bookmarkEnd w:id="4"/>
-    </w:p>
-    <w:p>
-      <w:pPr>
-        <w:rPr>
-          <w:i/>
-          <w:sz w:val="24"/>
-          <w:szCs w:val="24"/>
-        </w:rPr>
-      </w:pPr>
-      <w:r>
-        <w:rPr>
-          <w:i/>
-          <w:sz w:val="24"/>
-          <w:szCs w:val="24"/>
-        </w:rPr>
-        <w:t>The game is a maze-survival game in which you will start out with amount of hitpoints. You must collect food items scattered throughout the forest in order to increase your score while</w:t>
-      </w:r>
-      <w:r>
-        <w:rPr>
-          <w:i/>
-          <w:sz w:val="24"/>
-          <w:szCs w:val="24"/>
-        </w:rPr>
-        <w:t xml:space="preserve"> trying not to lose all your hitpoints. You will want to avoid traps laid out throughout the world as they will decrease your hitpoints. Once your hitpoints reach zero it is Game Over.</w:t>
-      </w:r>
-    </w:p>
-    <w:p>
-      <w:pPr>
-        <w:pStyle w:val="Heading2"/>
-        <w:numPr>
-          <w:ilvl w:val="0"/>
-          <w:numId w:val="1"/>
-        </w:numPr>
-      </w:pPr>
-      <w:bookmarkStart w:id="5" w:name="_Toc446103745"/>
-      <w:r>
-        <w:t>Controls</w:t>
-      </w:r>
-      <w:bookmarkEnd w:id="5"/>
-      <w:r>
-        <w:t xml:space="preserve"> </w:t>
-      </w:r>
-    </w:p>
-    <w:p>
-      <w:pPr>
-        <w:rPr>
-          <w:i/>
-          <w:sz w:val="24"/>
-          <w:szCs w:val="24"/>
-        </w:rPr>
-      </w:pPr>
-      <w:r>
-        <w:rPr>
-          <w:i/>
-          <w:sz w:val="24"/>
-          <w:szCs w:val="24"/>
-        </w:rPr>
-        <w:t>This game requires the keyboard and a mouse or trackpad.</w:t>
-      </w:r>
-    </w:p>
-    <w:p>
-      <w:pPr>
-        <w:rPr>
-          <w:i/>
-          <w:sz w:val="24"/>
-          <w:szCs w:val="24"/>
-        </w:rPr>
-      </w:pPr>
-      <w:r>
-        <w:rPr>
-          <w:b/>
-          <w:i/>
-          <w:sz w:val="24"/>
-          <w:szCs w:val="24"/>
-        </w:rPr>
-        <w:t>Mouse/Trackpad Control</w:t>
-      </w:r>
-      <w:r>
-        <w:rPr>
-          <w:i/>
-          <w:sz w:val="24"/>
-          <w:szCs w:val="24"/>
-        </w:rPr>
-        <w:t xml:space="preserve"> – Allows the player to change the camera perspective of their character. </w:t>
-      </w:r>
-      <w:r>
-        <w:rPr>
-          <w:i/>
-          <w:sz w:val="24"/>
-          <w:szCs w:val="24"/>
-        </w:rPr>
-        <w:t>Mouse pointer movement will control where the character looks in the world.</w:t>
-      </w:r>
-    </w:p>
-    <w:p>
-      <w:pPr>
-        <w:rPr>
-          <w:i/>
-          <w:sz w:val="24"/>
-          <w:szCs w:val="24"/>
-        </w:rPr>
-      </w:pPr>
-      <w:r>
-        <w:rPr>
-          <w:b/>
-          <w:i/>
-          <w:sz w:val="24"/>
-          <w:szCs w:val="24"/>
-        </w:rPr>
-        <w:t>Keyboard Control</w:t>
-      </w:r>
-      <w:r>
-        <w:rPr>
-          <w:i/>
-          <w:sz w:val="24"/>
-          <w:szCs w:val="24"/>
-        </w:rPr>
-        <w:t xml:space="preserve"> – Allows the player to move around in the world using the following keys:</w:t>
-      </w:r>
-    </w:p>
-    <w:p>
-      <w:pPr>
-        <w:rPr>
-          <w:i/>
-          <w:sz w:val="24"/>
-          <w:szCs w:val="24"/>
-        </w:rPr>
-      </w:pPr>
-      <w:r>
-        <w:rPr>
-          <w:i/>
-          <w:sz w:val="24"/>
-          <w:szCs w:val="24"/>
-        </w:rPr>
-        <w:tab/>
-      </w:r>
-      <w:r>
-        <w:rPr>
-          <w:b/>
-          <w:i/>
-          <w:sz w:val="24"/>
-          <w:szCs w:val="24"/>
-        </w:rPr>
-        <w:t xml:space="preserve">W Key/Up arrow: </w:t>
-      </w:r>
-      <w:r>
-        <w:rPr>
-          <w:i/>
-          <w:sz w:val="24"/>
-          <w:szCs w:val="24"/>
-        </w:rPr>
-        <w:t xml:space="preserve">Moves the </w:t>
-      </w:r>
-      <w:r>
-        <w:rPr>
-          <w:i/>
-          <w:sz w:val="24"/>
-          <w:szCs w:val="24"/>
-        </w:rPr>
-        <w:t>player</w:t>
-      </w:r>
-      <w:r>
-        <w:rPr>
-          <w:i/>
-          <w:sz w:val="24"/>
-          <w:szCs w:val="24"/>
-        </w:rPr>
-        <w:t xml:space="preserve"> forward in the world</w:t>
-      </w:r>
-    </w:p>
-    <w:p>
-      <w:pPr>
-        <w:rPr>
-          <w:i/>
-          <w:sz w:val="24"/>
-          <w:szCs w:val="24"/>
-        </w:rPr>
-      </w:pPr>
-      <w:r>
-        <w:rPr>
-          <w:i/>
-          <w:sz w:val="24"/>
-          <w:szCs w:val="24"/>
-        </w:rPr>
-        <w:tab/>
-      </w:r>
-      <w:r>
-        <w:rPr>
-          <w:b/>
-          <w:i/>
-          <w:sz w:val="24"/>
-          <w:szCs w:val="24"/>
-        </w:rPr>
-        <w:t>S Key/Down arrow:</w:t>
-      </w:r>
-      <w:r>
-        <w:rPr>
-          <w:i/>
-          <w:sz w:val="24"/>
-          <w:szCs w:val="24"/>
-        </w:rPr>
-        <w:t xml:space="preserve"> Moves the </w:t>
-      </w:r>
-      <w:r>
-        <w:rPr>
-          <w:i/>
-          <w:sz w:val="24"/>
-          <w:szCs w:val="24"/>
-        </w:rPr>
-        <w:t>player</w:t>
-      </w:r>
-      <w:r>
-        <w:rPr>
-          <w:i/>
-          <w:sz w:val="24"/>
-          <w:szCs w:val="24"/>
-        </w:rPr>
-        <w:t xml:space="preserve"> </w:t>
-      </w:r>
-      <w:r>
-        <w:rPr>
-          <w:i/>
-          <w:sz w:val="24"/>
-          <w:szCs w:val="24"/>
-        </w:rPr>
-        <w:t>backward</w:t>
-      </w:r>
-      <w:r>
-        <w:rPr>
-          <w:i/>
-          <w:sz w:val="24"/>
-          <w:szCs w:val="24"/>
-        </w:rPr>
-        <w:t xml:space="preserve"> in the world</w:t>
-      </w:r>
-    </w:p>
-    <w:p>
-      <w:pPr>
-        <w:rPr>
-          <w:i/>
-          <w:sz w:val="24"/>
-          <w:szCs w:val="24"/>
-        </w:rPr>
-      </w:pPr>
-      <w:r>
-        <w:rPr>
-          <w:i/>
-          <w:sz w:val="24"/>
-          <w:szCs w:val="24"/>
-        </w:rPr>
-        <w:tab/>
-      </w:r>
-      <w:r>
-        <w:rPr>
-          <w:b/>
-          <w:i/>
-          <w:sz w:val="24"/>
-          <w:szCs w:val="24"/>
-        </w:rPr>
-        <w:t>A Key/Left arrow:</w:t>
-      </w:r>
-      <w:r>
-        <w:rPr>
-          <w:i/>
-          <w:sz w:val="24"/>
-          <w:szCs w:val="24"/>
-        </w:rPr>
-        <w:t xml:space="preserve"> Moves the </w:t>
-      </w:r>
-      <w:r>
-        <w:rPr>
-          <w:i/>
-          <w:sz w:val="24"/>
-          <w:szCs w:val="24"/>
-        </w:rPr>
-        <w:t>player</w:t>
-      </w:r>
-      <w:r>
-        <w:rPr>
-          <w:i/>
-          <w:sz w:val="24"/>
-          <w:szCs w:val="24"/>
-        </w:rPr>
-        <w:t xml:space="preserve"> </w:t>
-      </w:r>
-      <w:r>
-        <w:rPr>
-          <w:i/>
-          <w:sz w:val="24"/>
-          <w:szCs w:val="24"/>
-        </w:rPr>
-        <w:t>to the left in the world</w:t>
-      </w:r>
-    </w:p>
-    <w:p>
-      <w:pPr>
-        <w:rPr>
-          <w:i/>
-          <w:sz w:val="24"/>
-          <w:szCs w:val="24"/>
-        </w:rPr>
-      </w:pPr>
-      <w:r>
-        <w:rPr>
-          <w:i/>
-          <w:sz w:val="24"/>
-          <w:szCs w:val="24"/>
-        </w:rPr>
-        <w:tab/>
-      </w:r>
-      <w:r>
-        <w:rPr>
-          <w:b/>
-          <w:i/>
-          <w:sz w:val="24"/>
-          <w:szCs w:val="24"/>
-        </w:rPr>
-        <w:t>D Key/Right arrow:</w:t>
-      </w:r>
-      <w:r>
-        <w:rPr>
-          <w:i/>
-          <w:sz w:val="24"/>
-          <w:szCs w:val="24"/>
-        </w:rPr>
-        <w:t xml:space="preserve"> Moves the </w:t>
-      </w:r>
-      <w:r>
-        <w:rPr>
-          <w:i/>
-          <w:sz w:val="24"/>
-          <w:szCs w:val="24"/>
-        </w:rPr>
-        <w:t>player</w:t>
-      </w:r>
-      <w:r>
-        <w:rPr>
-          <w:i/>
-          <w:sz w:val="24"/>
-          <w:szCs w:val="24"/>
-        </w:rPr>
-        <w:t xml:space="preserve"> </w:t>
-      </w:r>
-      <w:r>
-        <w:rPr>
-          <w:i/>
-          <w:sz w:val="24"/>
-          <w:szCs w:val="24"/>
-        </w:rPr>
-        <w:t>to the right in the world</w:t>
-      </w:r>
-    </w:p>
-    <w:p>
-      <w:pPr>
-        <w:rPr>
-          <w:i/>
-          <w:sz w:val="24"/>
-          <w:szCs w:val="24"/>
-        </w:rPr>
-      </w:pPr>
-      <w:r>
-        <w:rPr>
-          <w:i/>
-          <w:sz w:val="24"/>
-          <w:szCs w:val="24"/>
-        </w:rPr>
-        <w:tab/>
-      </w:r>
-      <w:r>
-        <w:rPr>
-          <w:b/>
-          <w:i/>
-          <w:sz w:val="24"/>
-          <w:szCs w:val="24"/>
-        </w:rPr>
-        <w:t>Spacebar:</w:t>
-      </w:r>
-      <w:r>
-        <w:rPr>
-          <w:i/>
-          <w:sz w:val="24"/>
-          <w:szCs w:val="24"/>
-        </w:rPr>
-        <w:t xml:space="preserve"> Allows the </w:t>
-      </w:r>
-      <w:r>
-        <w:rPr>
-          <w:i/>
-          <w:sz w:val="24"/>
-          <w:szCs w:val="24"/>
-        </w:rPr>
-        <w:t>player</w:t>
-      </w:r>
-      <w:r>
-        <w:rPr>
-          <w:i/>
-          <w:sz w:val="24"/>
-          <w:szCs w:val="24"/>
-        </w:rPr>
-        <w:t xml:space="preserve"> </w:t>
-      </w:r>
-      <w:r>
-        <w:rPr>
-          <w:i/>
-          <w:sz w:val="24"/>
-          <w:szCs w:val="24"/>
-        </w:rPr>
-        <w:t xml:space="preserve">to jump in the world </w:t>
-      </w:r>
-    </w:p>
-    <w:p>
-      <w:pPr>
-        <w:rPr>
-          <w:i/>
-          <w:sz w:val="24"/>
-          <w:szCs w:val="24"/>
-        </w:rPr>
-      </w:pPr>
-    </w:p>
-    <w:p>
-      <w:pPr>
-        <w:rPr>
-          <w:i/>
-          <w:sz w:val="24"/>
-          <w:szCs w:val="24"/>
-        </w:rPr>
-      </w:pPr>
-    </w:p>
-    <w:p>
-      <w:pPr>
-        <w:rPr>
-          <w:i/>
-          <w:sz w:val="24"/>
-          <w:szCs w:val="24"/>
-        </w:rPr>
-      </w:pPr>
-    </w:p>
-    <w:p>
-      <w:pPr>
-        <w:rPr>
-          <w:i/>
-          <w:sz w:val="24"/>
-          <w:szCs w:val="24"/>
-        </w:rPr>
-      </w:pPr>
-    </w:p>
-    <w:p>
-      <w:pPr>
-        <w:rPr>
-          <w:i/>
-          <w:sz w:val="24"/>
-          <w:szCs w:val="24"/>
-        </w:rPr>
-      </w:pPr>
-    </w:p>
-    <w:p>
-      <w:pPr>
-        <w:rPr>
-          <w:i/>
-          <w:sz w:val="24"/>
-          <w:szCs w:val="24"/>
-        </w:rPr>
-      </w:pPr>
-    </w:p>
-    <w:p>
-      <w:pPr>
-        <w:pStyle w:val="Heading2"/>
-        <w:numPr>
-          <w:ilvl w:val="0"/>
-          <w:numId w:val="1"/>
-        </w:numPr>
-      </w:pPr>
-      <w:bookmarkStart w:id="6" w:name="_Toc446103746"/>
-      <w:r>
-        <w:lastRenderedPageBreak/>
-        <w:t>Interface Sketch</w:t>
-      </w:r>
-      <w:bookmarkEnd w:id="6"/>
-      <w:r>
-        <w:t xml:space="preserve"> </w:t>
-      </w:r>
-    </w:p>
-    <w:p>
-      <w:r>
-        <w:t>Start Screen:</w:t>
-      </w:r>
-    </w:p>
-    <w:p>
-      <w:pPr>
-        <w:jc w:val="center"/>
+        <w:ind w:left="720"/>
+        <w:rPr>
+          <w:sz w:val="24"/>
+          <w:szCs w:val="24"/>
+        </w:rPr>
       </w:pPr>
       <w:r>
         <w:rPr>
@@ -2351,10 +1890,10 @@
           <w:lang w:eastAsia="en-CA"/>
         </w:rPr>
         <w:drawing>
-          <wp:inline distT="0" distB="0" distL="0" distR="0" wp14:anchorId="06F719E6" wp14:editId="2E162125">
-            <wp:extent cx="5935980" cy="4451985"/>
-            <wp:effectExtent l="0" t="0" r="7620" b="5715"/>
-            <wp:docPr id="3" name="Picture 3"/>
+          <wp:inline distT="0" distB="0" distL="0" distR="0" wp14:anchorId="62B3CC71" wp14:editId="0E402E01">
+            <wp:extent cx="5943600" cy="7189470"/>
+            <wp:effectExtent l="0" t="0" r="0" b="0"/>
+            <wp:docPr id="18" name="Picture 18"/>
             <wp:cNvGraphicFramePr>
               <a:graphicFrameLocks xmlns:a="http://schemas.openxmlformats.org/drawingml/2006/main" noChangeAspect="1"/>
             </wp:cNvGraphicFramePr>
@@ -2374,7 +1913,7 @@
                   <pic:spPr>
                     <a:xfrm>
                       <a:off x="0" y="0"/>
-                      <a:ext cx="5935980" cy="4451985"/>
+                      <a:ext cx="5943600" cy="7189470"/>
                     </a:xfrm>
                     <a:prstGeom prst="rect">
                       <a:avLst/>
@@ -2387,35 +1926,29 @@
         </w:drawing>
       </w:r>
     </w:p>
-    <w:p/>
-    <w:p/>
-    <w:p/>
-    <w:p/>
-    <w:p/>
-    <w:p/>
-    <w:p/>
-    <w:p/>
-    <w:p/>
     <w:p>
-      <w:r>
-        <w:lastRenderedPageBreak/>
-        <w:t>Game Screen:</w:t>
-      </w:r>
-    </w:p>
-    <w:p>
-      <w:pPr>
-        <w:jc w:val="center"/>
+      <w:pPr>
+        <w:pStyle w:val="ListParagraph"/>
+        <w:numPr>
+          <w:ilvl w:val="0"/>
+          <w:numId w:val="4"/>
+        </w:numPr>
+        <w:rPr>
+          <w:sz w:val="24"/>
+          <w:szCs w:val="24"/>
+        </w:rPr>
       </w:pPr>
       <w:r>
         <w:rPr>
           <w:noProof/>
           <w:lang w:eastAsia="en-CA"/>
         </w:rPr>
+        <w:lastRenderedPageBreak/>
         <w:drawing>
-          <wp:inline distT="0" distB="0" distL="0" distR="0" wp14:anchorId="44CAAE7E" wp14:editId="16E90171">
-            <wp:extent cx="5463540" cy="4097655"/>
-            <wp:effectExtent l="0" t="0" r="3810" b="0"/>
-            <wp:docPr id="2" name="Picture 2"/>
+          <wp:inline distT="0" distB="0" distL="0" distR="0" wp14:anchorId="12D1FFA6" wp14:editId="22CB1EC7">
+            <wp:extent cx="5867400" cy="6391275"/>
+            <wp:effectExtent l="0" t="0" r="0" b="9525"/>
+            <wp:docPr id="17" name="Picture 17"/>
             <wp:cNvGraphicFramePr>
               <a:graphicFrameLocks xmlns:a="http://schemas.openxmlformats.org/drawingml/2006/main" noChangeAspect="1"/>
             </wp:cNvGraphicFramePr>
@@ -2435,7 +1968,7 @@
                   <pic:spPr>
                     <a:xfrm>
                       <a:off x="0" y="0"/>
-                      <a:ext cx="5463540" cy="4097655"/>
+                      <a:ext cx="5867400" cy="6391275"/>
                     </a:xfrm>
                     <a:prstGeom prst="rect">
                       <a:avLst/>
@@ -2447,35 +1980,24 @@
           </wp:inline>
         </w:drawing>
       </w:r>
-    </w:p>
-    <w:p/>
-    <w:p/>
-    <w:p/>
-    <w:p/>
-    <w:p/>
-    <w:p/>
-    <w:p/>
-    <w:p/>
-    <w:p/>
-    <w:p/>
-    <w:p/>
-    <w:p>
-      <w:r>
-        <w:lastRenderedPageBreak/>
-        <w:t>Game Over Screen:</w:t>
-      </w:r>
-    </w:p>
-    <w:p>
+      <w:r>
+        <w:rPr>
+          <w:sz w:val="24"/>
+          <w:szCs w:val="24"/>
+        </w:rPr>
+        <w:br w:type="page"/>
+      </w:r>
       <w:r>
         <w:rPr>
           <w:noProof/>
           <w:lang w:eastAsia="en-CA"/>
         </w:rPr>
+        <w:lastRenderedPageBreak/>
         <w:drawing>
-          <wp:inline distT="0" distB="0" distL="0" distR="0" wp14:anchorId="07138422" wp14:editId="2B6006B6">
-            <wp:extent cx="5943600" cy="4457700"/>
-            <wp:effectExtent l="0" t="0" r="0" b="0"/>
-            <wp:docPr id="4" name="Picture 4"/>
+          <wp:inline distT="0" distB="0" distL="0" distR="0" wp14:anchorId="322A1850" wp14:editId="12D31DB1">
+            <wp:extent cx="5943600" cy="7693660"/>
+            <wp:effectExtent l="0" t="0" r="0" b="2540"/>
+            <wp:docPr id="15" name="Picture 15"/>
             <wp:cNvGraphicFramePr>
               <a:graphicFrameLocks xmlns:a="http://schemas.openxmlformats.org/drawingml/2006/main" noChangeAspect="1"/>
             </wp:cNvGraphicFramePr>
@@ -2495,7 +2017,7 @@
                   <pic:spPr>
                     <a:xfrm>
                       <a:off x="0" y="0"/>
-                      <a:ext cx="5943600" cy="4457700"/>
+                      <a:ext cx="5943600" cy="7693660"/>
                     </a:xfrm>
                     <a:prstGeom prst="rect">
                       <a:avLst/>
@@ -2510,38 +2032,676 @@
     </w:p>
     <w:p>
       <w:pPr>
+        <w:jc w:val="center"/>
+        <w:rPr>
+          <w:b/>
+          <w:sz w:val="24"/>
+          <w:szCs w:val="24"/>
+          <w:u w:val="single"/>
+        </w:rPr>
+      </w:pPr>
+      <w:bookmarkStart w:id="2" w:name="_Toc444543398"/>
+    </w:p>
+    <w:p>
+      <w:pPr>
+        <w:jc w:val="center"/>
+        <w:rPr>
+          <w:b/>
+          <w:sz w:val="24"/>
+          <w:szCs w:val="24"/>
+          <w:u w:val="single"/>
+        </w:rPr>
+      </w:pPr>
+      <w:r>
+        <w:rPr>
+          <w:b/>
+          <w:sz w:val="24"/>
+          <w:szCs w:val="24"/>
+          <w:u w:val="single"/>
+        </w:rPr>
+        <w:lastRenderedPageBreak/>
+        <w:t>Game Description</w:t>
+      </w:r>
+      <w:bookmarkEnd w:id="2"/>
+    </w:p>
+    <w:p>
+      <w:pPr>
         <w:pStyle w:val="Heading2"/>
         <w:numPr>
           <w:ilvl w:val="0"/>
           <w:numId w:val="1"/>
         </w:numPr>
       </w:pPr>
-      <w:bookmarkStart w:id="7" w:name="_Toc446103747"/>
-      <w:r>
-        <w:t>Screen Descriptions</w:t>
-      </w:r>
-      <w:bookmarkEnd w:id="7"/>
+      <w:bookmarkStart w:id="3" w:name="_Toc444543399"/>
+      <w:bookmarkStart w:id="4" w:name="_Toc446711502"/>
+      <w:r>
+        <w:t>Game Overview</w:t>
+      </w:r>
+      <w:bookmarkEnd w:id="3"/>
+      <w:bookmarkEnd w:id="4"/>
       <w:r>
         <w:t xml:space="preserve"> </w:t>
       </w:r>
     </w:p>
     <w:p>
-      <w:r>
-        <w:t>Game Screen:</w:t>
+      <w:pPr>
+        <w:rPr>
+          <w:i/>
+          <w:sz w:val="24"/>
+          <w:szCs w:val="24"/>
+        </w:rPr>
+      </w:pPr>
+      <w:r>
+        <w:rPr>
+          <w:i/>
+          <w:sz w:val="24"/>
+          <w:szCs w:val="24"/>
+        </w:rPr>
+        <w:t>This</w:t>
+      </w:r>
+      <w:r>
+        <w:rPr>
+          <w:i/>
+          <w:sz w:val="24"/>
+          <w:szCs w:val="24"/>
+        </w:rPr>
+        <w:t xml:space="preserve"> game </w:t>
+      </w:r>
+      <w:r>
+        <w:rPr>
+          <w:i/>
+          <w:sz w:val="24"/>
+          <w:szCs w:val="24"/>
+        </w:rPr>
+        <w:t>takes place in a forest located on an island in the sky. You play as a sky-bear, one of the last of its kind. Your goal is to survive the harsh trials of the forest by collecting various food items, while trying to avoid the many traps that attempt to hinder you on your journey.</w:t>
       </w:r>
     </w:p>
     <w:p>
+      <w:pPr>
+        <w:pStyle w:val="Heading2"/>
+        <w:numPr>
+          <w:ilvl w:val="0"/>
+          <w:numId w:val="1"/>
+        </w:numPr>
+      </w:pPr>
+      <w:bookmarkStart w:id="5" w:name="_Toc446711503"/>
+      <w:r>
+        <w:t>Game Mechanics</w:t>
+      </w:r>
+      <w:bookmarkEnd w:id="5"/>
+    </w:p>
+    <w:p>
+      <w:pPr>
+        <w:rPr>
+          <w:i/>
+          <w:sz w:val="24"/>
+          <w:szCs w:val="24"/>
+        </w:rPr>
+      </w:pPr>
+      <w:r>
+        <w:rPr>
+          <w:i/>
+          <w:sz w:val="24"/>
+          <w:szCs w:val="24"/>
+        </w:rPr>
+        <w:t xml:space="preserve">The game is a maze-survival game in which you will start out with amount of </w:t>
+      </w:r>
+      <w:proofErr w:type="spellStart"/>
+      <w:r>
+        <w:rPr>
+          <w:i/>
+          <w:sz w:val="24"/>
+          <w:szCs w:val="24"/>
+        </w:rPr>
+        <w:t>hitpoints</w:t>
+      </w:r>
+      <w:proofErr w:type="spellEnd"/>
+      <w:r>
+        <w:rPr>
+          <w:i/>
+          <w:sz w:val="24"/>
+          <w:szCs w:val="24"/>
+        </w:rPr>
+        <w:t>. You must collect food items scattered throughout the forest in order to increase your score while</w:t>
+      </w:r>
+      <w:r>
+        <w:rPr>
+          <w:i/>
+          <w:sz w:val="24"/>
+          <w:szCs w:val="24"/>
+        </w:rPr>
+        <w:t xml:space="preserve"> trying not to lose all your </w:t>
+      </w:r>
+      <w:proofErr w:type="spellStart"/>
+      <w:r>
+        <w:rPr>
+          <w:i/>
+          <w:sz w:val="24"/>
+          <w:szCs w:val="24"/>
+        </w:rPr>
+        <w:t>hitpoints</w:t>
+      </w:r>
+      <w:proofErr w:type="spellEnd"/>
+      <w:r>
+        <w:rPr>
+          <w:i/>
+          <w:sz w:val="24"/>
+          <w:szCs w:val="24"/>
+        </w:rPr>
+        <w:t xml:space="preserve">. You will want to avoid traps laid out throughout the world as they will decrease your </w:t>
+      </w:r>
+      <w:proofErr w:type="spellStart"/>
+      <w:r>
+        <w:rPr>
+          <w:i/>
+          <w:sz w:val="24"/>
+          <w:szCs w:val="24"/>
+        </w:rPr>
+        <w:t>hitpoints</w:t>
+      </w:r>
+      <w:proofErr w:type="spellEnd"/>
+      <w:r>
+        <w:rPr>
+          <w:i/>
+          <w:sz w:val="24"/>
+          <w:szCs w:val="24"/>
+        </w:rPr>
+        <w:t xml:space="preserve">. Once your </w:t>
+      </w:r>
+      <w:proofErr w:type="spellStart"/>
+      <w:r>
+        <w:rPr>
+          <w:i/>
+          <w:sz w:val="24"/>
+          <w:szCs w:val="24"/>
+        </w:rPr>
+        <w:t>hitpoints</w:t>
+      </w:r>
+      <w:proofErr w:type="spellEnd"/>
+      <w:r>
+        <w:rPr>
+          <w:i/>
+          <w:sz w:val="24"/>
+          <w:szCs w:val="24"/>
+        </w:rPr>
+        <w:t xml:space="preserve"> reach zero it is Game Over.</w:t>
+      </w:r>
+    </w:p>
+    <w:p>
+      <w:pPr>
+        <w:pStyle w:val="Heading2"/>
+        <w:numPr>
+          <w:ilvl w:val="0"/>
+          <w:numId w:val="1"/>
+        </w:numPr>
+      </w:pPr>
+      <w:bookmarkStart w:id="6" w:name="_Toc446711504"/>
+      <w:r>
+        <w:t>Controls</w:t>
+      </w:r>
+      <w:bookmarkEnd w:id="6"/>
+      <w:r>
+        <w:t xml:space="preserve"> </w:t>
+      </w:r>
+    </w:p>
+    <w:p>
+      <w:pPr>
+        <w:rPr>
+          <w:i/>
+          <w:sz w:val="24"/>
+          <w:szCs w:val="24"/>
+        </w:rPr>
+      </w:pPr>
+      <w:r>
+        <w:rPr>
+          <w:i/>
+          <w:sz w:val="24"/>
+          <w:szCs w:val="24"/>
+        </w:rPr>
+        <w:t>This game requires the keyboard and a mouse or trackpad.</w:t>
+      </w:r>
+    </w:p>
+    <w:p>
+      <w:pPr>
+        <w:rPr>
+          <w:i/>
+          <w:sz w:val="24"/>
+          <w:szCs w:val="24"/>
+        </w:rPr>
+      </w:pPr>
+      <w:r>
+        <w:rPr>
+          <w:b/>
+          <w:i/>
+          <w:sz w:val="24"/>
+          <w:szCs w:val="24"/>
+        </w:rPr>
+        <w:t>Mouse/Trackpad Control</w:t>
+      </w:r>
+      <w:r>
+        <w:rPr>
+          <w:i/>
+          <w:sz w:val="24"/>
+          <w:szCs w:val="24"/>
+        </w:rPr>
+        <w:t xml:space="preserve"> – Allows the player to change the camera perspective of their character. </w:t>
+      </w:r>
+      <w:r>
+        <w:rPr>
+          <w:i/>
+          <w:sz w:val="24"/>
+          <w:szCs w:val="24"/>
+        </w:rPr>
+        <w:t>Mouse pointer movement will control where the character looks in the world.</w:t>
+      </w:r>
+    </w:p>
+    <w:p>
+      <w:pPr>
+        <w:rPr>
+          <w:i/>
+          <w:sz w:val="24"/>
+          <w:szCs w:val="24"/>
+        </w:rPr>
+      </w:pPr>
+      <w:r>
+        <w:rPr>
+          <w:b/>
+          <w:i/>
+          <w:sz w:val="24"/>
+          <w:szCs w:val="24"/>
+        </w:rPr>
+        <w:t>Keyboard Control</w:t>
+      </w:r>
+      <w:r>
+        <w:rPr>
+          <w:i/>
+          <w:sz w:val="24"/>
+          <w:szCs w:val="24"/>
+        </w:rPr>
+        <w:t xml:space="preserve"> – Allows the player to move around in the world using the following keys:</w:t>
+      </w:r>
+    </w:p>
+    <w:p>
+      <w:pPr>
+        <w:rPr>
+          <w:i/>
+          <w:sz w:val="24"/>
+          <w:szCs w:val="24"/>
+        </w:rPr>
+      </w:pPr>
+      <w:r>
+        <w:rPr>
+          <w:i/>
+          <w:sz w:val="24"/>
+          <w:szCs w:val="24"/>
+        </w:rPr>
+        <w:tab/>
+      </w:r>
+      <w:r>
+        <w:rPr>
+          <w:b/>
+          <w:i/>
+          <w:sz w:val="24"/>
+          <w:szCs w:val="24"/>
+        </w:rPr>
+        <w:t xml:space="preserve">W Key/Up arrow: </w:t>
+      </w:r>
+      <w:r>
+        <w:rPr>
+          <w:i/>
+          <w:sz w:val="24"/>
+          <w:szCs w:val="24"/>
+        </w:rPr>
+        <w:t xml:space="preserve">Moves the </w:t>
+      </w:r>
+      <w:r>
+        <w:rPr>
+          <w:i/>
+          <w:sz w:val="24"/>
+          <w:szCs w:val="24"/>
+        </w:rPr>
+        <w:t>player</w:t>
+      </w:r>
+      <w:r>
+        <w:rPr>
+          <w:i/>
+          <w:sz w:val="24"/>
+          <w:szCs w:val="24"/>
+        </w:rPr>
+        <w:t xml:space="preserve"> forward in the world</w:t>
+      </w:r>
+    </w:p>
+    <w:p>
+      <w:pPr>
+        <w:rPr>
+          <w:i/>
+          <w:sz w:val="24"/>
+          <w:szCs w:val="24"/>
+        </w:rPr>
+      </w:pPr>
+      <w:r>
+        <w:rPr>
+          <w:i/>
+          <w:sz w:val="24"/>
+          <w:szCs w:val="24"/>
+        </w:rPr>
+        <w:tab/>
+      </w:r>
+      <w:r>
+        <w:rPr>
+          <w:b/>
+          <w:i/>
+          <w:sz w:val="24"/>
+          <w:szCs w:val="24"/>
+        </w:rPr>
+        <w:t>S Key/Down arrow:</w:t>
+      </w:r>
+      <w:r>
+        <w:rPr>
+          <w:i/>
+          <w:sz w:val="24"/>
+          <w:szCs w:val="24"/>
+        </w:rPr>
+        <w:t xml:space="preserve"> Moves the </w:t>
+      </w:r>
+      <w:r>
+        <w:rPr>
+          <w:i/>
+          <w:sz w:val="24"/>
+          <w:szCs w:val="24"/>
+        </w:rPr>
+        <w:t>player</w:t>
+      </w:r>
+      <w:r>
+        <w:rPr>
+          <w:i/>
+          <w:sz w:val="24"/>
+          <w:szCs w:val="24"/>
+        </w:rPr>
+        <w:t xml:space="preserve"> </w:t>
+      </w:r>
+      <w:r>
+        <w:rPr>
+          <w:i/>
+          <w:sz w:val="24"/>
+          <w:szCs w:val="24"/>
+        </w:rPr>
+        <w:t>backward</w:t>
+      </w:r>
+      <w:r>
+        <w:rPr>
+          <w:i/>
+          <w:sz w:val="24"/>
+          <w:szCs w:val="24"/>
+        </w:rPr>
+        <w:t xml:space="preserve"> in the world</w:t>
+      </w:r>
+    </w:p>
+    <w:p>
+      <w:pPr>
+        <w:rPr>
+          <w:i/>
+          <w:sz w:val="24"/>
+          <w:szCs w:val="24"/>
+        </w:rPr>
+      </w:pPr>
+      <w:r>
+        <w:rPr>
+          <w:i/>
+          <w:sz w:val="24"/>
+          <w:szCs w:val="24"/>
+        </w:rPr>
+        <w:tab/>
+      </w:r>
+      <w:r>
+        <w:rPr>
+          <w:b/>
+          <w:i/>
+          <w:sz w:val="24"/>
+          <w:szCs w:val="24"/>
+        </w:rPr>
+        <w:t>A Key/Left arrow:</w:t>
+      </w:r>
+      <w:r>
+        <w:rPr>
+          <w:i/>
+          <w:sz w:val="24"/>
+          <w:szCs w:val="24"/>
+        </w:rPr>
+        <w:t xml:space="preserve"> Moves the </w:t>
+      </w:r>
+      <w:r>
+        <w:rPr>
+          <w:i/>
+          <w:sz w:val="24"/>
+          <w:szCs w:val="24"/>
+        </w:rPr>
+        <w:t>player</w:t>
+      </w:r>
+      <w:r>
+        <w:rPr>
+          <w:i/>
+          <w:sz w:val="24"/>
+          <w:szCs w:val="24"/>
+        </w:rPr>
+        <w:t xml:space="preserve"> </w:t>
+      </w:r>
+      <w:r>
+        <w:rPr>
+          <w:i/>
+          <w:sz w:val="24"/>
+          <w:szCs w:val="24"/>
+        </w:rPr>
+        <w:t>to the left in the world</w:t>
+      </w:r>
+    </w:p>
+    <w:p>
+      <w:pPr>
+        <w:rPr>
+          <w:i/>
+          <w:sz w:val="24"/>
+          <w:szCs w:val="24"/>
+        </w:rPr>
+      </w:pPr>
+      <w:r>
+        <w:rPr>
+          <w:i/>
+          <w:sz w:val="24"/>
+          <w:szCs w:val="24"/>
+        </w:rPr>
+        <w:tab/>
+      </w:r>
+      <w:r>
+        <w:rPr>
+          <w:b/>
+          <w:i/>
+          <w:sz w:val="24"/>
+          <w:szCs w:val="24"/>
+        </w:rPr>
+        <w:t>D Key/Right arrow:</w:t>
+      </w:r>
+      <w:r>
+        <w:rPr>
+          <w:i/>
+          <w:sz w:val="24"/>
+          <w:szCs w:val="24"/>
+        </w:rPr>
+        <w:t xml:space="preserve"> Moves the </w:t>
+      </w:r>
+      <w:r>
+        <w:rPr>
+          <w:i/>
+          <w:sz w:val="24"/>
+          <w:szCs w:val="24"/>
+        </w:rPr>
+        <w:t>player</w:t>
+      </w:r>
+      <w:r>
+        <w:rPr>
+          <w:i/>
+          <w:sz w:val="24"/>
+          <w:szCs w:val="24"/>
+        </w:rPr>
+        <w:t xml:space="preserve"> </w:t>
+      </w:r>
+      <w:r>
+        <w:rPr>
+          <w:i/>
+          <w:sz w:val="24"/>
+          <w:szCs w:val="24"/>
+        </w:rPr>
+        <w:t>to the right in the world</w:t>
+      </w:r>
+    </w:p>
+    <w:p>
+      <w:pPr>
+        <w:rPr>
+          <w:i/>
+          <w:sz w:val="24"/>
+          <w:szCs w:val="24"/>
+        </w:rPr>
+      </w:pPr>
+      <w:r>
+        <w:rPr>
+          <w:i/>
+          <w:sz w:val="24"/>
+          <w:szCs w:val="24"/>
+        </w:rPr>
+        <w:tab/>
+      </w:r>
+      <w:r>
+        <w:rPr>
+          <w:b/>
+          <w:i/>
+          <w:sz w:val="24"/>
+          <w:szCs w:val="24"/>
+        </w:rPr>
+        <w:t>Spacebar:</w:t>
+      </w:r>
+      <w:r>
+        <w:rPr>
+          <w:i/>
+          <w:sz w:val="24"/>
+          <w:szCs w:val="24"/>
+        </w:rPr>
+        <w:t xml:space="preserve"> Allows the </w:t>
+      </w:r>
+      <w:r>
+        <w:rPr>
+          <w:i/>
+          <w:sz w:val="24"/>
+          <w:szCs w:val="24"/>
+        </w:rPr>
+        <w:t>player</w:t>
+      </w:r>
+      <w:r>
+        <w:rPr>
+          <w:i/>
+          <w:sz w:val="24"/>
+          <w:szCs w:val="24"/>
+        </w:rPr>
+        <w:t xml:space="preserve"> </w:t>
+      </w:r>
+      <w:r>
+        <w:rPr>
+          <w:i/>
+          <w:sz w:val="24"/>
+          <w:szCs w:val="24"/>
+        </w:rPr>
+        <w:t xml:space="preserve">to jump in the world </w:t>
+      </w:r>
+    </w:p>
+    <w:p>
+      <w:pPr>
+        <w:rPr>
+          <w:i/>
+          <w:sz w:val="24"/>
+          <w:szCs w:val="24"/>
+        </w:rPr>
+      </w:pPr>
+    </w:p>
+    <w:p>
+      <w:pPr>
+        <w:rPr>
+          <w:i/>
+          <w:sz w:val="24"/>
+          <w:szCs w:val="24"/>
+        </w:rPr>
+      </w:pPr>
+    </w:p>
+    <w:p>
+      <w:pPr>
+        <w:rPr>
+          <w:i/>
+          <w:sz w:val="24"/>
+          <w:szCs w:val="24"/>
+        </w:rPr>
+      </w:pPr>
+    </w:p>
+    <w:p>
+      <w:pPr>
+        <w:rPr>
+          <w:i/>
+          <w:sz w:val="24"/>
+          <w:szCs w:val="24"/>
+        </w:rPr>
+      </w:pPr>
+    </w:p>
+    <w:p>
+      <w:pPr>
+        <w:rPr>
+          <w:i/>
+          <w:sz w:val="24"/>
+          <w:szCs w:val="24"/>
+        </w:rPr>
+      </w:pPr>
+    </w:p>
+    <w:p>
+      <w:pPr>
+        <w:rPr>
+          <w:i/>
+          <w:sz w:val="24"/>
+          <w:szCs w:val="24"/>
+        </w:rPr>
+      </w:pPr>
+    </w:p>
+    <w:p>
+      <w:pPr>
+        <w:pStyle w:val="Heading2"/>
+        <w:numPr>
+          <w:ilvl w:val="0"/>
+          <w:numId w:val="1"/>
+        </w:numPr>
+      </w:pPr>
+      <w:bookmarkStart w:id="7" w:name="_Toc446711505"/>
+      <w:r>
+        <w:lastRenderedPageBreak/>
+        <w:t>Interface Sketch</w:t>
+      </w:r>
+      <w:bookmarkEnd w:id="7"/>
+      <w:r>
+        <w:t xml:space="preserve"> </w:t>
+      </w:r>
+    </w:p>
+    <w:p>
+      <w:r>
+        <w:t>Start Screen:</w:t>
+      </w:r>
+    </w:p>
+    <w:p>
+      <w:pPr>
+        <w:jc w:val="center"/>
+      </w:pPr>
       <w:r>
         <w:rPr>
           <w:noProof/>
           <w:lang w:eastAsia="en-CA"/>
         </w:rPr>
-        <w:lastRenderedPageBreak/>
         <w:drawing>
-          <wp:inline distT="0" distB="0" distL="0" distR="0" wp14:anchorId="390B51DF" wp14:editId="0E5FA1D9">
-            <wp:extent cx="5943600" cy="4385945"/>
-            <wp:effectExtent l="0" t="0" r="0" b="0"/>
-            <wp:docPr id="11" name="Picture 11"/>
+          <wp:inline distT="0" distB="0" distL="0" distR="0" wp14:anchorId="06F719E6" wp14:editId="2E162125">
+            <wp:extent cx="5935980" cy="4451985"/>
+            <wp:effectExtent l="0" t="0" r="7620" b="5715"/>
+            <wp:docPr id="3" name="Picture 3"/>
             <wp:cNvGraphicFramePr>
               <a:graphicFrameLocks xmlns:a="http://schemas.openxmlformats.org/drawingml/2006/main" noChangeAspect="1"/>
             </wp:cNvGraphicFramePr>
@@ -2561,6 +2721,201 @@
                   <pic:spPr>
                     <a:xfrm>
                       <a:off x="0" y="0"/>
+                      <a:ext cx="5935980" cy="4451985"/>
+                    </a:xfrm>
+                    <a:prstGeom prst="rect">
+                      <a:avLst/>
+                    </a:prstGeom>
+                  </pic:spPr>
+                </pic:pic>
+              </a:graphicData>
+            </a:graphic>
+          </wp:inline>
+        </w:drawing>
+      </w:r>
+    </w:p>
+    <w:p/>
+    <w:p/>
+    <w:p/>
+    <w:p/>
+    <w:p/>
+    <w:p/>
+    <w:p/>
+    <w:p/>
+    <w:p/>
+    <w:p>
+      <w:r>
+        <w:lastRenderedPageBreak/>
+        <w:t>Game Screen:</w:t>
+      </w:r>
+    </w:p>
+    <w:p>
+      <w:pPr>
+        <w:jc w:val="center"/>
+      </w:pPr>
+      <w:r>
+        <w:rPr>
+          <w:noProof/>
+          <w:lang w:eastAsia="en-CA"/>
+        </w:rPr>
+        <w:drawing>
+          <wp:inline distT="0" distB="0" distL="0" distR="0" wp14:anchorId="44CAAE7E" wp14:editId="16E90171">
+            <wp:extent cx="5463540" cy="4097655"/>
+            <wp:effectExtent l="0" t="0" r="3810" b="0"/>
+            <wp:docPr id="2" name="Picture 2"/>
+            <wp:cNvGraphicFramePr>
+              <a:graphicFrameLocks xmlns:a="http://schemas.openxmlformats.org/drawingml/2006/main" noChangeAspect="1"/>
+            </wp:cNvGraphicFramePr>
+            <a:graphic xmlns:a="http://schemas.openxmlformats.org/drawingml/2006/main">
+              <a:graphicData uri="http://schemas.openxmlformats.org/drawingml/2006/picture">
+                <pic:pic xmlns:pic="http://schemas.openxmlformats.org/drawingml/2006/picture">
+                  <pic:nvPicPr>
+                    <pic:cNvPr id="1" name=""/>
+                    <pic:cNvPicPr/>
+                  </pic:nvPicPr>
+                  <pic:blipFill>
+                    <a:blip r:embed="rId17"/>
+                    <a:stretch>
+                      <a:fillRect/>
+                    </a:stretch>
+                  </pic:blipFill>
+                  <pic:spPr>
+                    <a:xfrm>
+                      <a:off x="0" y="0"/>
+                      <a:ext cx="5463540" cy="4097655"/>
+                    </a:xfrm>
+                    <a:prstGeom prst="rect">
+                      <a:avLst/>
+                    </a:prstGeom>
+                  </pic:spPr>
+                </pic:pic>
+              </a:graphicData>
+            </a:graphic>
+          </wp:inline>
+        </w:drawing>
+      </w:r>
+    </w:p>
+    <w:p/>
+    <w:p/>
+    <w:p/>
+    <w:p/>
+    <w:p/>
+    <w:p/>
+    <w:p/>
+    <w:p/>
+    <w:p/>
+    <w:p/>
+    <w:p/>
+    <w:p>
+      <w:r>
+        <w:lastRenderedPageBreak/>
+        <w:t xml:space="preserve">Game </w:t>
+      </w:r>
+      <w:proofErr w:type="gramStart"/>
+      <w:r>
+        <w:t>Over</w:t>
+      </w:r>
+      <w:proofErr w:type="gramEnd"/>
+      <w:r>
+        <w:t xml:space="preserve"> Screen:</w:t>
+      </w:r>
+    </w:p>
+    <w:p>
+      <w:r>
+        <w:rPr>
+          <w:noProof/>
+          <w:lang w:eastAsia="en-CA"/>
+        </w:rPr>
+        <w:drawing>
+          <wp:inline distT="0" distB="0" distL="0" distR="0" wp14:anchorId="07138422" wp14:editId="2B6006B6">
+            <wp:extent cx="5943600" cy="4457700"/>
+            <wp:effectExtent l="0" t="0" r="0" b="0"/>
+            <wp:docPr id="4" name="Picture 4"/>
+            <wp:cNvGraphicFramePr>
+              <a:graphicFrameLocks xmlns:a="http://schemas.openxmlformats.org/drawingml/2006/main" noChangeAspect="1"/>
+            </wp:cNvGraphicFramePr>
+            <a:graphic xmlns:a="http://schemas.openxmlformats.org/drawingml/2006/main">
+              <a:graphicData uri="http://schemas.openxmlformats.org/drawingml/2006/picture">
+                <pic:pic xmlns:pic="http://schemas.openxmlformats.org/drawingml/2006/picture">
+                  <pic:nvPicPr>
+                    <pic:cNvPr id="1" name=""/>
+                    <pic:cNvPicPr/>
+                  </pic:nvPicPr>
+                  <pic:blipFill>
+                    <a:blip r:embed="rId18"/>
+                    <a:stretch>
+                      <a:fillRect/>
+                    </a:stretch>
+                  </pic:blipFill>
+                  <pic:spPr>
+                    <a:xfrm>
+                      <a:off x="0" y="0"/>
+                      <a:ext cx="5943600" cy="4457700"/>
+                    </a:xfrm>
+                    <a:prstGeom prst="rect">
+                      <a:avLst/>
+                    </a:prstGeom>
+                  </pic:spPr>
+                </pic:pic>
+              </a:graphicData>
+            </a:graphic>
+          </wp:inline>
+        </w:drawing>
+      </w:r>
+    </w:p>
+    <w:p>
+      <w:pPr>
+        <w:pStyle w:val="Heading2"/>
+        <w:numPr>
+          <w:ilvl w:val="0"/>
+          <w:numId w:val="1"/>
+        </w:numPr>
+      </w:pPr>
+      <w:bookmarkStart w:id="8" w:name="_Toc446711506"/>
+      <w:r>
+        <w:t>Screen Descriptions</w:t>
+      </w:r>
+      <w:bookmarkEnd w:id="8"/>
+      <w:r>
+        <w:t xml:space="preserve"> </w:t>
+      </w:r>
+    </w:p>
+    <w:p>
+      <w:r>
+        <w:t>Game Screen:</w:t>
+      </w:r>
+    </w:p>
+    <w:p>
+      <w:r>
+        <w:rPr>
+          <w:noProof/>
+          <w:lang w:eastAsia="en-CA"/>
+        </w:rPr>
+        <w:lastRenderedPageBreak/>
+        <w:drawing>
+          <wp:inline distT="0" distB="0" distL="0" distR="0" wp14:anchorId="390B51DF" wp14:editId="0E5FA1D9">
+            <wp:extent cx="5943600" cy="4385945"/>
+            <wp:effectExtent l="0" t="0" r="0" b="0"/>
+            <wp:docPr id="11" name="Picture 11"/>
+            <wp:cNvGraphicFramePr>
+              <a:graphicFrameLocks xmlns:a="http://schemas.openxmlformats.org/drawingml/2006/main" noChangeAspect="1"/>
+            </wp:cNvGraphicFramePr>
+            <a:graphic xmlns:a="http://schemas.openxmlformats.org/drawingml/2006/main">
+              <a:graphicData uri="http://schemas.openxmlformats.org/drawingml/2006/picture">
+                <pic:pic xmlns:pic="http://schemas.openxmlformats.org/drawingml/2006/picture">
+                  <pic:nvPicPr>
+                    <pic:cNvPr id="1" name=""/>
+                    <pic:cNvPicPr/>
+                  </pic:nvPicPr>
+                  <pic:blipFill>
+                    <a:blip r:embed="rId19"/>
+                    <a:stretch>
+                      <a:fillRect/>
+                    </a:stretch>
+                  </pic:blipFill>
+                  <pic:spPr>
+                    <a:xfrm>
+                      <a:off x="0" y="0"/>
                       <a:ext cx="5943600" cy="4385945"/>
                     </a:xfrm>
                     <a:prstGeom prst="rect">
@@ -2582,11 +2937,11 @@
           <w:numId w:val="1"/>
         </w:numPr>
       </w:pPr>
-      <w:bookmarkStart w:id="8" w:name="_Toc446103748"/>
+      <w:bookmarkStart w:id="9" w:name="_Toc446711507"/>
       <w:r>
         <w:t>Characters</w:t>
       </w:r>
-      <w:bookmarkEnd w:id="8"/>
+      <w:bookmarkEnd w:id="9"/>
       <w:r>
         <w:t xml:space="preserve"> </w:t>
       </w:r>
@@ -2607,11 +2962,11 @@
           <w:numId w:val="1"/>
         </w:numPr>
       </w:pPr>
-      <w:bookmarkStart w:id="9" w:name="_Toc446103749"/>
+      <w:bookmarkStart w:id="10" w:name="_Toc446711508"/>
       <w:r>
         <w:t>Enemies</w:t>
       </w:r>
-      <w:bookmarkEnd w:id="9"/>
+      <w:bookmarkEnd w:id="10"/>
       <w:r>
         <w:t xml:space="preserve"> </w:t>
       </w:r>
@@ -2681,7 +3036,25 @@
           <w:sz w:val="24"/>
           <w:szCs w:val="24"/>
         </w:rPr>
-        <w:t>on collision will cause you to lose hitpoints.</w:t>
+        <w:t xml:space="preserve">on collision will cause you to lose </w:t>
+      </w:r>
+      <w:proofErr w:type="spellStart"/>
+      <w:r>
+        <w:rPr>
+          <w:i/>
+          <w:sz w:val="24"/>
+          <w:szCs w:val="24"/>
+        </w:rPr>
+        <w:t>hitpoints</w:t>
+      </w:r>
+      <w:proofErr w:type="spellEnd"/>
+      <w:r>
+        <w:rPr>
+          <w:i/>
+          <w:sz w:val="24"/>
+          <w:szCs w:val="24"/>
+        </w:rPr>
+        <w:t>.</w:t>
       </w:r>
     </w:p>
     <w:p>
@@ -2732,7 +3105,25 @@
           <w:sz w:val="24"/>
           <w:szCs w:val="24"/>
         </w:rPr>
-        <w:t>on collision will cause you to lose quite a bit of hitpoints.</w:t>
+        <w:t xml:space="preserve">on collision will cause you to lose quite a bit of </w:t>
+      </w:r>
+      <w:proofErr w:type="spellStart"/>
+      <w:r>
+        <w:rPr>
+          <w:i/>
+          <w:sz w:val="24"/>
+          <w:szCs w:val="24"/>
+        </w:rPr>
+        <w:t>hitpoints</w:t>
+      </w:r>
+      <w:proofErr w:type="spellEnd"/>
+      <w:r>
+        <w:rPr>
+          <w:i/>
+          <w:sz w:val="24"/>
+          <w:szCs w:val="24"/>
+        </w:rPr>
+        <w:t>.</w:t>
       </w:r>
     </w:p>
     <w:p>
@@ -2758,7 +3149,25 @@
           <w:sz w:val="24"/>
           <w:szCs w:val="24"/>
         </w:rPr>
-        <w:t xml:space="preserve"> Holes throughout the island, or a gap that separates the island. If you fall into their holes you will fall from the sky forest and instantly lose all your hitpoints. It is Game Over once you fall.</w:t>
+        <w:t xml:space="preserve"> Holes throughout the island, or a gap that separates the island. If you fall into their holes you will fall from the sky forest and instantly lose all your </w:t>
+      </w:r>
+      <w:proofErr w:type="spellStart"/>
+      <w:r>
+        <w:rPr>
+          <w:i/>
+          <w:sz w:val="24"/>
+          <w:szCs w:val="24"/>
+        </w:rPr>
+        <w:t>hitpoints</w:t>
+      </w:r>
+      <w:proofErr w:type="spellEnd"/>
+      <w:r>
+        <w:rPr>
+          <w:i/>
+          <w:sz w:val="24"/>
+          <w:szCs w:val="24"/>
+        </w:rPr>
+        <w:t>. It is Game Over once you fall.</w:t>
       </w:r>
     </w:p>
     <w:p>
@@ -2769,11 +3178,11 @@
           <w:numId w:val="1"/>
         </w:numPr>
       </w:pPr>
-      <w:bookmarkStart w:id="10" w:name="_Toc446103750"/>
+      <w:bookmarkStart w:id="11" w:name="_Toc446711509"/>
       <w:r>
         <w:t>Scoring</w:t>
       </w:r>
-      <w:bookmarkEnd w:id="10"/>
+      <w:bookmarkEnd w:id="11"/>
       <w:r>
         <w:t xml:space="preserve"> </w:t>
       </w:r>
@@ -2881,11 +3290,11 @@
           <w:numId w:val="1"/>
         </w:numPr>
       </w:pPr>
-      <w:bookmarkStart w:id="11" w:name="_Toc446103751"/>
+      <w:bookmarkStart w:id="12" w:name="_Toc446711510"/>
       <w:r>
         <w:t>Sound Index</w:t>
       </w:r>
-      <w:bookmarkEnd w:id="11"/>
+      <w:bookmarkEnd w:id="12"/>
     </w:p>
     <w:tbl>
       <w:tblPr>
@@ -2958,7 +3367,15 @@
           </w:tcPr>
           <w:p>
             <w:r>
-              <w:t>Sound played when player collides/hits an object causes the player to lose hitpoints.</w:t>
+              <w:t xml:space="preserve">Sound played when player collides/hits an object causes the player to lose </w:t>
+            </w:r>
+            <w:proofErr w:type="spellStart"/>
+            <w:r>
+              <w:t>hitpoints</w:t>
+            </w:r>
+            <w:proofErr w:type="spellEnd"/>
+            <w:r>
+              <w:t>.</w:t>
             </w:r>
           </w:p>
         </w:tc>
@@ -3017,11 +3434,11 @@
           <w:numId w:val="1"/>
         </w:numPr>
       </w:pPr>
-      <w:bookmarkStart w:id="12" w:name="_Toc446103752"/>
+      <w:bookmarkStart w:id="13" w:name="_Toc446711511"/>
       <w:r>
         <w:t>Art/Multimedia Index</w:t>
       </w:r>
-      <w:bookmarkEnd w:id="12"/>
+      <w:bookmarkEnd w:id="13"/>
     </w:p>
     <w:tbl>
       <w:tblPr>
@@ -3071,186 +3488,6 @@
                   <wp:extent cx="485775" cy="485775"/>
                   <wp:effectExtent l="0" t="0" r="9525" b="9525"/>
                   <wp:docPr id="5" name="Picture 5"/>
-                  <wp:cNvGraphicFramePr>
-                    <a:graphicFrameLocks xmlns:a="http://schemas.openxmlformats.org/drawingml/2006/main" noChangeAspect="1"/>
-                  </wp:cNvGraphicFramePr>
-                  <a:graphic xmlns:a="http://schemas.openxmlformats.org/drawingml/2006/main">
-                    <a:graphicData uri="http://schemas.openxmlformats.org/drawingml/2006/picture">
-                      <pic:pic xmlns:pic="http://schemas.openxmlformats.org/drawingml/2006/picture">
-                        <pic:nvPicPr>
-                          <pic:cNvPr id="1" name=""/>
-                          <pic:cNvPicPr/>
-                        </pic:nvPicPr>
-                        <pic:blipFill>
-                          <a:blip r:embed="rId17"/>
-                          <a:stretch>
-                            <a:fillRect/>
-                          </a:stretch>
-                        </pic:blipFill>
-                        <pic:spPr>
-                          <a:xfrm>
-                            <a:off x="0" y="0"/>
-                            <a:ext cx="485775" cy="485775"/>
-                          </a:xfrm>
-                          <a:prstGeom prst="rect">
-                            <a:avLst/>
-                          </a:prstGeom>
-                        </pic:spPr>
-                      </pic:pic>
-                    </a:graphicData>
-                  </a:graphic>
-                </wp:inline>
-              </w:drawing>
-            </w:r>
-          </w:p>
-        </w:tc>
-        <w:tc>
-          <w:tcPr>
-            <w:tcW w:w="8010" w:type="dxa"/>
-          </w:tcPr>
-          <w:p>
-            <w:r>
-              <w:t>Basket.jpg</w:t>
-            </w:r>
-          </w:p>
-        </w:tc>
-      </w:tr>
-      <w:tr>
-        <w:tc>
-          <w:tcPr>
-            <w:tcW w:w="1368" w:type="dxa"/>
-          </w:tcPr>
-          <w:p>
-            <w:r>
-              <w:rPr>
-                <w:noProof/>
-                <w:lang w:eastAsia="en-CA"/>
-              </w:rPr>
-              <w:drawing>
-                <wp:inline distT="0" distB="0" distL="0" distR="0" wp14:anchorId="75D0BE43" wp14:editId="45F9DCB7">
-                  <wp:extent cx="466725" cy="477097"/>
-                  <wp:effectExtent l="0" t="0" r="0" b="0"/>
-                  <wp:docPr id="13" name="Picture 13"/>
-                  <wp:cNvGraphicFramePr>
-                    <a:graphicFrameLocks xmlns:a="http://schemas.openxmlformats.org/drawingml/2006/main" noChangeAspect="1"/>
-                  </wp:cNvGraphicFramePr>
-                  <a:graphic xmlns:a="http://schemas.openxmlformats.org/drawingml/2006/main">
-                    <a:graphicData uri="http://schemas.openxmlformats.org/drawingml/2006/picture">
-                      <pic:pic xmlns:pic="http://schemas.openxmlformats.org/drawingml/2006/picture">
-                        <pic:nvPicPr>
-                          <pic:cNvPr id="1" name=""/>
-                          <pic:cNvPicPr/>
-                        </pic:nvPicPr>
-                        <pic:blipFill>
-                          <a:blip r:embed="rId18"/>
-                          <a:stretch>
-                            <a:fillRect/>
-                          </a:stretch>
-                        </pic:blipFill>
-                        <pic:spPr>
-                          <a:xfrm>
-                            <a:off x="0" y="0"/>
-                            <a:ext cx="469100" cy="479525"/>
-                          </a:xfrm>
-                          <a:prstGeom prst="rect">
-                            <a:avLst/>
-                          </a:prstGeom>
-                        </pic:spPr>
-                      </pic:pic>
-                    </a:graphicData>
-                  </a:graphic>
-                </wp:inline>
-              </w:drawing>
-            </w:r>
-          </w:p>
-        </w:tc>
-        <w:tc>
-          <w:tcPr>
-            <w:tcW w:w="8010" w:type="dxa"/>
-          </w:tcPr>
-          <w:p>
-            <w:r>
-              <w:t>Background.jpg</w:t>
-            </w:r>
-          </w:p>
-        </w:tc>
-      </w:tr>
-      <w:tr>
-        <w:tc>
-          <w:tcPr>
-            <w:tcW w:w="1368" w:type="dxa"/>
-          </w:tcPr>
-          <w:p>
-            <w:r>
-              <w:rPr>
-                <w:noProof/>
-                <w:lang w:eastAsia="en-CA"/>
-              </w:rPr>
-              <w:drawing>
-                <wp:inline distT="0" distB="0" distL="0" distR="0" wp14:anchorId="2066DAB8" wp14:editId="060CF478">
-                  <wp:extent cx="493143" cy="466725"/>
-                  <wp:effectExtent l="0" t="0" r="2540" b="0"/>
-                  <wp:docPr id="6" name="Picture 6"/>
-                  <wp:cNvGraphicFramePr>
-                    <a:graphicFrameLocks xmlns:a="http://schemas.openxmlformats.org/drawingml/2006/main" noChangeAspect="1"/>
-                  </wp:cNvGraphicFramePr>
-                  <a:graphic xmlns:a="http://schemas.openxmlformats.org/drawingml/2006/main">
-                    <a:graphicData uri="http://schemas.openxmlformats.org/drawingml/2006/picture">
-                      <pic:pic xmlns:pic="http://schemas.openxmlformats.org/drawingml/2006/picture">
-                        <pic:nvPicPr>
-                          <pic:cNvPr id="1" name=""/>
-                          <pic:cNvPicPr/>
-                        </pic:nvPicPr>
-                        <pic:blipFill>
-                          <a:blip r:embed="rId19"/>
-                          <a:stretch>
-                            <a:fillRect/>
-                          </a:stretch>
-                        </pic:blipFill>
-                        <pic:spPr>
-                          <a:xfrm>
-                            <a:off x="0" y="0"/>
-                            <a:ext cx="495430" cy="468889"/>
-                          </a:xfrm>
-                          <a:prstGeom prst="rect">
-                            <a:avLst/>
-                          </a:prstGeom>
-                        </pic:spPr>
-                      </pic:pic>
-                    </a:graphicData>
-                  </a:graphic>
-                </wp:inline>
-              </w:drawing>
-            </w:r>
-          </w:p>
-        </w:tc>
-        <w:tc>
-          <w:tcPr>
-            <w:tcW w:w="8010" w:type="dxa"/>
-          </w:tcPr>
-          <w:p>
-            <w:r>
-              <w:t>Berry.jpg</w:t>
-            </w:r>
-          </w:p>
-        </w:tc>
-      </w:tr>
-      <w:tr>
-        <w:tc>
-          <w:tcPr>
-            <w:tcW w:w="1368" w:type="dxa"/>
-          </w:tcPr>
-          <w:p>
-            <w:r>
-              <w:rPr>
-                <w:noProof/>
-                <w:lang w:eastAsia="en-CA"/>
-              </w:rPr>
-              <w:drawing>
-                <wp:inline distT="0" distB="0" distL="0" distR="0" wp14:anchorId="1948DABC" wp14:editId="53202C27">
-                  <wp:extent cx="495300" cy="476250"/>
-                  <wp:effectExtent l="0" t="0" r="0" b="0"/>
-                  <wp:docPr id="7" name="Picture 7"/>
                   <wp:cNvGraphicFramePr>
                     <a:graphicFrameLocks xmlns:a="http://schemas.openxmlformats.org/drawingml/2006/main" noChangeAspect="1"/>
                   </wp:cNvGraphicFramePr>
@@ -3270,7 +3507,7 @@
                         <pic:spPr>
                           <a:xfrm>
                             <a:off x="0" y="0"/>
-                            <a:ext cx="495300" cy="476250"/>
+                            <a:ext cx="485775" cy="485775"/>
                           </a:xfrm>
                           <a:prstGeom prst="rect">
                             <a:avLst/>
@@ -3290,7 +3527,7 @@
           </w:tcPr>
           <w:p>
             <w:r>
-              <w:t>Fallingbranch.jpg</w:t>
+              <w:t>Basket.jpg</w:t>
             </w:r>
           </w:p>
         </w:tc>
@@ -3307,10 +3544,10 @@
                 <w:lang w:eastAsia="en-CA"/>
               </w:rPr>
               <w:drawing>
-                <wp:inline distT="0" distB="0" distL="0" distR="0" wp14:anchorId="021ADFC6" wp14:editId="1F408506">
-                  <wp:extent cx="485775" cy="485775"/>
-                  <wp:effectExtent l="0" t="0" r="9525" b="9525"/>
-                  <wp:docPr id="12" name="Picture 12"/>
+                <wp:inline distT="0" distB="0" distL="0" distR="0" wp14:anchorId="75D0BE43" wp14:editId="45F9DCB7">
+                  <wp:extent cx="466725" cy="477097"/>
+                  <wp:effectExtent l="0" t="0" r="0" b="0"/>
+                  <wp:docPr id="13" name="Picture 13"/>
                   <wp:cNvGraphicFramePr>
                     <a:graphicFrameLocks xmlns:a="http://schemas.openxmlformats.org/drawingml/2006/main" noChangeAspect="1"/>
                   </wp:cNvGraphicFramePr>
@@ -3330,7 +3567,7 @@
                         <pic:spPr>
                           <a:xfrm>
                             <a:off x="0" y="0"/>
-                            <a:ext cx="485775" cy="485775"/>
+                            <a:ext cx="469100" cy="479525"/>
                           </a:xfrm>
                           <a:prstGeom prst="rect">
                             <a:avLst/>
@@ -3350,7 +3587,7 @@
           </w:tcPr>
           <w:p>
             <w:r>
-              <w:t>Floor.jpg</w:t>
+              <w:t>Background.jpg</w:t>
             </w:r>
           </w:p>
         </w:tc>
@@ -3367,10 +3604,10 @@
                 <w:lang w:eastAsia="en-CA"/>
               </w:rPr>
               <w:drawing>
-                <wp:inline distT="0" distB="0" distL="0" distR="0" wp14:anchorId="31DD440E" wp14:editId="61C6EE51">
-                  <wp:extent cx="476250" cy="495300"/>
-                  <wp:effectExtent l="0" t="0" r="0" b="0"/>
-                  <wp:docPr id="10" name="Picture 10"/>
+                <wp:inline distT="0" distB="0" distL="0" distR="0" wp14:anchorId="2066DAB8" wp14:editId="060CF478">
+                  <wp:extent cx="493143" cy="466725"/>
+                  <wp:effectExtent l="0" t="0" r="2540" b="0"/>
+                  <wp:docPr id="6" name="Picture 6"/>
                   <wp:cNvGraphicFramePr>
                     <a:graphicFrameLocks xmlns:a="http://schemas.openxmlformats.org/drawingml/2006/main" noChangeAspect="1"/>
                   </wp:cNvGraphicFramePr>
@@ -3390,7 +3627,7 @@
                         <pic:spPr>
                           <a:xfrm>
                             <a:off x="0" y="0"/>
-                            <a:ext cx="476250" cy="495300"/>
+                            <a:ext cx="495430" cy="468889"/>
                           </a:xfrm>
                           <a:prstGeom prst="rect">
                             <a:avLst/>
@@ -3410,7 +3647,7 @@
           </w:tcPr>
           <w:p>
             <w:r>
-              <w:t>Rabbit.jpg</w:t>
+              <w:t>Berry.jpg</w:t>
             </w:r>
           </w:p>
         </w:tc>
@@ -3427,10 +3664,10 @@
                 <w:lang w:eastAsia="en-CA"/>
               </w:rPr>
               <w:drawing>
-                <wp:inline distT="0" distB="0" distL="0" distR="0" wp14:anchorId="438D9BE9" wp14:editId="63A0D295">
-                  <wp:extent cx="455930" cy="476193"/>
-                  <wp:effectExtent l="0" t="0" r="1270" b="635"/>
-                  <wp:docPr id="9" name="Picture 9"/>
+                <wp:inline distT="0" distB="0" distL="0" distR="0" wp14:anchorId="1948DABC" wp14:editId="53202C27">
+                  <wp:extent cx="495300" cy="476250"/>
+                  <wp:effectExtent l="0" t="0" r="0" b="0"/>
+                  <wp:docPr id="7" name="Picture 7"/>
                   <wp:cNvGraphicFramePr>
                     <a:graphicFrameLocks xmlns:a="http://schemas.openxmlformats.org/drawingml/2006/main" noChangeAspect="1"/>
                   </wp:cNvGraphicFramePr>
@@ -3450,7 +3687,7 @@
                         <pic:spPr>
                           <a:xfrm>
                             <a:off x="0" y="0"/>
-                            <a:ext cx="456038" cy="476306"/>
+                            <a:ext cx="495300" cy="476250"/>
                           </a:xfrm>
                           <a:prstGeom prst="rect">
                             <a:avLst/>
@@ -3470,10 +3707,9 @@
           </w:tcPr>
           <w:p>
             <w:r>
-              <w:t>Rock.jpg</w:t>
+              <w:t>Fallingbranch.jpg</w:t>
             </w:r>
           </w:p>
-          <w:p/>
         </w:tc>
       </w:tr>
       <w:tr>
@@ -3488,10 +3724,10 @@
                 <w:lang w:eastAsia="en-CA"/>
               </w:rPr>
               <w:drawing>
-                <wp:inline distT="0" distB="0" distL="0" distR="0" wp14:anchorId="6B8EAE6E" wp14:editId="759BF006">
-                  <wp:extent cx="466725" cy="476250"/>
-                  <wp:effectExtent l="0" t="0" r="9525" b="0"/>
-                  <wp:docPr id="8" name="Picture 8"/>
+                <wp:inline distT="0" distB="0" distL="0" distR="0" wp14:anchorId="021ADFC6" wp14:editId="1F408506">
+                  <wp:extent cx="485775" cy="485775"/>
+                  <wp:effectExtent l="0" t="0" r="9525" b="9525"/>
+                  <wp:docPr id="12" name="Picture 12"/>
                   <wp:cNvGraphicFramePr>
                     <a:graphicFrameLocks xmlns:a="http://schemas.openxmlformats.org/drawingml/2006/main" noChangeAspect="1"/>
                   </wp:cNvGraphicFramePr>
@@ -3511,6 +3747,187 @@
                         <pic:spPr>
                           <a:xfrm>
                             <a:off x="0" y="0"/>
+                            <a:ext cx="485775" cy="485775"/>
+                          </a:xfrm>
+                          <a:prstGeom prst="rect">
+                            <a:avLst/>
+                          </a:prstGeom>
+                        </pic:spPr>
+                      </pic:pic>
+                    </a:graphicData>
+                  </a:graphic>
+                </wp:inline>
+              </w:drawing>
+            </w:r>
+          </w:p>
+        </w:tc>
+        <w:tc>
+          <w:tcPr>
+            <w:tcW w:w="8010" w:type="dxa"/>
+          </w:tcPr>
+          <w:p>
+            <w:r>
+              <w:t>Floor.jpg</w:t>
+            </w:r>
+          </w:p>
+        </w:tc>
+      </w:tr>
+      <w:tr>
+        <w:tc>
+          <w:tcPr>
+            <w:tcW w:w="1368" w:type="dxa"/>
+          </w:tcPr>
+          <w:p>
+            <w:r>
+              <w:rPr>
+                <w:noProof/>
+                <w:lang w:eastAsia="en-CA"/>
+              </w:rPr>
+              <w:drawing>
+                <wp:inline distT="0" distB="0" distL="0" distR="0" wp14:anchorId="31DD440E" wp14:editId="61C6EE51">
+                  <wp:extent cx="476250" cy="495300"/>
+                  <wp:effectExtent l="0" t="0" r="0" b="0"/>
+                  <wp:docPr id="10" name="Picture 10"/>
+                  <wp:cNvGraphicFramePr>
+                    <a:graphicFrameLocks xmlns:a="http://schemas.openxmlformats.org/drawingml/2006/main" noChangeAspect="1"/>
+                  </wp:cNvGraphicFramePr>
+                  <a:graphic xmlns:a="http://schemas.openxmlformats.org/drawingml/2006/main">
+                    <a:graphicData uri="http://schemas.openxmlformats.org/drawingml/2006/picture">
+                      <pic:pic xmlns:pic="http://schemas.openxmlformats.org/drawingml/2006/picture">
+                        <pic:nvPicPr>
+                          <pic:cNvPr id="1" name=""/>
+                          <pic:cNvPicPr/>
+                        </pic:nvPicPr>
+                        <pic:blipFill>
+                          <a:blip r:embed="rId25"/>
+                          <a:stretch>
+                            <a:fillRect/>
+                          </a:stretch>
+                        </pic:blipFill>
+                        <pic:spPr>
+                          <a:xfrm>
+                            <a:off x="0" y="0"/>
+                            <a:ext cx="476250" cy="495300"/>
+                          </a:xfrm>
+                          <a:prstGeom prst="rect">
+                            <a:avLst/>
+                          </a:prstGeom>
+                        </pic:spPr>
+                      </pic:pic>
+                    </a:graphicData>
+                  </a:graphic>
+                </wp:inline>
+              </w:drawing>
+            </w:r>
+          </w:p>
+        </w:tc>
+        <w:tc>
+          <w:tcPr>
+            <w:tcW w:w="8010" w:type="dxa"/>
+          </w:tcPr>
+          <w:p>
+            <w:r>
+              <w:t>Rabbit.jpg</w:t>
+            </w:r>
+          </w:p>
+        </w:tc>
+      </w:tr>
+      <w:tr>
+        <w:tc>
+          <w:tcPr>
+            <w:tcW w:w="1368" w:type="dxa"/>
+          </w:tcPr>
+          <w:p>
+            <w:r>
+              <w:rPr>
+                <w:noProof/>
+                <w:lang w:eastAsia="en-CA"/>
+              </w:rPr>
+              <w:drawing>
+                <wp:inline distT="0" distB="0" distL="0" distR="0" wp14:anchorId="438D9BE9" wp14:editId="63A0D295">
+                  <wp:extent cx="455930" cy="476193"/>
+                  <wp:effectExtent l="0" t="0" r="1270" b="635"/>
+                  <wp:docPr id="9" name="Picture 9"/>
+                  <wp:cNvGraphicFramePr>
+                    <a:graphicFrameLocks xmlns:a="http://schemas.openxmlformats.org/drawingml/2006/main" noChangeAspect="1"/>
+                  </wp:cNvGraphicFramePr>
+                  <a:graphic xmlns:a="http://schemas.openxmlformats.org/drawingml/2006/main">
+                    <a:graphicData uri="http://schemas.openxmlformats.org/drawingml/2006/picture">
+                      <pic:pic xmlns:pic="http://schemas.openxmlformats.org/drawingml/2006/picture">
+                        <pic:nvPicPr>
+                          <pic:cNvPr id="1" name=""/>
+                          <pic:cNvPicPr/>
+                        </pic:nvPicPr>
+                        <pic:blipFill>
+                          <a:blip r:embed="rId26"/>
+                          <a:stretch>
+                            <a:fillRect/>
+                          </a:stretch>
+                        </pic:blipFill>
+                        <pic:spPr>
+                          <a:xfrm>
+                            <a:off x="0" y="0"/>
+                            <a:ext cx="456038" cy="476306"/>
+                          </a:xfrm>
+                          <a:prstGeom prst="rect">
+                            <a:avLst/>
+                          </a:prstGeom>
+                        </pic:spPr>
+                      </pic:pic>
+                    </a:graphicData>
+                  </a:graphic>
+                </wp:inline>
+              </w:drawing>
+            </w:r>
+          </w:p>
+        </w:tc>
+        <w:tc>
+          <w:tcPr>
+            <w:tcW w:w="8010" w:type="dxa"/>
+          </w:tcPr>
+          <w:p>
+            <w:r>
+              <w:t>Rock.jpg</w:t>
+            </w:r>
+          </w:p>
+          <w:p/>
+        </w:tc>
+      </w:tr>
+      <w:tr>
+        <w:tc>
+          <w:tcPr>
+            <w:tcW w:w="1368" w:type="dxa"/>
+          </w:tcPr>
+          <w:p>
+            <w:r>
+              <w:rPr>
+                <w:noProof/>
+                <w:lang w:eastAsia="en-CA"/>
+              </w:rPr>
+              <w:drawing>
+                <wp:inline distT="0" distB="0" distL="0" distR="0" wp14:anchorId="6B8EAE6E" wp14:editId="759BF006">
+                  <wp:extent cx="466725" cy="476250"/>
+                  <wp:effectExtent l="0" t="0" r="9525" b="0"/>
+                  <wp:docPr id="8" name="Picture 8"/>
+                  <wp:cNvGraphicFramePr>
+                    <a:graphicFrameLocks xmlns:a="http://schemas.openxmlformats.org/drawingml/2006/main" noChangeAspect="1"/>
+                  </wp:cNvGraphicFramePr>
+                  <a:graphic xmlns:a="http://schemas.openxmlformats.org/drawingml/2006/main">
+                    <a:graphicData uri="http://schemas.openxmlformats.org/drawingml/2006/picture">
+                      <pic:pic xmlns:pic="http://schemas.openxmlformats.org/drawingml/2006/picture">
+                        <pic:nvPicPr>
+                          <pic:cNvPr id="1" name=""/>
+                          <pic:cNvPicPr/>
+                        </pic:nvPicPr>
+                        <pic:blipFill>
+                          <a:blip r:embed="rId27"/>
+                          <a:stretch>
+                            <a:fillRect/>
+                          </a:stretch>
+                        </pic:blipFill>
+                        <pic:spPr>
+                          <a:xfrm>
+                            <a:off x="0" y="0"/>
                             <a:ext cx="466725" cy="476250"/>
                           </a:xfrm>
                           <a:prstGeom prst="rect">
@@ -3563,7 +3980,7 @@
                           <pic:cNvPicPr/>
                         </pic:nvPicPr>
                         <pic:blipFill>
-                          <a:blip r:embed="rId25" cstate="print">
+                          <a:blip r:embed="rId28" cstate="print">
                             <a:extLst>
                               <a:ext uri="{28A0092B-C50C-407E-A947-70E740481C1C}">
                                 <a14:useLocalDpi xmlns:a14="http://schemas.microsoft.com/office/drawing/2010/main" val="0"/>
@@ -3605,10 +4022,10 @@
     </w:tbl>
     <w:p/>
     <w:sectPr>
-      <w:headerReference w:type="even" r:id="rId26"/>
-      <w:headerReference w:type="default" r:id="rId27"/>
-      <w:footerReference w:type="even" r:id="rId28"/>
-      <w:footerReference w:type="default" r:id="rId29"/>
+      <w:headerReference w:type="even" r:id="rId29"/>
+      <w:headerReference w:type="default" r:id="rId30"/>
+      <w:footerReference w:type="even" r:id="rId31"/>
+      <w:footerReference w:type="default" r:id="rId32"/>
       <w:pgSz w:w="12240" w:h="15840"/>
       <w:pgMar w:top="1440" w:right="1440" w:bottom="1440" w:left="1440" w:header="720" w:footer="720" w:gutter="0"/>
       <w:pgBorders w:offsetFrom="page">
@@ -3709,7 +4126,7 @@
         <w:rFonts w:asciiTheme="majorHAnsi" w:hAnsiTheme="majorHAnsi"/>
         <w:noProof/>
       </w:rPr>
-      <w:t>2</w:t>
+      <w:t>10</w:t>
     </w:r>
     <w:r>
       <w:rPr>
@@ -3739,11 +4156,21 @@
         <w:rFonts w:asciiTheme="majorHAnsi" w:hAnsiTheme="majorHAnsi"/>
       </w:rPr>
     </w:pPr>
+    <w:proofErr w:type="spellStart"/>
+    <w:proofErr w:type="gramStart"/>
     <w:r>
       <w:rPr>
         <w:rFonts w:asciiTheme="majorHAnsi" w:hAnsiTheme="majorHAnsi"/>
       </w:rPr>
-      <w:t xml:space="preserve">aMAZE Sky </w:t>
+      <w:t>aMAZE</w:t>
+    </w:r>
+    <w:proofErr w:type="spellEnd"/>
+    <w:proofErr w:type="gramEnd"/>
+    <w:r>
+      <w:rPr>
+        <w:rFonts w:asciiTheme="majorHAnsi" w:hAnsiTheme="majorHAnsi"/>
+      </w:rPr>
+      <w:t xml:space="preserve"> Sky </w:t>
     </w:r>
     <w:r>
       <w:rPr>
@@ -3771,7 +4198,7 @@
         <w:rFonts w:asciiTheme="majorHAnsi" w:hAnsiTheme="majorHAnsi"/>
         <w:noProof/>
       </w:rPr>
-      <w:t>3</w:t>
+      <w:t>11</w:t>
     </w:r>
     <w:r>
       <w:rPr>
@@ -3852,6 +4279,7 @@
               <w:szCs w:val="24"/>
             </w:rPr>
           </w:pPr>
+          <w:proofErr w:type="spellStart"/>
           <w:r>
             <w:rPr>
               <w:b/>
@@ -3860,7 +4288,18 @@
               <w:sz w:val="24"/>
               <w:szCs w:val="24"/>
             </w:rPr>
-            <w:t>aMAZE Sky</w:t>
+            <w:t>aMAZE</w:t>
+          </w:r>
+          <w:proofErr w:type="spellEnd"/>
+          <w:r>
+            <w:rPr>
+              <w:b/>
+              <w:bCs/>
+              <w:color w:val="76923C" w:themeColor="accent3" w:themeShade="BF"/>
+              <w:sz w:val="24"/>
+              <w:szCs w:val="24"/>
+            </w:rPr>
+            <w:t xml:space="preserve"> Sky</w:t>
           </w:r>
         </w:p>
       </w:tc>
@@ -5468,16 +5907,16 @@
 </file>
 
 <file path=customXml/item2.xml><?xml version="1.0" encoding="utf-8"?>
-<p:properties xmlns:p="http://schemas.microsoft.com/office/2006/metadata/properties" xmlns:xsi="http://www.w3.org/2001/XMLSchema-instance" xmlns:pc="http://schemas.microsoft.com/office/infopath/2007/PartnerControls"/>
-</file>
-
-<file path=customXml/item3.xml><?xml version="1.0" encoding="utf-8"?>
 <?mso-contentType ?>
 <FormTemplates xmlns="http://schemas.microsoft.com/sharepoint/v3/contenttype/forms">
   <Display>DocumentLibraryForm</Display>
   <Edit>AssetEditForm</Edit>
   <New>DocumentLibraryForm</New>
 </FormTemplates>
+</file>
+
+<file path=customXml/item3.xml><?xml version="1.0" encoding="utf-8"?>
+<p:properties xmlns:p="http://schemas.microsoft.com/office/2006/metadata/properties" xmlns:xsi="http://www.w3.org/2001/XMLSchema-instance" xmlns:pc="http://schemas.microsoft.com/office/infopath/2007/PartnerControls"/>
 </file>
 
 <file path=customXml/item4.xml><?xml version="1.0" encoding="utf-8"?>
@@ -5497,18 +5936,18 @@
 </file>
 
 <file path=customXml/itemProps2.xml><?xml version="1.0" encoding="utf-8"?>
-<ds:datastoreItem xmlns:ds="http://schemas.openxmlformats.org/officeDocument/2006/customXml" ds:itemID="{6BD01D80-C71E-4C35-9EC9-AB4B2A68E7C1}">
+<ds:datastoreItem xmlns:ds="http://schemas.openxmlformats.org/officeDocument/2006/customXml" ds:itemID="{DF8A6096-AC3C-41A5-9CB9-998E1823050B}">
   <ds:schemaRefs>
-    <ds:schemaRef ds:uri="http://schemas.microsoft.com/office/2006/metadata/properties"/>
-    <ds:schemaRef ds:uri="http://schemas.microsoft.com/office/infopath/2007/PartnerControls"/>
+    <ds:schemaRef ds:uri="http://schemas.microsoft.com/sharepoint/v3/contenttype/forms"/>
   </ds:schemaRefs>
 </ds:datastoreItem>
 </file>
 
 <file path=customXml/itemProps3.xml><?xml version="1.0" encoding="utf-8"?>
-<ds:datastoreItem xmlns:ds="http://schemas.openxmlformats.org/officeDocument/2006/customXml" ds:itemID="{DF8A6096-AC3C-41A5-9CB9-998E1823050B}">
+<ds:datastoreItem xmlns:ds="http://schemas.openxmlformats.org/officeDocument/2006/customXml" ds:itemID="{6BD01D80-C71E-4C35-9EC9-AB4B2A68E7C1}">
   <ds:schemaRefs>
-    <ds:schemaRef ds:uri="http://schemas.microsoft.com/sharepoint/v3/contenttype/forms"/>
+    <ds:schemaRef ds:uri="http://schemas.microsoft.com/office/2006/metadata/properties"/>
+    <ds:schemaRef ds:uri="http://schemas.microsoft.com/office/infopath/2007/PartnerControls"/>
   </ds:schemaRefs>
 </ds:datastoreItem>
 </file>
@@ -5523,7 +5962,7 @@
 </file>
 
 <file path=customXml/itemProps5.xml><?xml version="1.0" encoding="utf-8"?>
-<ds:datastoreItem xmlns:ds="http://schemas.openxmlformats.org/officeDocument/2006/customXml" ds:itemID="{939AE9EB-21CC-4A40-A431-884664FAAE2A}">
+<ds:datastoreItem xmlns:ds="http://schemas.openxmlformats.org/officeDocument/2006/customXml" ds:itemID="{E7631889-6F9D-4512-957E-A51D7D795AC8}">
   <ds:schemaRefs>
     <ds:schemaRef ds:uri="http://schemas.openxmlformats.org/officeDocument/2006/bibliography"/>
   </ds:schemaRefs>

</xml_diff>